<commit_message>
feat: add header in chat section
</commit_message>
<xml_diff>
--- a/notes.docx
+++ b/notes.docx
@@ -2849,9 +2849,1985 @@
       <w:r>
         <w:t>Overflow: scroll</w:t>
       </w:r>
+    </w:p>
+    <w:p>
+      <w:r>
+        <w:t>Simple card:</w:t>
+      </w:r>
+    </w:p>
+    <w:p/>
+    <w:p>
+      <w:r>
+        <w:rPr>
+          <w:noProof/>
+        </w:rPr>
+        <w:lastRenderedPageBreak/>
+        <w:drawing>
+          <wp:inline distT="0" distB="0" distL="0" distR="0" wp14:anchorId="6273A050" wp14:editId="61B3266F">
+            <wp:extent cx="5838825" cy="1190625"/>
+            <wp:effectExtent l="0" t="0" r="9525" b="9525"/>
+            <wp:docPr id="2" name="Picture 2"/>
+            <wp:cNvGraphicFramePr>
+              <a:graphicFrameLocks xmlns:a="http://schemas.openxmlformats.org/drawingml/2006/main" noChangeAspect="1"/>
+            </wp:cNvGraphicFramePr>
+            <a:graphic xmlns:a="http://schemas.openxmlformats.org/drawingml/2006/main">
+              <a:graphicData uri="http://schemas.openxmlformats.org/drawingml/2006/picture">
+                <pic:pic xmlns:pic="http://schemas.openxmlformats.org/drawingml/2006/picture">
+                  <pic:nvPicPr>
+                    <pic:cNvPr id="1" name=""/>
+                    <pic:cNvPicPr/>
+                  </pic:nvPicPr>
+                  <pic:blipFill>
+                    <a:blip r:embed="rId5"/>
+                    <a:stretch>
+                      <a:fillRect/>
+                    </a:stretch>
+                  </pic:blipFill>
+                  <pic:spPr>
+                    <a:xfrm>
+                      <a:off x="0" y="0"/>
+                      <a:ext cx="5838825" cy="1190625"/>
+                    </a:xfrm>
+                    <a:prstGeom prst="rect">
+                      <a:avLst/>
+                    </a:prstGeom>
+                  </pic:spPr>
+                </pic:pic>
+              </a:graphicData>
+            </a:graphic>
+          </wp:inline>
+        </w:drawing>
+      </w:r>
+    </w:p>
+    <w:p>
+      <w:pPr>
+        <w:shd w:val="clear" w:color="auto" w:fill="1E1E1E"/>
+        <w:spacing w:after="0" w:line="285" w:lineRule="atLeast"/>
+        <w:rPr>
+          <w:rFonts w:ascii="Consolas" w:eastAsia="Times New Roman" w:hAnsi="Consolas" w:cs="Times New Roman"/>
+          <w:color w:val="D4D4D4"/>
+          <w:sz w:val="21"/>
+          <w:szCs w:val="21"/>
+        </w:rPr>
+      </w:pPr>
+      <w:r>
+        <w:rPr>
+          <w:rFonts w:ascii="Consolas" w:eastAsia="Times New Roman" w:hAnsi="Consolas" w:cs="Times New Roman"/>
+          <w:color w:val="D4D4D4"/>
+          <w:sz w:val="21"/>
+          <w:szCs w:val="21"/>
+        </w:rPr>
+        <w:t>        </w:t>
+      </w:r>
+      <w:r>
+        <w:rPr>
+          <w:rFonts w:ascii="Consolas" w:eastAsia="Times New Roman" w:hAnsi="Consolas" w:cs="Times New Roman"/>
+          <w:color w:val="808080"/>
+          <w:sz w:val="21"/>
+          <w:szCs w:val="21"/>
+        </w:rPr>
+        <w:t>&lt;</w:t>
+      </w:r>
+      <w:r>
+        <w:rPr>
+          <w:rFonts w:ascii="Consolas" w:eastAsia="Times New Roman" w:hAnsi="Consolas" w:cs="Times New Roman"/>
+          <w:color w:val="569CD6"/>
+          <w:sz w:val="21"/>
+          <w:szCs w:val="21"/>
+        </w:rPr>
+        <w:t>div</w:t>
+      </w:r>
+      <w:r>
+        <w:rPr>
+          <w:rFonts w:ascii="Consolas" w:eastAsia="Times New Roman" w:hAnsi="Consolas" w:cs="Times New Roman"/>
+          <w:color w:val="D4D4D4"/>
+          <w:sz w:val="21"/>
+          <w:szCs w:val="21"/>
+        </w:rPr>
+        <w:t> </w:t>
+      </w:r>
+      <w:proofErr w:type="spellStart"/>
+      <w:r>
+        <w:rPr>
+          <w:rFonts w:ascii="Consolas" w:eastAsia="Times New Roman" w:hAnsi="Consolas" w:cs="Times New Roman"/>
+          <w:color w:val="9CDCFE"/>
+          <w:sz w:val="21"/>
+          <w:szCs w:val="21"/>
+        </w:rPr>
+        <w:t>className</w:t>
+      </w:r>
+      <w:proofErr w:type="spellEnd"/>
+      <w:r>
+        <w:rPr>
+          <w:rFonts w:ascii="Consolas" w:eastAsia="Times New Roman" w:hAnsi="Consolas" w:cs="Times New Roman"/>
+          <w:color w:val="D4D4D4"/>
+          <w:sz w:val="21"/>
+          <w:szCs w:val="21"/>
+        </w:rPr>
+        <w:t>=</w:t>
+      </w:r>
+      <w:r>
+        <w:rPr>
+          <w:rFonts w:ascii="Consolas" w:eastAsia="Times New Roman" w:hAnsi="Consolas" w:cs="Times New Roman"/>
+          <w:color w:val="CE9178"/>
+          <w:sz w:val="21"/>
+          <w:szCs w:val="21"/>
+        </w:rPr>
+        <w:t>"</w:t>
+      </w:r>
+      <w:proofErr w:type="spellStart"/>
+      <w:r>
+        <w:rPr>
+          <w:rFonts w:ascii="Consolas" w:eastAsia="Times New Roman" w:hAnsi="Consolas" w:cs="Times New Roman"/>
+          <w:color w:val="CE9178"/>
+          <w:sz w:val="21"/>
+          <w:szCs w:val="21"/>
+        </w:rPr>
+        <w:t>sidebarChat</w:t>
+      </w:r>
+      <w:proofErr w:type="spellEnd"/>
+      <w:r>
+        <w:rPr>
+          <w:rFonts w:ascii="Consolas" w:eastAsia="Times New Roman" w:hAnsi="Consolas" w:cs="Times New Roman"/>
+          <w:color w:val="CE9178"/>
+          <w:sz w:val="21"/>
+          <w:szCs w:val="21"/>
+        </w:rPr>
+        <w:t>"</w:t>
+      </w:r>
+      <w:r>
+        <w:rPr>
+          <w:rFonts w:ascii="Consolas" w:eastAsia="Times New Roman" w:hAnsi="Consolas" w:cs="Times New Roman"/>
+          <w:color w:val="808080"/>
+          <w:sz w:val="21"/>
+          <w:szCs w:val="21"/>
+        </w:rPr>
+        <w:t>&gt;</w:t>
+      </w:r>
+    </w:p>
+    <w:p>
+      <w:pPr>
+        <w:shd w:val="clear" w:color="auto" w:fill="1E1E1E"/>
+        <w:spacing w:after="0" w:line="285" w:lineRule="atLeast"/>
+        <w:rPr>
+          <w:rFonts w:ascii="Consolas" w:eastAsia="Times New Roman" w:hAnsi="Consolas" w:cs="Times New Roman"/>
+          <w:color w:val="D4D4D4"/>
+          <w:sz w:val="21"/>
+          <w:szCs w:val="21"/>
+        </w:rPr>
+      </w:pPr>
+      <w:r>
+        <w:rPr>
+          <w:rFonts w:ascii="Consolas" w:eastAsia="Times New Roman" w:hAnsi="Consolas" w:cs="Times New Roman"/>
+          <w:color w:val="D4D4D4"/>
+          <w:sz w:val="21"/>
+          <w:szCs w:val="21"/>
+        </w:rPr>
+        <w:t>            </w:t>
+      </w:r>
+      <w:r>
+        <w:rPr>
+          <w:rFonts w:ascii="Consolas" w:eastAsia="Times New Roman" w:hAnsi="Consolas" w:cs="Times New Roman"/>
+          <w:color w:val="808080"/>
+          <w:sz w:val="21"/>
+          <w:szCs w:val="21"/>
+        </w:rPr>
+        <w:t>&lt;</w:t>
+      </w:r>
+      <w:r>
+        <w:rPr>
+          <w:rFonts w:ascii="Consolas" w:eastAsia="Times New Roman" w:hAnsi="Consolas" w:cs="Times New Roman"/>
+          <w:color w:val="4EC9B0"/>
+          <w:sz w:val="21"/>
+          <w:szCs w:val="21"/>
+        </w:rPr>
+        <w:t>Avatar</w:t>
+      </w:r>
+      <w:r>
+        <w:rPr>
+          <w:rFonts w:ascii="Consolas" w:eastAsia="Times New Roman" w:hAnsi="Consolas" w:cs="Times New Roman"/>
+          <w:color w:val="808080"/>
+          <w:sz w:val="21"/>
+          <w:szCs w:val="21"/>
+        </w:rPr>
+        <w:t>/&gt;</w:t>
+      </w:r>
+    </w:p>
+    <w:p>
+      <w:pPr>
+        <w:shd w:val="clear" w:color="auto" w:fill="1E1E1E"/>
+        <w:spacing w:after="0" w:line="285" w:lineRule="atLeast"/>
+        <w:rPr>
+          <w:rFonts w:ascii="Consolas" w:eastAsia="Times New Roman" w:hAnsi="Consolas" w:cs="Times New Roman"/>
+          <w:color w:val="D4D4D4"/>
+          <w:sz w:val="21"/>
+          <w:szCs w:val="21"/>
+        </w:rPr>
+      </w:pPr>
+      <w:r>
+        <w:rPr>
+          <w:rFonts w:ascii="Consolas" w:eastAsia="Times New Roman" w:hAnsi="Consolas" w:cs="Times New Roman"/>
+          <w:color w:val="D4D4D4"/>
+          <w:sz w:val="21"/>
+          <w:szCs w:val="21"/>
+        </w:rPr>
+        <w:t>            </w:t>
+      </w:r>
+      <w:r>
+        <w:rPr>
+          <w:rFonts w:ascii="Consolas" w:eastAsia="Times New Roman" w:hAnsi="Consolas" w:cs="Times New Roman"/>
+          <w:color w:val="808080"/>
+          <w:sz w:val="21"/>
+          <w:szCs w:val="21"/>
+        </w:rPr>
+        <w:t>&lt;</w:t>
+      </w:r>
+      <w:r>
+        <w:rPr>
+          <w:rFonts w:ascii="Consolas" w:eastAsia="Times New Roman" w:hAnsi="Consolas" w:cs="Times New Roman"/>
+          <w:color w:val="569CD6"/>
+          <w:sz w:val="21"/>
+          <w:szCs w:val="21"/>
+        </w:rPr>
+        <w:t>div</w:t>
+      </w:r>
+      <w:r>
+        <w:rPr>
+          <w:rFonts w:ascii="Consolas" w:eastAsia="Times New Roman" w:hAnsi="Consolas" w:cs="Times New Roman"/>
+          <w:color w:val="D4D4D4"/>
+          <w:sz w:val="21"/>
+          <w:szCs w:val="21"/>
+        </w:rPr>
+        <w:t> </w:t>
+      </w:r>
+      <w:proofErr w:type="spellStart"/>
+      <w:r>
+        <w:rPr>
+          <w:rFonts w:ascii="Consolas" w:eastAsia="Times New Roman" w:hAnsi="Consolas" w:cs="Times New Roman"/>
+          <w:color w:val="9CDCFE"/>
+          <w:sz w:val="21"/>
+          <w:szCs w:val="21"/>
+        </w:rPr>
+        <w:t>className</w:t>
+      </w:r>
+      <w:proofErr w:type="spellEnd"/>
+      <w:r>
+        <w:rPr>
+          <w:rFonts w:ascii="Consolas" w:eastAsia="Times New Roman" w:hAnsi="Consolas" w:cs="Times New Roman"/>
+          <w:color w:val="D4D4D4"/>
+          <w:sz w:val="21"/>
+          <w:szCs w:val="21"/>
+        </w:rPr>
+        <w:t>=</w:t>
+      </w:r>
+      <w:r>
+        <w:rPr>
+          <w:rFonts w:ascii="Consolas" w:eastAsia="Times New Roman" w:hAnsi="Consolas" w:cs="Times New Roman"/>
+          <w:color w:val="CE9178"/>
+          <w:sz w:val="21"/>
+          <w:szCs w:val="21"/>
+        </w:rPr>
+        <w:t>"</w:t>
+      </w:r>
+      <w:proofErr w:type="spellStart"/>
+      <w:r>
+        <w:rPr>
+          <w:rFonts w:ascii="Consolas" w:eastAsia="Times New Roman" w:hAnsi="Consolas" w:cs="Times New Roman"/>
+          <w:color w:val="CE9178"/>
+          <w:sz w:val="21"/>
+          <w:szCs w:val="21"/>
+        </w:rPr>
+        <w:t>sidebarChat</w:t>
+      </w:r>
+      <w:proofErr w:type="spellEnd"/>
+      <w:r>
+        <w:rPr>
+          <w:rFonts w:ascii="Consolas" w:eastAsia="Times New Roman" w:hAnsi="Consolas" w:cs="Times New Roman"/>
+          <w:color w:val="CE9178"/>
+          <w:sz w:val="21"/>
+          <w:szCs w:val="21"/>
+        </w:rPr>
+        <w:t>__info"</w:t>
+      </w:r>
+      <w:r>
+        <w:rPr>
+          <w:rFonts w:ascii="Consolas" w:eastAsia="Times New Roman" w:hAnsi="Consolas" w:cs="Times New Roman"/>
+          <w:color w:val="808080"/>
+          <w:sz w:val="21"/>
+          <w:szCs w:val="21"/>
+        </w:rPr>
+        <w:t>&gt;</w:t>
+      </w:r>
+    </w:p>
+    <w:p>
+      <w:pPr>
+        <w:shd w:val="clear" w:color="auto" w:fill="1E1E1E"/>
+        <w:spacing w:after="0" w:line="285" w:lineRule="atLeast"/>
+        <w:rPr>
+          <w:rFonts w:ascii="Consolas" w:eastAsia="Times New Roman" w:hAnsi="Consolas" w:cs="Times New Roman"/>
+          <w:color w:val="D4D4D4"/>
+          <w:sz w:val="21"/>
+          <w:szCs w:val="21"/>
+        </w:rPr>
+      </w:pPr>
+      <w:r>
+        <w:rPr>
+          <w:rFonts w:ascii="Consolas" w:eastAsia="Times New Roman" w:hAnsi="Consolas" w:cs="Times New Roman"/>
+          <w:color w:val="D4D4D4"/>
+          <w:sz w:val="21"/>
+          <w:szCs w:val="21"/>
+        </w:rPr>
+        <w:t>                </w:t>
+      </w:r>
+      <w:r>
+        <w:rPr>
+          <w:rFonts w:ascii="Consolas" w:eastAsia="Times New Roman" w:hAnsi="Consolas" w:cs="Times New Roman"/>
+          <w:color w:val="808080"/>
+          <w:sz w:val="21"/>
+          <w:szCs w:val="21"/>
+        </w:rPr>
+        <w:t>&lt;</w:t>
+      </w:r>
+      <w:r>
+        <w:rPr>
+          <w:rFonts w:ascii="Consolas" w:eastAsia="Times New Roman" w:hAnsi="Consolas" w:cs="Times New Roman"/>
+          <w:color w:val="569CD6"/>
+          <w:sz w:val="21"/>
+          <w:szCs w:val="21"/>
+        </w:rPr>
+        <w:t>h2</w:t>
+      </w:r>
+      <w:r>
+        <w:rPr>
+          <w:rFonts w:ascii="Consolas" w:eastAsia="Times New Roman" w:hAnsi="Consolas" w:cs="Times New Roman"/>
+          <w:color w:val="808080"/>
+          <w:sz w:val="21"/>
+          <w:szCs w:val="21"/>
+        </w:rPr>
+        <w:t>&gt;</w:t>
+      </w:r>
+      <w:r>
+        <w:rPr>
+          <w:rFonts w:ascii="Consolas" w:eastAsia="Times New Roman" w:hAnsi="Consolas" w:cs="Times New Roman"/>
+          <w:color w:val="D4D4D4"/>
+          <w:sz w:val="21"/>
+          <w:szCs w:val="21"/>
+        </w:rPr>
+        <w:t>Room name</w:t>
+      </w:r>
+      <w:r>
+        <w:rPr>
+          <w:rFonts w:ascii="Consolas" w:eastAsia="Times New Roman" w:hAnsi="Consolas" w:cs="Times New Roman"/>
+          <w:color w:val="808080"/>
+          <w:sz w:val="21"/>
+          <w:szCs w:val="21"/>
+        </w:rPr>
+        <w:t>&lt;/</w:t>
+      </w:r>
+      <w:r>
+        <w:rPr>
+          <w:rFonts w:ascii="Consolas" w:eastAsia="Times New Roman" w:hAnsi="Consolas" w:cs="Times New Roman"/>
+          <w:color w:val="569CD6"/>
+          <w:sz w:val="21"/>
+          <w:szCs w:val="21"/>
+        </w:rPr>
+        <w:t>h2</w:t>
+      </w:r>
+      <w:r>
+        <w:rPr>
+          <w:rFonts w:ascii="Consolas" w:eastAsia="Times New Roman" w:hAnsi="Consolas" w:cs="Times New Roman"/>
+          <w:color w:val="808080"/>
+          <w:sz w:val="21"/>
+          <w:szCs w:val="21"/>
+        </w:rPr>
+        <w:t>&gt;</w:t>
+      </w:r>
+    </w:p>
+    <w:p>
+      <w:pPr>
+        <w:shd w:val="clear" w:color="auto" w:fill="1E1E1E"/>
+        <w:spacing w:after="0" w:line="285" w:lineRule="atLeast"/>
+        <w:rPr>
+          <w:rFonts w:ascii="Consolas" w:eastAsia="Times New Roman" w:hAnsi="Consolas" w:cs="Times New Roman"/>
+          <w:color w:val="D4D4D4"/>
+          <w:sz w:val="21"/>
+          <w:szCs w:val="21"/>
+        </w:rPr>
+      </w:pPr>
+      <w:r>
+        <w:rPr>
+          <w:rFonts w:ascii="Consolas" w:eastAsia="Times New Roman" w:hAnsi="Consolas" w:cs="Times New Roman"/>
+          <w:color w:val="D4D4D4"/>
+          <w:sz w:val="21"/>
+          <w:szCs w:val="21"/>
+        </w:rPr>
+        <w:t>                </w:t>
+      </w:r>
+      <w:r>
+        <w:rPr>
+          <w:rFonts w:ascii="Consolas" w:eastAsia="Times New Roman" w:hAnsi="Consolas" w:cs="Times New Roman"/>
+          <w:color w:val="808080"/>
+          <w:sz w:val="21"/>
+          <w:szCs w:val="21"/>
+        </w:rPr>
+        <w:t>&lt;</w:t>
+      </w:r>
+      <w:r>
+        <w:rPr>
+          <w:rFonts w:ascii="Consolas" w:eastAsia="Times New Roman" w:hAnsi="Consolas" w:cs="Times New Roman"/>
+          <w:color w:val="569CD6"/>
+          <w:sz w:val="21"/>
+          <w:szCs w:val="21"/>
+        </w:rPr>
+        <w:t>p</w:t>
+      </w:r>
+      <w:r>
+        <w:rPr>
+          <w:rFonts w:ascii="Consolas" w:eastAsia="Times New Roman" w:hAnsi="Consolas" w:cs="Times New Roman"/>
+          <w:color w:val="808080"/>
+          <w:sz w:val="21"/>
+          <w:szCs w:val="21"/>
+        </w:rPr>
+        <w:t>&gt;</w:t>
+      </w:r>
+      <w:proofErr w:type="gramStart"/>
+      <w:r>
+        <w:rPr>
+          <w:rFonts w:ascii="Consolas" w:eastAsia="Times New Roman" w:hAnsi="Consolas" w:cs="Times New Roman"/>
+          <w:color w:val="D4D4D4"/>
+          <w:sz w:val="21"/>
+          <w:szCs w:val="21"/>
+        </w:rPr>
+        <w:t>This</w:t>
+      </w:r>
+      <w:proofErr w:type="gramEnd"/>
+      <w:r>
+        <w:rPr>
+          <w:rFonts w:ascii="Consolas" w:eastAsia="Times New Roman" w:hAnsi="Consolas" w:cs="Times New Roman"/>
+          <w:color w:val="D4D4D4"/>
+          <w:sz w:val="21"/>
+          <w:szCs w:val="21"/>
+        </w:rPr>
+        <w:t> is the last room</w:t>
+      </w:r>
+      <w:r>
+        <w:rPr>
+          <w:rFonts w:ascii="Consolas" w:eastAsia="Times New Roman" w:hAnsi="Consolas" w:cs="Times New Roman"/>
+          <w:color w:val="808080"/>
+          <w:sz w:val="21"/>
+          <w:szCs w:val="21"/>
+        </w:rPr>
+        <w:t>&lt;/</w:t>
+      </w:r>
+      <w:r>
+        <w:rPr>
+          <w:rFonts w:ascii="Consolas" w:eastAsia="Times New Roman" w:hAnsi="Consolas" w:cs="Times New Roman"/>
+          <w:color w:val="569CD6"/>
+          <w:sz w:val="21"/>
+          <w:szCs w:val="21"/>
+        </w:rPr>
+        <w:t>p</w:t>
+      </w:r>
+      <w:r>
+        <w:rPr>
+          <w:rFonts w:ascii="Consolas" w:eastAsia="Times New Roman" w:hAnsi="Consolas" w:cs="Times New Roman"/>
+          <w:color w:val="808080"/>
+          <w:sz w:val="21"/>
+          <w:szCs w:val="21"/>
+        </w:rPr>
+        <w:t>&gt;</w:t>
+      </w:r>
+    </w:p>
+    <w:p>
+      <w:pPr>
+        <w:shd w:val="clear" w:color="auto" w:fill="1E1E1E"/>
+        <w:spacing w:after="0" w:line="285" w:lineRule="atLeast"/>
+        <w:rPr>
+          <w:rFonts w:ascii="Consolas" w:eastAsia="Times New Roman" w:hAnsi="Consolas" w:cs="Times New Roman"/>
+          <w:color w:val="D4D4D4"/>
+          <w:sz w:val="21"/>
+          <w:szCs w:val="21"/>
+        </w:rPr>
+      </w:pPr>
+      <w:r>
+        <w:rPr>
+          <w:rFonts w:ascii="Consolas" w:eastAsia="Times New Roman" w:hAnsi="Consolas" w:cs="Times New Roman"/>
+          <w:color w:val="D4D4D4"/>
+          <w:sz w:val="21"/>
+          <w:szCs w:val="21"/>
+        </w:rPr>
+        <w:t>            </w:t>
+      </w:r>
+      <w:r>
+        <w:rPr>
+          <w:rFonts w:ascii="Consolas" w:eastAsia="Times New Roman" w:hAnsi="Consolas" w:cs="Times New Roman"/>
+          <w:color w:val="808080"/>
+          <w:sz w:val="21"/>
+          <w:szCs w:val="21"/>
+        </w:rPr>
+        <w:t>&lt;/</w:t>
+      </w:r>
+      <w:r>
+        <w:rPr>
+          <w:rFonts w:ascii="Consolas" w:eastAsia="Times New Roman" w:hAnsi="Consolas" w:cs="Times New Roman"/>
+          <w:color w:val="569CD6"/>
+          <w:sz w:val="21"/>
+          <w:szCs w:val="21"/>
+        </w:rPr>
+        <w:t>div</w:t>
+      </w:r>
+      <w:r>
+        <w:rPr>
+          <w:rFonts w:ascii="Consolas" w:eastAsia="Times New Roman" w:hAnsi="Consolas" w:cs="Times New Roman"/>
+          <w:color w:val="808080"/>
+          <w:sz w:val="21"/>
+          <w:szCs w:val="21"/>
+        </w:rPr>
+        <w:t>&gt;</w:t>
+      </w:r>
+    </w:p>
+    <w:p>
+      <w:pPr>
+        <w:shd w:val="clear" w:color="auto" w:fill="1E1E1E"/>
+        <w:spacing w:after="0" w:line="285" w:lineRule="atLeast"/>
+        <w:rPr>
+          <w:rFonts w:ascii="Consolas" w:eastAsia="Times New Roman" w:hAnsi="Consolas" w:cs="Times New Roman"/>
+          <w:color w:val="D4D4D4"/>
+          <w:sz w:val="21"/>
+          <w:szCs w:val="21"/>
+        </w:rPr>
+      </w:pPr>
+      <w:r>
+        <w:rPr>
+          <w:rFonts w:ascii="Consolas" w:eastAsia="Times New Roman" w:hAnsi="Consolas" w:cs="Times New Roman"/>
+          <w:color w:val="D4D4D4"/>
+          <w:sz w:val="21"/>
+          <w:szCs w:val="21"/>
+        </w:rPr>
+        <w:t>        </w:t>
+      </w:r>
+      <w:r>
+        <w:rPr>
+          <w:rFonts w:ascii="Consolas" w:eastAsia="Times New Roman" w:hAnsi="Consolas" w:cs="Times New Roman"/>
+          <w:color w:val="808080"/>
+          <w:sz w:val="21"/>
+          <w:szCs w:val="21"/>
+        </w:rPr>
+        <w:t>&lt;/</w:t>
+      </w:r>
+      <w:r>
+        <w:rPr>
+          <w:rFonts w:ascii="Consolas" w:eastAsia="Times New Roman" w:hAnsi="Consolas" w:cs="Times New Roman"/>
+          <w:color w:val="569CD6"/>
+          <w:sz w:val="21"/>
+          <w:szCs w:val="21"/>
+        </w:rPr>
+        <w:t>div</w:t>
+      </w:r>
+      <w:r>
+        <w:rPr>
+          <w:rFonts w:ascii="Consolas" w:eastAsia="Times New Roman" w:hAnsi="Consolas" w:cs="Times New Roman"/>
+          <w:color w:val="808080"/>
+          <w:sz w:val="21"/>
+          <w:szCs w:val="21"/>
+        </w:rPr>
+        <w:t>&gt;</w:t>
+      </w:r>
+    </w:p>
+    <w:p/>
+    <w:p>
+      <w:pPr>
+        <w:shd w:val="clear" w:color="auto" w:fill="1E1E1E"/>
+        <w:spacing w:after="0" w:line="285" w:lineRule="atLeast"/>
+        <w:rPr>
+          <w:rFonts w:ascii="Consolas" w:eastAsia="Times New Roman" w:hAnsi="Consolas" w:cs="Times New Roman"/>
+          <w:color w:val="D4D4D4"/>
+          <w:sz w:val="21"/>
+          <w:szCs w:val="21"/>
+        </w:rPr>
+      </w:pPr>
+      <w:r>
+        <w:rPr>
+          <w:rFonts w:ascii="Consolas" w:eastAsia="Times New Roman" w:hAnsi="Consolas" w:cs="Times New Roman"/>
+          <w:color w:val="D7BA7D"/>
+          <w:sz w:val="21"/>
+          <w:szCs w:val="21"/>
+        </w:rPr>
+        <w:t>.</w:t>
+      </w:r>
+      <w:proofErr w:type="spellStart"/>
+      <w:proofErr w:type="gramStart"/>
+      <w:r>
+        <w:rPr>
+          <w:rFonts w:ascii="Consolas" w:eastAsia="Times New Roman" w:hAnsi="Consolas" w:cs="Times New Roman"/>
+          <w:color w:val="D7BA7D"/>
+          <w:sz w:val="21"/>
+          <w:szCs w:val="21"/>
+        </w:rPr>
+        <w:t>sidebarChat</w:t>
+      </w:r>
+      <w:proofErr w:type="spellEnd"/>
+      <w:r>
+        <w:rPr>
+          <w:rFonts w:ascii="Consolas" w:eastAsia="Times New Roman" w:hAnsi="Consolas" w:cs="Times New Roman"/>
+          <w:color w:val="D4D4D4"/>
+          <w:sz w:val="21"/>
+          <w:szCs w:val="21"/>
+        </w:rPr>
+        <w:t>{</w:t>
+      </w:r>
+      <w:proofErr w:type="gramEnd"/>
+    </w:p>
+    <w:p>
+      <w:pPr>
+        <w:shd w:val="clear" w:color="auto" w:fill="1E1E1E"/>
+        <w:spacing w:after="0" w:line="285" w:lineRule="atLeast"/>
+        <w:rPr>
+          <w:rFonts w:ascii="Consolas" w:eastAsia="Times New Roman" w:hAnsi="Consolas" w:cs="Times New Roman"/>
+          <w:color w:val="D4D4D4"/>
+          <w:sz w:val="21"/>
+          <w:szCs w:val="21"/>
+        </w:rPr>
+      </w:pPr>
+      <w:r>
+        <w:rPr>
+          <w:rFonts w:ascii="Consolas" w:eastAsia="Times New Roman" w:hAnsi="Consolas" w:cs="Times New Roman"/>
+          <w:color w:val="D4D4D4"/>
+          <w:sz w:val="21"/>
+          <w:szCs w:val="21"/>
+        </w:rPr>
+        <w:t>    </w:t>
+      </w:r>
+      <w:proofErr w:type="spellStart"/>
+      <w:proofErr w:type="gramStart"/>
+      <w:r>
+        <w:rPr>
+          <w:rFonts w:ascii="Consolas" w:eastAsia="Times New Roman" w:hAnsi="Consolas" w:cs="Times New Roman"/>
+          <w:color w:val="9CDCFE"/>
+          <w:sz w:val="21"/>
+          <w:szCs w:val="21"/>
+        </w:rPr>
+        <w:t>display</w:t>
+      </w:r>
+      <w:r>
+        <w:rPr>
+          <w:rFonts w:ascii="Consolas" w:eastAsia="Times New Roman" w:hAnsi="Consolas" w:cs="Times New Roman"/>
+          <w:color w:val="D4D4D4"/>
+          <w:sz w:val="21"/>
+          <w:szCs w:val="21"/>
+        </w:rPr>
+        <w:t>:</w:t>
+      </w:r>
+      <w:proofErr w:type="gramEnd"/>
+      <w:r>
+        <w:rPr>
+          <w:rFonts w:ascii="Consolas" w:eastAsia="Times New Roman" w:hAnsi="Consolas" w:cs="Times New Roman"/>
+          <w:color w:val="CE9178"/>
+          <w:sz w:val="21"/>
+          <w:szCs w:val="21"/>
+        </w:rPr>
+        <w:t>flex</w:t>
+      </w:r>
+      <w:proofErr w:type="spellEnd"/>
+      <w:r>
+        <w:rPr>
+          <w:rFonts w:ascii="Consolas" w:eastAsia="Times New Roman" w:hAnsi="Consolas" w:cs="Times New Roman"/>
+          <w:color w:val="D4D4D4"/>
+          <w:sz w:val="21"/>
+          <w:szCs w:val="21"/>
+        </w:rPr>
+        <w:t>;</w:t>
+      </w:r>
+    </w:p>
+    <w:p>
+      <w:pPr>
+        <w:shd w:val="clear" w:color="auto" w:fill="1E1E1E"/>
+        <w:spacing w:after="0" w:line="285" w:lineRule="atLeast"/>
+        <w:rPr>
+          <w:rFonts w:ascii="Consolas" w:eastAsia="Times New Roman" w:hAnsi="Consolas" w:cs="Times New Roman"/>
+          <w:color w:val="D4D4D4"/>
+          <w:sz w:val="21"/>
+          <w:szCs w:val="21"/>
+        </w:rPr>
+      </w:pPr>
+      <w:r>
+        <w:rPr>
+          <w:rFonts w:ascii="Consolas" w:eastAsia="Times New Roman" w:hAnsi="Consolas" w:cs="Times New Roman"/>
+          <w:color w:val="D4D4D4"/>
+          <w:sz w:val="21"/>
+          <w:szCs w:val="21"/>
+        </w:rPr>
+        <w:t>    </w:t>
+      </w:r>
+      <w:proofErr w:type="gramStart"/>
+      <w:r>
+        <w:rPr>
+          <w:rFonts w:ascii="Consolas" w:eastAsia="Times New Roman" w:hAnsi="Consolas" w:cs="Times New Roman"/>
+          <w:color w:val="9CDCFE"/>
+          <w:sz w:val="21"/>
+          <w:szCs w:val="21"/>
+        </w:rPr>
+        <w:t>padding</w:t>
+      </w:r>
+      <w:proofErr w:type="gramEnd"/>
+      <w:r>
+        <w:rPr>
+          <w:rFonts w:ascii="Consolas" w:eastAsia="Times New Roman" w:hAnsi="Consolas" w:cs="Times New Roman"/>
+          <w:color w:val="D4D4D4"/>
+          <w:sz w:val="21"/>
+          <w:szCs w:val="21"/>
+        </w:rPr>
+        <w:t>: </w:t>
+      </w:r>
+      <w:r>
+        <w:rPr>
+          <w:rFonts w:ascii="Consolas" w:eastAsia="Times New Roman" w:hAnsi="Consolas" w:cs="Times New Roman"/>
+          <w:color w:val="B5CEA8"/>
+          <w:sz w:val="21"/>
+          <w:szCs w:val="21"/>
+        </w:rPr>
+        <w:t>20px</w:t>
+      </w:r>
+      <w:r>
+        <w:rPr>
+          <w:rFonts w:ascii="Consolas" w:eastAsia="Times New Roman" w:hAnsi="Consolas" w:cs="Times New Roman"/>
+          <w:color w:val="D4D4D4"/>
+          <w:sz w:val="21"/>
+          <w:szCs w:val="21"/>
+        </w:rPr>
+        <w:t>;</w:t>
+      </w:r>
+    </w:p>
+    <w:p>
+      <w:pPr>
+        <w:shd w:val="clear" w:color="auto" w:fill="1E1E1E"/>
+        <w:spacing w:after="0" w:line="285" w:lineRule="atLeast"/>
+        <w:rPr>
+          <w:rFonts w:ascii="Consolas" w:eastAsia="Times New Roman" w:hAnsi="Consolas" w:cs="Times New Roman"/>
+          <w:color w:val="D4D4D4"/>
+          <w:sz w:val="21"/>
+          <w:szCs w:val="21"/>
+        </w:rPr>
+      </w:pPr>
+      <w:r>
+        <w:rPr>
+          <w:rFonts w:ascii="Consolas" w:eastAsia="Times New Roman" w:hAnsi="Consolas" w:cs="Times New Roman"/>
+          <w:color w:val="D4D4D4"/>
+          <w:sz w:val="21"/>
+          <w:szCs w:val="21"/>
+        </w:rPr>
+        <w:t>    </w:t>
+      </w:r>
+      <w:proofErr w:type="gramStart"/>
+      <w:r>
+        <w:rPr>
+          <w:rFonts w:ascii="Consolas" w:eastAsia="Times New Roman" w:hAnsi="Consolas" w:cs="Times New Roman"/>
+          <w:color w:val="9CDCFE"/>
+          <w:sz w:val="21"/>
+          <w:szCs w:val="21"/>
+        </w:rPr>
+        <w:t>cursor</w:t>
+      </w:r>
+      <w:proofErr w:type="gramEnd"/>
+      <w:r>
+        <w:rPr>
+          <w:rFonts w:ascii="Consolas" w:eastAsia="Times New Roman" w:hAnsi="Consolas" w:cs="Times New Roman"/>
+          <w:color w:val="D4D4D4"/>
+          <w:sz w:val="21"/>
+          <w:szCs w:val="21"/>
+        </w:rPr>
+        <w:t>: </w:t>
+      </w:r>
+      <w:r>
+        <w:rPr>
+          <w:rFonts w:ascii="Consolas" w:eastAsia="Times New Roman" w:hAnsi="Consolas" w:cs="Times New Roman"/>
+          <w:color w:val="CE9178"/>
+          <w:sz w:val="21"/>
+          <w:szCs w:val="21"/>
+        </w:rPr>
+        <w:t>pointer</w:t>
+      </w:r>
+      <w:r>
+        <w:rPr>
+          <w:rFonts w:ascii="Consolas" w:eastAsia="Times New Roman" w:hAnsi="Consolas" w:cs="Times New Roman"/>
+          <w:color w:val="D4D4D4"/>
+          <w:sz w:val="21"/>
+          <w:szCs w:val="21"/>
+        </w:rPr>
+        <w:t>;</w:t>
+      </w:r>
+    </w:p>
+    <w:p>
+      <w:pPr>
+        <w:shd w:val="clear" w:color="auto" w:fill="1E1E1E"/>
+        <w:spacing w:after="0" w:line="285" w:lineRule="atLeast"/>
+        <w:rPr>
+          <w:rFonts w:ascii="Consolas" w:eastAsia="Times New Roman" w:hAnsi="Consolas" w:cs="Times New Roman"/>
+          <w:color w:val="D4D4D4"/>
+          <w:sz w:val="21"/>
+          <w:szCs w:val="21"/>
+        </w:rPr>
+      </w:pPr>
+      <w:r>
+        <w:rPr>
+          <w:rFonts w:ascii="Consolas" w:eastAsia="Times New Roman" w:hAnsi="Consolas" w:cs="Times New Roman"/>
+          <w:color w:val="D4D4D4"/>
+          <w:sz w:val="21"/>
+          <w:szCs w:val="21"/>
+        </w:rPr>
+        <w:t>    </w:t>
+      </w:r>
+      <w:proofErr w:type="gramStart"/>
+      <w:r>
+        <w:rPr>
+          <w:rFonts w:ascii="Consolas" w:eastAsia="Times New Roman" w:hAnsi="Consolas" w:cs="Times New Roman"/>
+          <w:color w:val="9CDCFE"/>
+          <w:sz w:val="21"/>
+          <w:szCs w:val="21"/>
+        </w:rPr>
+        <w:t>border-bottom</w:t>
+      </w:r>
+      <w:proofErr w:type="gramEnd"/>
+      <w:r>
+        <w:rPr>
+          <w:rFonts w:ascii="Consolas" w:eastAsia="Times New Roman" w:hAnsi="Consolas" w:cs="Times New Roman"/>
+          <w:color w:val="D4D4D4"/>
+          <w:sz w:val="21"/>
+          <w:szCs w:val="21"/>
+        </w:rPr>
+        <w:t>: </w:t>
+      </w:r>
+      <w:r>
+        <w:rPr>
+          <w:rFonts w:ascii="Consolas" w:eastAsia="Times New Roman" w:hAnsi="Consolas" w:cs="Times New Roman"/>
+          <w:color w:val="B5CEA8"/>
+          <w:sz w:val="21"/>
+          <w:szCs w:val="21"/>
+        </w:rPr>
+        <w:t>1px</w:t>
+      </w:r>
+      <w:r>
+        <w:rPr>
+          <w:rFonts w:ascii="Consolas" w:eastAsia="Times New Roman" w:hAnsi="Consolas" w:cs="Times New Roman"/>
+          <w:color w:val="D4D4D4"/>
+          <w:sz w:val="21"/>
+          <w:szCs w:val="21"/>
+        </w:rPr>
+        <w:t> </w:t>
+      </w:r>
+      <w:r>
+        <w:rPr>
+          <w:rFonts w:ascii="Consolas" w:eastAsia="Times New Roman" w:hAnsi="Consolas" w:cs="Times New Roman"/>
+          <w:color w:val="CE9178"/>
+          <w:sz w:val="21"/>
+          <w:szCs w:val="21"/>
+        </w:rPr>
+        <w:t>solid</w:t>
+      </w:r>
+      <w:r>
+        <w:rPr>
+          <w:rFonts w:ascii="Consolas" w:eastAsia="Times New Roman" w:hAnsi="Consolas" w:cs="Times New Roman"/>
+          <w:color w:val="D4D4D4"/>
+          <w:sz w:val="21"/>
+          <w:szCs w:val="21"/>
+        </w:rPr>
+        <w:t> </w:t>
+      </w:r>
+      <w:r>
+        <w:rPr>
+          <w:rFonts w:ascii="Consolas" w:eastAsia="Times New Roman" w:hAnsi="Consolas" w:cs="Times New Roman"/>
+          <w:color w:val="CE9178"/>
+          <w:sz w:val="21"/>
+          <w:szCs w:val="21"/>
+        </w:rPr>
+        <w:t>#f6f6f6</w:t>
+      </w:r>
+      <w:r>
+        <w:rPr>
+          <w:rFonts w:ascii="Consolas" w:eastAsia="Times New Roman" w:hAnsi="Consolas" w:cs="Times New Roman"/>
+          <w:color w:val="D4D4D4"/>
+          <w:sz w:val="21"/>
+          <w:szCs w:val="21"/>
+        </w:rPr>
+        <w:t>;</w:t>
+      </w:r>
+    </w:p>
+    <w:p>
+      <w:pPr>
+        <w:shd w:val="clear" w:color="auto" w:fill="1E1E1E"/>
+        <w:spacing w:after="0" w:line="285" w:lineRule="atLeast"/>
+        <w:rPr>
+          <w:rFonts w:ascii="Consolas" w:eastAsia="Times New Roman" w:hAnsi="Consolas" w:cs="Times New Roman"/>
+          <w:color w:val="D4D4D4"/>
+          <w:sz w:val="21"/>
+          <w:szCs w:val="21"/>
+        </w:rPr>
+      </w:pPr>
+      <w:r>
+        <w:rPr>
+          <w:rFonts w:ascii="Consolas" w:eastAsia="Times New Roman" w:hAnsi="Consolas" w:cs="Times New Roman"/>
+          <w:color w:val="D4D4D4"/>
+          <w:sz w:val="21"/>
+          <w:szCs w:val="21"/>
+        </w:rPr>
+        <w:t>}</w:t>
+      </w:r>
+    </w:p>
+    <w:p>
+      <w:pPr>
+        <w:shd w:val="clear" w:color="auto" w:fill="1E1E1E"/>
+        <w:spacing w:after="0" w:line="285" w:lineRule="atLeast"/>
+        <w:rPr>
+          <w:rFonts w:ascii="Consolas" w:eastAsia="Times New Roman" w:hAnsi="Consolas" w:cs="Times New Roman"/>
+          <w:color w:val="D4D4D4"/>
+          <w:sz w:val="21"/>
+          <w:szCs w:val="21"/>
+        </w:rPr>
+      </w:pPr>
+      <w:r>
+        <w:rPr>
+          <w:rFonts w:ascii="Consolas" w:eastAsia="Times New Roman" w:hAnsi="Consolas" w:cs="Times New Roman"/>
+          <w:color w:val="D7BA7D"/>
+          <w:sz w:val="21"/>
+          <w:szCs w:val="21"/>
+        </w:rPr>
+        <w:t>.</w:t>
+      </w:r>
+      <w:proofErr w:type="spellStart"/>
+      <w:r>
+        <w:rPr>
+          <w:rFonts w:ascii="Consolas" w:eastAsia="Times New Roman" w:hAnsi="Consolas" w:cs="Times New Roman"/>
+          <w:color w:val="D7BA7D"/>
+          <w:sz w:val="21"/>
+          <w:szCs w:val="21"/>
+        </w:rPr>
+        <w:t>sidebarChat</w:t>
+      </w:r>
+      <w:proofErr w:type="gramStart"/>
+      <w:r>
+        <w:rPr>
+          <w:rFonts w:ascii="Consolas" w:eastAsia="Times New Roman" w:hAnsi="Consolas" w:cs="Times New Roman"/>
+          <w:color w:val="D7BA7D"/>
+          <w:sz w:val="21"/>
+          <w:szCs w:val="21"/>
+        </w:rPr>
+        <w:t>:hover</w:t>
+      </w:r>
+      <w:proofErr w:type="spellEnd"/>
+      <w:proofErr w:type="gramEnd"/>
+      <w:r>
+        <w:rPr>
+          <w:rFonts w:ascii="Consolas" w:eastAsia="Times New Roman" w:hAnsi="Consolas" w:cs="Times New Roman"/>
+          <w:color w:val="D4D4D4"/>
+          <w:sz w:val="21"/>
+          <w:szCs w:val="21"/>
+        </w:rPr>
+        <w:t>{</w:t>
+      </w:r>
+    </w:p>
+    <w:p>
+      <w:pPr>
+        <w:shd w:val="clear" w:color="auto" w:fill="1E1E1E"/>
+        <w:spacing w:after="0" w:line="285" w:lineRule="atLeast"/>
+        <w:rPr>
+          <w:rFonts w:ascii="Consolas" w:eastAsia="Times New Roman" w:hAnsi="Consolas" w:cs="Times New Roman"/>
+          <w:color w:val="D4D4D4"/>
+          <w:sz w:val="21"/>
+          <w:szCs w:val="21"/>
+        </w:rPr>
+      </w:pPr>
+      <w:r>
+        <w:rPr>
+          <w:rFonts w:ascii="Consolas" w:eastAsia="Times New Roman" w:hAnsi="Consolas" w:cs="Times New Roman"/>
+          <w:color w:val="D4D4D4"/>
+          <w:sz w:val="21"/>
+          <w:szCs w:val="21"/>
+        </w:rPr>
+        <w:t>    </w:t>
+      </w:r>
+      <w:proofErr w:type="gramStart"/>
+      <w:r>
+        <w:rPr>
+          <w:rFonts w:ascii="Consolas" w:eastAsia="Times New Roman" w:hAnsi="Consolas" w:cs="Times New Roman"/>
+          <w:color w:val="9CDCFE"/>
+          <w:sz w:val="21"/>
+          <w:szCs w:val="21"/>
+        </w:rPr>
+        <w:t>background-color</w:t>
+      </w:r>
+      <w:proofErr w:type="gramEnd"/>
+      <w:r>
+        <w:rPr>
+          <w:rFonts w:ascii="Consolas" w:eastAsia="Times New Roman" w:hAnsi="Consolas" w:cs="Times New Roman"/>
+          <w:color w:val="D4D4D4"/>
+          <w:sz w:val="21"/>
+          <w:szCs w:val="21"/>
+        </w:rPr>
+        <w:t>: </w:t>
+      </w:r>
+      <w:r>
+        <w:rPr>
+          <w:rFonts w:ascii="Consolas" w:eastAsia="Times New Roman" w:hAnsi="Consolas" w:cs="Times New Roman"/>
+          <w:color w:val="CE9178"/>
+          <w:sz w:val="21"/>
+          <w:szCs w:val="21"/>
+        </w:rPr>
+        <w:t>#</w:t>
+      </w:r>
+      <w:proofErr w:type="spellStart"/>
+      <w:r>
+        <w:rPr>
+          <w:rFonts w:ascii="Consolas" w:eastAsia="Times New Roman" w:hAnsi="Consolas" w:cs="Times New Roman"/>
+          <w:color w:val="CE9178"/>
+          <w:sz w:val="21"/>
+          <w:szCs w:val="21"/>
+        </w:rPr>
+        <w:t>ebebeb</w:t>
+      </w:r>
+      <w:proofErr w:type="spellEnd"/>
+      <w:r>
+        <w:rPr>
+          <w:rFonts w:ascii="Consolas" w:eastAsia="Times New Roman" w:hAnsi="Consolas" w:cs="Times New Roman"/>
+          <w:color w:val="D4D4D4"/>
+          <w:sz w:val="21"/>
+          <w:szCs w:val="21"/>
+        </w:rPr>
+        <w:t>;</w:t>
+      </w:r>
+    </w:p>
+    <w:p>
+      <w:pPr>
+        <w:shd w:val="clear" w:color="auto" w:fill="1E1E1E"/>
+        <w:spacing w:after="0" w:line="285" w:lineRule="atLeast"/>
+        <w:rPr>
+          <w:rFonts w:ascii="Consolas" w:eastAsia="Times New Roman" w:hAnsi="Consolas" w:cs="Times New Roman"/>
+          <w:color w:val="D4D4D4"/>
+          <w:sz w:val="21"/>
+          <w:szCs w:val="21"/>
+        </w:rPr>
+      </w:pPr>
+      <w:r>
+        <w:rPr>
+          <w:rFonts w:ascii="Consolas" w:eastAsia="Times New Roman" w:hAnsi="Consolas" w:cs="Times New Roman"/>
+          <w:color w:val="D4D4D4"/>
+          <w:sz w:val="21"/>
+          <w:szCs w:val="21"/>
+        </w:rPr>
+        <w:t>}</w:t>
+      </w:r>
+    </w:p>
+    <w:p>
+      <w:pPr>
+        <w:shd w:val="clear" w:color="auto" w:fill="1E1E1E"/>
+        <w:spacing w:after="0" w:line="285" w:lineRule="atLeast"/>
+        <w:rPr>
+          <w:rFonts w:ascii="Consolas" w:eastAsia="Times New Roman" w:hAnsi="Consolas" w:cs="Times New Roman"/>
+          <w:color w:val="D4D4D4"/>
+          <w:sz w:val="21"/>
+          <w:szCs w:val="21"/>
+        </w:rPr>
+      </w:pPr>
+    </w:p>
+    <w:p>
+      <w:pPr>
+        <w:shd w:val="clear" w:color="auto" w:fill="1E1E1E"/>
+        <w:spacing w:after="0" w:line="285" w:lineRule="atLeast"/>
+        <w:rPr>
+          <w:rFonts w:ascii="Consolas" w:eastAsia="Times New Roman" w:hAnsi="Consolas" w:cs="Times New Roman"/>
+          <w:color w:val="D4D4D4"/>
+          <w:sz w:val="21"/>
+          <w:szCs w:val="21"/>
+        </w:rPr>
+      </w:pPr>
+      <w:r>
+        <w:rPr>
+          <w:rFonts w:ascii="Consolas" w:eastAsia="Times New Roman" w:hAnsi="Consolas" w:cs="Times New Roman"/>
+          <w:color w:val="D7BA7D"/>
+          <w:sz w:val="21"/>
+          <w:szCs w:val="21"/>
+        </w:rPr>
+        <w:t>.</w:t>
+      </w:r>
+      <w:proofErr w:type="spellStart"/>
+      <w:r>
+        <w:rPr>
+          <w:rFonts w:ascii="Consolas" w:eastAsia="Times New Roman" w:hAnsi="Consolas" w:cs="Times New Roman"/>
+          <w:color w:val="D7BA7D"/>
+          <w:sz w:val="21"/>
+          <w:szCs w:val="21"/>
+        </w:rPr>
+        <w:t>sidebar__</w:t>
+      </w:r>
+      <w:proofErr w:type="gramStart"/>
+      <w:r>
+        <w:rPr>
+          <w:rFonts w:ascii="Consolas" w:eastAsia="Times New Roman" w:hAnsi="Consolas" w:cs="Times New Roman"/>
+          <w:color w:val="D7BA7D"/>
+          <w:sz w:val="21"/>
+          <w:szCs w:val="21"/>
+        </w:rPr>
+        <w:t>chats</w:t>
+      </w:r>
+      <w:proofErr w:type="spellEnd"/>
+      <w:r>
+        <w:rPr>
+          <w:rFonts w:ascii="Consolas" w:eastAsia="Times New Roman" w:hAnsi="Consolas" w:cs="Times New Roman"/>
+          <w:color w:val="D4D4D4"/>
+          <w:sz w:val="21"/>
+          <w:szCs w:val="21"/>
+        </w:rPr>
+        <w:t>{</w:t>
+      </w:r>
+      <w:proofErr w:type="gramEnd"/>
+    </w:p>
+    <w:p>
+      <w:pPr>
+        <w:shd w:val="clear" w:color="auto" w:fill="1E1E1E"/>
+        <w:spacing w:after="0" w:line="285" w:lineRule="atLeast"/>
+        <w:rPr>
+          <w:rFonts w:ascii="Consolas" w:eastAsia="Times New Roman" w:hAnsi="Consolas" w:cs="Times New Roman"/>
+          <w:color w:val="D4D4D4"/>
+          <w:sz w:val="21"/>
+          <w:szCs w:val="21"/>
+        </w:rPr>
+      </w:pPr>
+      <w:r>
+        <w:rPr>
+          <w:rFonts w:ascii="Consolas" w:eastAsia="Times New Roman" w:hAnsi="Consolas" w:cs="Times New Roman"/>
+          <w:color w:val="D4D4D4"/>
+          <w:sz w:val="21"/>
+          <w:szCs w:val="21"/>
+        </w:rPr>
+        <w:t>    </w:t>
+      </w:r>
+      <w:proofErr w:type="gramStart"/>
+      <w:r>
+        <w:rPr>
+          <w:rFonts w:ascii="Consolas" w:eastAsia="Times New Roman" w:hAnsi="Consolas" w:cs="Times New Roman"/>
+          <w:color w:val="9CDCFE"/>
+          <w:sz w:val="21"/>
+          <w:szCs w:val="21"/>
+        </w:rPr>
+        <w:t>flex</w:t>
+      </w:r>
+      <w:r>
+        <w:rPr>
+          <w:rFonts w:ascii="Consolas" w:eastAsia="Times New Roman" w:hAnsi="Consolas" w:cs="Times New Roman"/>
+          <w:color w:val="D4D4D4"/>
+          <w:sz w:val="21"/>
+          <w:szCs w:val="21"/>
+        </w:rPr>
+        <w:t>:</w:t>
+      </w:r>
+      <w:proofErr w:type="gramEnd"/>
+      <w:r>
+        <w:rPr>
+          <w:rFonts w:ascii="Consolas" w:eastAsia="Times New Roman" w:hAnsi="Consolas" w:cs="Times New Roman"/>
+          <w:color w:val="B5CEA8"/>
+          <w:sz w:val="21"/>
+          <w:szCs w:val="21"/>
+        </w:rPr>
+        <w:t>1</w:t>
+      </w:r>
+      <w:r>
+        <w:rPr>
+          <w:rFonts w:ascii="Consolas" w:eastAsia="Times New Roman" w:hAnsi="Consolas" w:cs="Times New Roman"/>
+          <w:color w:val="D4D4D4"/>
+          <w:sz w:val="21"/>
+          <w:szCs w:val="21"/>
+        </w:rPr>
+        <w:t>;</w:t>
+      </w:r>
+    </w:p>
+    <w:p>
+      <w:pPr>
+        <w:shd w:val="clear" w:color="auto" w:fill="1E1E1E"/>
+        <w:spacing w:after="0" w:line="285" w:lineRule="atLeast"/>
+        <w:rPr>
+          <w:rFonts w:ascii="Consolas" w:eastAsia="Times New Roman" w:hAnsi="Consolas" w:cs="Times New Roman"/>
+          <w:color w:val="D4D4D4"/>
+          <w:sz w:val="21"/>
+          <w:szCs w:val="21"/>
+        </w:rPr>
+      </w:pPr>
+      <w:r>
+        <w:rPr>
+          <w:rFonts w:ascii="Consolas" w:eastAsia="Times New Roman" w:hAnsi="Consolas" w:cs="Times New Roman"/>
+          <w:color w:val="D4D4D4"/>
+          <w:sz w:val="21"/>
+          <w:szCs w:val="21"/>
+        </w:rPr>
+        <w:t>    </w:t>
+      </w:r>
+      <w:proofErr w:type="gramStart"/>
+      <w:r>
+        <w:rPr>
+          <w:rFonts w:ascii="Consolas" w:eastAsia="Times New Roman" w:hAnsi="Consolas" w:cs="Times New Roman"/>
+          <w:color w:val="9CDCFE"/>
+          <w:sz w:val="21"/>
+          <w:szCs w:val="21"/>
+        </w:rPr>
+        <w:t>background-color</w:t>
+      </w:r>
+      <w:proofErr w:type="gramEnd"/>
+      <w:r>
+        <w:rPr>
+          <w:rFonts w:ascii="Consolas" w:eastAsia="Times New Roman" w:hAnsi="Consolas" w:cs="Times New Roman"/>
+          <w:color w:val="D4D4D4"/>
+          <w:sz w:val="21"/>
+          <w:szCs w:val="21"/>
+        </w:rPr>
+        <w:t>: </w:t>
+      </w:r>
+      <w:r>
+        <w:rPr>
+          <w:rFonts w:ascii="Consolas" w:eastAsia="Times New Roman" w:hAnsi="Consolas" w:cs="Times New Roman"/>
+          <w:color w:val="CE9178"/>
+          <w:sz w:val="21"/>
+          <w:szCs w:val="21"/>
+        </w:rPr>
+        <w:t>white</w:t>
+      </w:r>
+      <w:r>
+        <w:rPr>
+          <w:rFonts w:ascii="Consolas" w:eastAsia="Times New Roman" w:hAnsi="Consolas" w:cs="Times New Roman"/>
+          <w:color w:val="D4D4D4"/>
+          <w:sz w:val="21"/>
+          <w:szCs w:val="21"/>
+        </w:rPr>
+        <w:t>;</w:t>
+      </w:r>
+    </w:p>
+    <w:p>
+      <w:pPr>
+        <w:shd w:val="clear" w:color="auto" w:fill="1E1E1E"/>
+        <w:spacing w:after="0" w:line="285" w:lineRule="atLeast"/>
+        <w:rPr>
+          <w:rFonts w:ascii="Consolas" w:eastAsia="Times New Roman" w:hAnsi="Consolas" w:cs="Times New Roman"/>
+          <w:color w:val="D4D4D4"/>
+          <w:sz w:val="21"/>
+          <w:szCs w:val="21"/>
+        </w:rPr>
+      </w:pPr>
+      <w:r>
+        <w:rPr>
+          <w:rFonts w:ascii="Consolas" w:eastAsia="Times New Roman" w:hAnsi="Consolas" w:cs="Times New Roman"/>
+          <w:color w:val="D4D4D4"/>
+          <w:sz w:val="21"/>
+          <w:szCs w:val="21"/>
+        </w:rPr>
+        <w:t>    </w:t>
+      </w:r>
+      <w:proofErr w:type="gramStart"/>
+      <w:r>
+        <w:rPr>
+          <w:rFonts w:ascii="Consolas" w:eastAsia="Times New Roman" w:hAnsi="Consolas" w:cs="Times New Roman"/>
+          <w:color w:val="9CDCFE"/>
+          <w:sz w:val="21"/>
+          <w:szCs w:val="21"/>
+        </w:rPr>
+        <w:t>overflow</w:t>
+      </w:r>
+      <w:proofErr w:type="gramEnd"/>
+      <w:r>
+        <w:rPr>
+          <w:rFonts w:ascii="Consolas" w:eastAsia="Times New Roman" w:hAnsi="Consolas" w:cs="Times New Roman"/>
+          <w:color w:val="D4D4D4"/>
+          <w:sz w:val="21"/>
+          <w:szCs w:val="21"/>
+        </w:rPr>
+        <w:t>: </w:t>
+      </w:r>
+      <w:r>
+        <w:rPr>
+          <w:rFonts w:ascii="Consolas" w:eastAsia="Times New Roman" w:hAnsi="Consolas" w:cs="Times New Roman"/>
+          <w:color w:val="CE9178"/>
+          <w:sz w:val="21"/>
+          <w:szCs w:val="21"/>
+        </w:rPr>
+        <w:t>scroll</w:t>
+      </w:r>
+      <w:r>
+        <w:rPr>
+          <w:rFonts w:ascii="Consolas" w:eastAsia="Times New Roman" w:hAnsi="Consolas" w:cs="Times New Roman"/>
+          <w:color w:val="D4D4D4"/>
+          <w:sz w:val="21"/>
+          <w:szCs w:val="21"/>
+        </w:rPr>
+        <w:t>;</w:t>
+      </w:r>
+    </w:p>
+    <w:p>
+      <w:pPr>
+        <w:shd w:val="clear" w:color="auto" w:fill="1E1E1E"/>
+        <w:spacing w:after="0" w:line="285" w:lineRule="atLeast"/>
+        <w:rPr>
+          <w:rFonts w:ascii="Consolas" w:eastAsia="Times New Roman" w:hAnsi="Consolas" w:cs="Times New Roman"/>
+          <w:color w:val="D4D4D4"/>
+          <w:sz w:val="21"/>
+          <w:szCs w:val="21"/>
+        </w:rPr>
+      </w:pPr>
+      <w:r>
+        <w:rPr>
+          <w:rFonts w:ascii="Consolas" w:eastAsia="Times New Roman" w:hAnsi="Consolas" w:cs="Times New Roman"/>
+          <w:color w:val="D4D4D4"/>
+          <w:sz w:val="21"/>
+          <w:szCs w:val="21"/>
+        </w:rPr>
+        <w:t>}</w:t>
+      </w:r>
+    </w:p>
+    <w:p>
+      <w:pPr>
+        <w:shd w:val="clear" w:color="auto" w:fill="1E1E1E"/>
+        <w:spacing w:after="0" w:line="285" w:lineRule="atLeast"/>
+        <w:rPr>
+          <w:rFonts w:ascii="Consolas" w:eastAsia="Times New Roman" w:hAnsi="Consolas" w:cs="Times New Roman"/>
+          <w:color w:val="D4D4D4"/>
+          <w:sz w:val="21"/>
+          <w:szCs w:val="21"/>
+        </w:rPr>
+      </w:pPr>
+    </w:p>
+    <w:p>
+      <w:pPr>
+        <w:shd w:val="clear" w:color="auto" w:fill="1E1E1E"/>
+        <w:spacing w:after="0" w:line="285" w:lineRule="atLeast"/>
+        <w:rPr>
+          <w:rFonts w:ascii="Consolas" w:eastAsia="Times New Roman" w:hAnsi="Consolas" w:cs="Times New Roman"/>
+          <w:color w:val="D4D4D4"/>
+          <w:sz w:val="21"/>
+          <w:szCs w:val="21"/>
+        </w:rPr>
+      </w:pPr>
+      <w:r>
+        <w:rPr>
+          <w:rFonts w:ascii="Consolas" w:eastAsia="Times New Roman" w:hAnsi="Consolas" w:cs="Times New Roman"/>
+          <w:color w:val="D7BA7D"/>
+          <w:sz w:val="21"/>
+          <w:szCs w:val="21"/>
+        </w:rPr>
+        <w:t>.</w:t>
+      </w:r>
+      <w:proofErr w:type="spellStart"/>
+      <w:r>
+        <w:rPr>
+          <w:rFonts w:ascii="Consolas" w:eastAsia="Times New Roman" w:hAnsi="Consolas" w:cs="Times New Roman"/>
+          <w:color w:val="D7BA7D"/>
+          <w:sz w:val="21"/>
+          <w:szCs w:val="21"/>
+        </w:rPr>
+        <w:t>sidebarChat</w:t>
+      </w:r>
+      <w:proofErr w:type="spellEnd"/>
+      <w:r>
+        <w:rPr>
+          <w:rFonts w:ascii="Consolas" w:eastAsia="Times New Roman" w:hAnsi="Consolas" w:cs="Times New Roman"/>
+          <w:color w:val="D7BA7D"/>
+          <w:sz w:val="21"/>
+          <w:szCs w:val="21"/>
+        </w:rPr>
+        <w:t>__</w:t>
+      </w:r>
+      <w:proofErr w:type="gramStart"/>
+      <w:r>
+        <w:rPr>
+          <w:rFonts w:ascii="Consolas" w:eastAsia="Times New Roman" w:hAnsi="Consolas" w:cs="Times New Roman"/>
+          <w:color w:val="D7BA7D"/>
+          <w:sz w:val="21"/>
+          <w:szCs w:val="21"/>
+        </w:rPr>
+        <w:t>info</w:t>
+      </w:r>
+      <w:r>
+        <w:rPr>
+          <w:rFonts w:ascii="Consolas" w:eastAsia="Times New Roman" w:hAnsi="Consolas" w:cs="Times New Roman"/>
+          <w:color w:val="D4D4D4"/>
+          <w:sz w:val="21"/>
+          <w:szCs w:val="21"/>
+        </w:rPr>
+        <w:t>{</w:t>
+      </w:r>
+      <w:proofErr w:type="gramEnd"/>
+    </w:p>
+    <w:p>
+      <w:pPr>
+        <w:shd w:val="clear" w:color="auto" w:fill="1E1E1E"/>
+        <w:spacing w:after="0" w:line="285" w:lineRule="atLeast"/>
+        <w:rPr>
+          <w:rFonts w:ascii="Consolas" w:eastAsia="Times New Roman" w:hAnsi="Consolas" w:cs="Times New Roman"/>
+          <w:color w:val="D4D4D4"/>
+          <w:sz w:val="21"/>
+          <w:szCs w:val="21"/>
+        </w:rPr>
+      </w:pPr>
+      <w:r>
+        <w:rPr>
+          <w:rFonts w:ascii="Consolas" w:eastAsia="Times New Roman" w:hAnsi="Consolas" w:cs="Times New Roman"/>
+          <w:color w:val="D4D4D4"/>
+          <w:sz w:val="21"/>
+          <w:szCs w:val="21"/>
+        </w:rPr>
+        <w:t>    </w:t>
+      </w:r>
+      <w:proofErr w:type="gramStart"/>
+      <w:r>
+        <w:rPr>
+          <w:rFonts w:ascii="Consolas" w:eastAsia="Times New Roman" w:hAnsi="Consolas" w:cs="Times New Roman"/>
+          <w:color w:val="9CDCFE"/>
+          <w:sz w:val="21"/>
+          <w:szCs w:val="21"/>
+        </w:rPr>
+        <w:t>margin-left</w:t>
+      </w:r>
+      <w:proofErr w:type="gramEnd"/>
+      <w:r>
+        <w:rPr>
+          <w:rFonts w:ascii="Consolas" w:eastAsia="Times New Roman" w:hAnsi="Consolas" w:cs="Times New Roman"/>
+          <w:color w:val="D4D4D4"/>
+          <w:sz w:val="21"/>
+          <w:szCs w:val="21"/>
+        </w:rPr>
+        <w:t>: </w:t>
+      </w:r>
+      <w:r>
+        <w:rPr>
+          <w:rFonts w:ascii="Consolas" w:eastAsia="Times New Roman" w:hAnsi="Consolas" w:cs="Times New Roman"/>
+          <w:color w:val="B5CEA8"/>
+          <w:sz w:val="21"/>
+          <w:szCs w:val="21"/>
+        </w:rPr>
+        <w:t>15px</w:t>
+      </w:r>
+      <w:r>
+        <w:rPr>
+          <w:rFonts w:ascii="Consolas" w:eastAsia="Times New Roman" w:hAnsi="Consolas" w:cs="Times New Roman"/>
+          <w:color w:val="D4D4D4"/>
+          <w:sz w:val="21"/>
+          <w:szCs w:val="21"/>
+        </w:rPr>
+        <w:t>;</w:t>
+      </w:r>
+    </w:p>
+    <w:p>
+      <w:pPr>
+        <w:shd w:val="clear" w:color="auto" w:fill="1E1E1E"/>
+        <w:spacing w:after="0" w:line="285" w:lineRule="atLeast"/>
+        <w:rPr>
+          <w:rFonts w:ascii="Consolas" w:eastAsia="Times New Roman" w:hAnsi="Consolas" w:cs="Times New Roman"/>
+          <w:color w:val="D4D4D4"/>
+          <w:sz w:val="21"/>
+          <w:szCs w:val="21"/>
+        </w:rPr>
+      </w:pPr>
+      <w:r>
+        <w:rPr>
+          <w:rFonts w:ascii="Consolas" w:eastAsia="Times New Roman" w:hAnsi="Consolas" w:cs="Times New Roman"/>
+          <w:color w:val="D4D4D4"/>
+          <w:sz w:val="21"/>
+          <w:szCs w:val="21"/>
+        </w:rPr>
+        <w:t>}</w:t>
+      </w:r>
+    </w:p>
+    <w:p>
+      <w:pPr>
+        <w:shd w:val="clear" w:color="auto" w:fill="1E1E1E"/>
+        <w:spacing w:after="0" w:line="285" w:lineRule="atLeast"/>
+        <w:rPr>
+          <w:rFonts w:ascii="Consolas" w:eastAsia="Times New Roman" w:hAnsi="Consolas" w:cs="Times New Roman"/>
+          <w:color w:val="D4D4D4"/>
+          <w:sz w:val="21"/>
+          <w:szCs w:val="21"/>
+        </w:rPr>
+      </w:pPr>
+    </w:p>
+    <w:p>
+      <w:pPr>
+        <w:shd w:val="clear" w:color="auto" w:fill="1E1E1E"/>
+        <w:spacing w:after="0" w:line="285" w:lineRule="atLeast"/>
+        <w:rPr>
+          <w:rFonts w:ascii="Consolas" w:eastAsia="Times New Roman" w:hAnsi="Consolas" w:cs="Times New Roman"/>
+          <w:color w:val="D4D4D4"/>
+          <w:sz w:val="21"/>
+          <w:szCs w:val="21"/>
+        </w:rPr>
+      </w:pPr>
+      <w:r>
+        <w:rPr>
+          <w:rFonts w:ascii="Consolas" w:eastAsia="Times New Roman" w:hAnsi="Consolas" w:cs="Times New Roman"/>
+          <w:color w:val="D7BA7D"/>
+          <w:sz w:val="21"/>
+          <w:szCs w:val="21"/>
+        </w:rPr>
+        <w:t>.</w:t>
+      </w:r>
+      <w:proofErr w:type="spellStart"/>
+      <w:r>
+        <w:rPr>
+          <w:rFonts w:ascii="Consolas" w:eastAsia="Times New Roman" w:hAnsi="Consolas" w:cs="Times New Roman"/>
+          <w:color w:val="D7BA7D"/>
+          <w:sz w:val="21"/>
+          <w:szCs w:val="21"/>
+        </w:rPr>
+        <w:t>sidebarChat</w:t>
+      </w:r>
+      <w:proofErr w:type="spellEnd"/>
+      <w:r>
+        <w:rPr>
+          <w:rFonts w:ascii="Consolas" w:eastAsia="Times New Roman" w:hAnsi="Consolas" w:cs="Times New Roman"/>
+          <w:color w:val="D7BA7D"/>
+          <w:sz w:val="21"/>
+          <w:szCs w:val="21"/>
+        </w:rPr>
+        <w:t>__info</w:t>
+      </w:r>
+      <w:r>
+        <w:rPr>
+          <w:rFonts w:ascii="Consolas" w:eastAsia="Times New Roman" w:hAnsi="Consolas" w:cs="Times New Roman"/>
+          <w:color w:val="D4D4D4"/>
+          <w:sz w:val="21"/>
+          <w:szCs w:val="21"/>
+        </w:rPr>
+        <w:t> &gt; </w:t>
+      </w:r>
+      <w:proofErr w:type="gramStart"/>
+      <w:r>
+        <w:rPr>
+          <w:rFonts w:ascii="Consolas" w:eastAsia="Times New Roman" w:hAnsi="Consolas" w:cs="Times New Roman"/>
+          <w:color w:val="D7BA7D"/>
+          <w:sz w:val="21"/>
+          <w:szCs w:val="21"/>
+        </w:rPr>
+        <w:t>h2</w:t>
+      </w:r>
+      <w:r>
+        <w:rPr>
+          <w:rFonts w:ascii="Consolas" w:eastAsia="Times New Roman" w:hAnsi="Consolas" w:cs="Times New Roman"/>
+          <w:color w:val="D4D4D4"/>
+          <w:sz w:val="21"/>
+          <w:szCs w:val="21"/>
+        </w:rPr>
+        <w:t>{</w:t>
+      </w:r>
+      <w:proofErr w:type="gramEnd"/>
+    </w:p>
+    <w:p>
+      <w:pPr>
+        <w:shd w:val="clear" w:color="auto" w:fill="1E1E1E"/>
+        <w:spacing w:after="0" w:line="285" w:lineRule="atLeast"/>
+        <w:rPr>
+          <w:rFonts w:ascii="Consolas" w:eastAsia="Times New Roman" w:hAnsi="Consolas" w:cs="Times New Roman"/>
+          <w:color w:val="D4D4D4"/>
+          <w:sz w:val="21"/>
+          <w:szCs w:val="21"/>
+        </w:rPr>
+      </w:pPr>
+      <w:r>
+        <w:rPr>
+          <w:rFonts w:ascii="Consolas" w:eastAsia="Times New Roman" w:hAnsi="Consolas" w:cs="Times New Roman"/>
+          <w:color w:val="D4D4D4"/>
+          <w:sz w:val="21"/>
+          <w:szCs w:val="21"/>
+        </w:rPr>
+        <w:t>    </w:t>
+      </w:r>
+      <w:proofErr w:type="gramStart"/>
+      <w:r>
+        <w:rPr>
+          <w:rFonts w:ascii="Consolas" w:eastAsia="Times New Roman" w:hAnsi="Consolas" w:cs="Times New Roman"/>
+          <w:color w:val="9CDCFE"/>
+          <w:sz w:val="21"/>
+          <w:szCs w:val="21"/>
+        </w:rPr>
+        <w:t>font-size</w:t>
+      </w:r>
+      <w:proofErr w:type="gramEnd"/>
+      <w:r>
+        <w:rPr>
+          <w:rFonts w:ascii="Consolas" w:eastAsia="Times New Roman" w:hAnsi="Consolas" w:cs="Times New Roman"/>
+          <w:color w:val="D4D4D4"/>
+          <w:sz w:val="21"/>
+          <w:szCs w:val="21"/>
+        </w:rPr>
+        <w:t>: </w:t>
+      </w:r>
+      <w:r>
+        <w:rPr>
+          <w:rFonts w:ascii="Consolas" w:eastAsia="Times New Roman" w:hAnsi="Consolas" w:cs="Times New Roman"/>
+          <w:color w:val="B5CEA8"/>
+          <w:sz w:val="21"/>
+          <w:szCs w:val="21"/>
+        </w:rPr>
+        <w:t>16px</w:t>
+      </w:r>
+      <w:r>
+        <w:rPr>
+          <w:rFonts w:ascii="Consolas" w:eastAsia="Times New Roman" w:hAnsi="Consolas" w:cs="Times New Roman"/>
+          <w:color w:val="D4D4D4"/>
+          <w:sz w:val="21"/>
+          <w:szCs w:val="21"/>
+        </w:rPr>
+        <w:t>;</w:t>
+      </w:r>
+    </w:p>
+    <w:p>
+      <w:pPr>
+        <w:shd w:val="clear" w:color="auto" w:fill="1E1E1E"/>
+        <w:spacing w:after="0" w:line="285" w:lineRule="atLeast"/>
+        <w:rPr>
+          <w:rFonts w:ascii="Consolas" w:eastAsia="Times New Roman" w:hAnsi="Consolas" w:cs="Times New Roman"/>
+          <w:color w:val="D4D4D4"/>
+          <w:sz w:val="21"/>
+          <w:szCs w:val="21"/>
+        </w:rPr>
+      </w:pPr>
+      <w:r>
+        <w:rPr>
+          <w:rFonts w:ascii="Consolas" w:eastAsia="Times New Roman" w:hAnsi="Consolas" w:cs="Times New Roman"/>
+          <w:color w:val="D4D4D4"/>
+          <w:sz w:val="21"/>
+          <w:szCs w:val="21"/>
+        </w:rPr>
+        <w:t>    </w:t>
+      </w:r>
+      <w:proofErr w:type="gramStart"/>
+      <w:r>
+        <w:rPr>
+          <w:rFonts w:ascii="Consolas" w:eastAsia="Times New Roman" w:hAnsi="Consolas" w:cs="Times New Roman"/>
+          <w:color w:val="9CDCFE"/>
+          <w:sz w:val="21"/>
+          <w:szCs w:val="21"/>
+        </w:rPr>
+        <w:t>margin-bottom</w:t>
+      </w:r>
+      <w:proofErr w:type="gramEnd"/>
+      <w:r>
+        <w:rPr>
+          <w:rFonts w:ascii="Consolas" w:eastAsia="Times New Roman" w:hAnsi="Consolas" w:cs="Times New Roman"/>
+          <w:color w:val="D4D4D4"/>
+          <w:sz w:val="21"/>
+          <w:szCs w:val="21"/>
+        </w:rPr>
+        <w:t>: </w:t>
+      </w:r>
+      <w:r>
+        <w:rPr>
+          <w:rFonts w:ascii="Consolas" w:eastAsia="Times New Roman" w:hAnsi="Consolas" w:cs="Times New Roman"/>
+          <w:color w:val="B5CEA8"/>
+          <w:sz w:val="21"/>
+          <w:szCs w:val="21"/>
+        </w:rPr>
+        <w:t>8px</w:t>
+      </w:r>
+      <w:r>
+        <w:rPr>
+          <w:rFonts w:ascii="Consolas" w:eastAsia="Times New Roman" w:hAnsi="Consolas" w:cs="Times New Roman"/>
+          <w:color w:val="D4D4D4"/>
+          <w:sz w:val="21"/>
+          <w:szCs w:val="21"/>
+        </w:rPr>
+        <w:t>;</w:t>
+      </w:r>
+    </w:p>
+    <w:p>
+      <w:pPr>
+        <w:shd w:val="clear" w:color="auto" w:fill="1E1E1E"/>
+        <w:spacing w:after="0" w:line="285" w:lineRule="atLeast"/>
+        <w:rPr>
+          <w:rFonts w:ascii="Consolas" w:eastAsia="Times New Roman" w:hAnsi="Consolas" w:cs="Times New Roman"/>
+          <w:color w:val="D4D4D4"/>
+          <w:sz w:val="21"/>
+          <w:szCs w:val="21"/>
+        </w:rPr>
+      </w:pPr>
+      <w:r>
+        <w:rPr>
+          <w:rFonts w:ascii="Consolas" w:eastAsia="Times New Roman" w:hAnsi="Consolas" w:cs="Times New Roman"/>
+          <w:color w:val="D4D4D4"/>
+          <w:sz w:val="21"/>
+          <w:szCs w:val="21"/>
+        </w:rPr>
+        <w:t>}</w:t>
+      </w:r>
+    </w:p>
+    <w:p>
+      <w:pPr>
+        <w:shd w:val="clear" w:color="auto" w:fill="1E1E1E"/>
+        <w:spacing w:after="240" w:line="285" w:lineRule="atLeast"/>
+        <w:rPr>
+          <w:rFonts w:ascii="Consolas" w:eastAsia="Times New Roman" w:hAnsi="Consolas" w:cs="Times New Roman"/>
+          <w:color w:val="D4D4D4"/>
+          <w:sz w:val="21"/>
+          <w:szCs w:val="21"/>
+        </w:rPr>
+      </w:pPr>
+    </w:p>
+    <w:p>
+      <w:r>
+        <w:t>To make content full width as possible:</w:t>
+      </w:r>
+    </w:p>
+    <w:p>
+      <w:r>
+        <w:t>Use flex 1</w:t>
+      </w:r>
+      <w:r>
+        <w:t xml:space="preserve"> (to take all possible vertical width)</w:t>
+      </w:r>
       <w:bookmarkStart w:id="0" w:name="_GoBack"/>
       <w:bookmarkEnd w:id="0"/>
     </w:p>
+    <w:p>
+      <w:r>
+        <w:lastRenderedPageBreak/>
+        <w:t>Example:</w:t>
+      </w:r>
+    </w:p>
+    <w:p>
+      <w:r>
+        <w:rPr>
+          <w:noProof/>
+        </w:rPr>
+        <w:drawing>
+          <wp:inline distT="0" distB="0" distL="0" distR="0">
+            <wp:extent cx="5943600" cy="2552700"/>
+            <wp:effectExtent l="0" t="0" r="0" b="0"/>
+            <wp:docPr id="3" name="Picture 3"/>
+            <wp:cNvGraphicFramePr>
+              <a:graphicFrameLocks xmlns:a="http://schemas.openxmlformats.org/drawingml/2006/main" noChangeAspect="1"/>
+            </wp:cNvGraphicFramePr>
+            <a:graphic xmlns:a="http://schemas.openxmlformats.org/drawingml/2006/main">
+              <a:graphicData uri="http://schemas.openxmlformats.org/drawingml/2006/picture">
+                <pic:pic xmlns:pic="http://schemas.openxmlformats.org/drawingml/2006/picture">
+                  <pic:nvPicPr>
+                    <pic:cNvPr id="3" name="flex1.PNG"/>
+                    <pic:cNvPicPr/>
+                  </pic:nvPicPr>
+                  <pic:blipFill>
+                    <a:blip r:embed="rId6">
+                      <a:extLst>
+                        <a:ext uri="{28A0092B-C50C-407E-A947-70E740481C1C}">
+                          <a14:useLocalDpi xmlns:a14="http://schemas.microsoft.com/office/drawing/2010/main" val="0"/>
+                        </a:ext>
+                      </a:extLst>
+                    </a:blip>
+                    <a:stretch>
+                      <a:fillRect/>
+                    </a:stretch>
+                  </pic:blipFill>
+                  <pic:spPr>
+                    <a:xfrm>
+                      <a:off x="0" y="0"/>
+                      <a:ext cx="5943600" cy="2552700"/>
+                    </a:xfrm>
+                    <a:prstGeom prst="rect">
+                      <a:avLst/>
+                    </a:prstGeom>
+                  </pic:spPr>
+                </pic:pic>
+              </a:graphicData>
+            </a:graphic>
+          </wp:inline>
+        </w:drawing>
+      </w:r>
+    </w:p>
+    <w:p>
+      <w:pPr>
+        <w:shd w:val="clear" w:color="auto" w:fill="1E1E1E"/>
+        <w:spacing w:after="0" w:line="285" w:lineRule="atLeast"/>
+        <w:rPr>
+          <w:rFonts w:ascii="Consolas" w:eastAsia="Times New Roman" w:hAnsi="Consolas" w:cs="Times New Roman"/>
+          <w:color w:val="D4D4D4"/>
+          <w:sz w:val="21"/>
+          <w:szCs w:val="21"/>
+        </w:rPr>
+      </w:pPr>
+      <w:r>
+        <w:rPr>
+          <w:rFonts w:ascii="Consolas" w:eastAsia="Times New Roman" w:hAnsi="Consolas" w:cs="Times New Roman"/>
+          <w:color w:val="D7BA7D"/>
+          <w:sz w:val="21"/>
+          <w:szCs w:val="21"/>
+        </w:rPr>
+        <w:t>.chat__</w:t>
+      </w:r>
+      <w:proofErr w:type="spellStart"/>
+      <w:proofErr w:type="gramStart"/>
+      <w:r>
+        <w:rPr>
+          <w:rFonts w:ascii="Consolas" w:eastAsia="Times New Roman" w:hAnsi="Consolas" w:cs="Times New Roman"/>
+          <w:color w:val="D7BA7D"/>
+          <w:sz w:val="21"/>
+          <w:szCs w:val="21"/>
+        </w:rPr>
+        <w:t>headerInfo</w:t>
+      </w:r>
+      <w:proofErr w:type="spellEnd"/>
+      <w:r>
+        <w:rPr>
+          <w:rFonts w:ascii="Consolas" w:eastAsia="Times New Roman" w:hAnsi="Consolas" w:cs="Times New Roman"/>
+          <w:color w:val="D4D4D4"/>
+          <w:sz w:val="21"/>
+          <w:szCs w:val="21"/>
+        </w:rPr>
+        <w:t>{</w:t>
+      </w:r>
+      <w:proofErr w:type="gramEnd"/>
+    </w:p>
+    <w:p>
+      <w:pPr>
+        <w:shd w:val="clear" w:color="auto" w:fill="1E1E1E"/>
+        <w:spacing w:after="0" w:line="285" w:lineRule="atLeast"/>
+        <w:rPr>
+          <w:rFonts w:ascii="Consolas" w:eastAsia="Times New Roman" w:hAnsi="Consolas" w:cs="Times New Roman"/>
+          <w:color w:val="D4D4D4"/>
+          <w:sz w:val="21"/>
+          <w:szCs w:val="21"/>
+        </w:rPr>
+      </w:pPr>
+      <w:r>
+        <w:rPr>
+          <w:rFonts w:ascii="Consolas" w:eastAsia="Times New Roman" w:hAnsi="Consolas" w:cs="Times New Roman"/>
+          <w:color w:val="D4D4D4"/>
+          <w:sz w:val="21"/>
+          <w:szCs w:val="21"/>
+        </w:rPr>
+        <w:t>    </w:t>
+      </w:r>
+      <w:proofErr w:type="gramStart"/>
+      <w:r>
+        <w:rPr>
+          <w:rFonts w:ascii="Consolas" w:eastAsia="Times New Roman" w:hAnsi="Consolas" w:cs="Times New Roman"/>
+          <w:color w:val="9CDCFE"/>
+          <w:sz w:val="21"/>
+          <w:szCs w:val="21"/>
+        </w:rPr>
+        <w:t>flex</w:t>
+      </w:r>
+      <w:proofErr w:type="gramEnd"/>
+      <w:r>
+        <w:rPr>
+          <w:rFonts w:ascii="Consolas" w:eastAsia="Times New Roman" w:hAnsi="Consolas" w:cs="Times New Roman"/>
+          <w:color w:val="D4D4D4"/>
+          <w:sz w:val="21"/>
+          <w:szCs w:val="21"/>
+        </w:rPr>
+        <w:t>: </w:t>
+      </w:r>
+      <w:r>
+        <w:rPr>
+          <w:rFonts w:ascii="Consolas" w:eastAsia="Times New Roman" w:hAnsi="Consolas" w:cs="Times New Roman"/>
+          <w:color w:val="B5CEA8"/>
+          <w:sz w:val="21"/>
+          <w:szCs w:val="21"/>
+        </w:rPr>
+        <w:t>1</w:t>
+      </w:r>
+      <w:r>
+        <w:rPr>
+          <w:rFonts w:ascii="Consolas" w:eastAsia="Times New Roman" w:hAnsi="Consolas" w:cs="Times New Roman"/>
+          <w:color w:val="D4D4D4"/>
+          <w:sz w:val="21"/>
+          <w:szCs w:val="21"/>
+        </w:rPr>
+        <w:t>;</w:t>
+      </w:r>
+    </w:p>
+    <w:p>
+      <w:pPr>
+        <w:shd w:val="clear" w:color="auto" w:fill="1E1E1E"/>
+        <w:spacing w:after="0" w:line="285" w:lineRule="atLeast"/>
+        <w:rPr>
+          <w:rFonts w:ascii="Consolas" w:eastAsia="Times New Roman" w:hAnsi="Consolas" w:cs="Times New Roman"/>
+          <w:color w:val="D4D4D4"/>
+          <w:sz w:val="21"/>
+          <w:szCs w:val="21"/>
+        </w:rPr>
+      </w:pPr>
+      <w:r>
+        <w:rPr>
+          <w:rFonts w:ascii="Consolas" w:eastAsia="Times New Roman" w:hAnsi="Consolas" w:cs="Times New Roman"/>
+          <w:color w:val="D4D4D4"/>
+          <w:sz w:val="21"/>
+          <w:szCs w:val="21"/>
+        </w:rPr>
+        <w:t>    </w:t>
+      </w:r>
+      <w:proofErr w:type="gramStart"/>
+      <w:r>
+        <w:rPr>
+          <w:rFonts w:ascii="Consolas" w:eastAsia="Times New Roman" w:hAnsi="Consolas" w:cs="Times New Roman"/>
+          <w:color w:val="9CDCFE"/>
+          <w:sz w:val="21"/>
+          <w:szCs w:val="21"/>
+        </w:rPr>
+        <w:t>padding-left</w:t>
+      </w:r>
+      <w:proofErr w:type="gramEnd"/>
+      <w:r>
+        <w:rPr>
+          <w:rFonts w:ascii="Consolas" w:eastAsia="Times New Roman" w:hAnsi="Consolas" w:cs="Times New Roman"/>
+          <w:color w:val="D4D4D4"/>
+          <w:sz w:val="21"/>
+          <w:szCs w:val="21"/>
+        </w:rPr>
+        <w:t>: </w:t>
+      </w:r>
+      <w:r>
+        <w:rPr>
+          <w:rFonts w:ascii="Consolas" w:eastAsia="Times New Roman" w:hAnsi="Consolas" w:cs="Times New Roman"/>
+          <w:color w:val="B5CEA8"/>
+          <w:sz w:val="21"/>
+          <w:szCs w:val="21"/>
+        </w:rPr>
+        <w:t>20px</w:t>
+      </w:r>
+      <w:r>
+        <w:rPr>
+          <w:rFonts w:ascii="Consolas" w:eastAsia="Times New Roman" w:hAnsi="Consolas" w:cs="Times New Roman"/>
+          <w:color w:val="D4D4D4"/>
+          <w:sz w:val="21"/>
+          <w:szCs w:val="21"/>
+        </w:rPr>
+        <w:t>;</w:t>
+      </w:r>
+    </w:p>
+    <w:p>
+      <w:pPr>
+        <w:shd w:val="clear" w:color="auto" w:fill="1E1E1E"/>
+        <w:spacing w:after="0" w:line="285" w:lineRule="atLeast"/>
+        <w:rPr>
+          <w:rFonts w:ascii="Consolas" w:eastAsia="Times New Roman" w:hAnsi="Consolas" w:cs="Times New Roman"/>
+          <w:color w:val="D4D4D4"/>
+          <w:sz w:val="21"/>
+          <w:szCs w:val="21"/>
+        </w:rPr>
+      </w:pPr>
+      <w:r>
+        <w:rPr>
+          <w:rFonts w:ascii="Consolas" w:eastAsia="Times New Roman" w:hAnsi="Consolas" w:cs="Times New Roman"/>
+          <w:color w:val="D4D4D4"/>
+          <w:sz w:val="21"/>
+          <w:szCs w:val="21"/>
+        </w:rPr>
+        <w:t>}</w:t>
+      </w:r>
+    </w:p>
+    <w:p>
+      <w:pPr>
+        <w:shd w:val="clear" w:color="auto" w:fill="1E1E1E"/>
+        <w:spacing w:after="0" w:line="285" w:lineRule="atLeast"/>
+        <w:rPr>
+          <w:rFonts w:ascii="Consolas" w:eastAsia="Times New Roman" w:hAnsi="Consolas" w:cs="Times New Roman"/>
+          <w:color w:val="D4D4D4"/>
+          <w:sz w:val="21"/>
+          <w:szCs w:val="21"/>
+        </w:rPr>
+      </w:pPr>
+    </w:p>
+    <w:p/>
     <w:sectPr>
       <w:pgSz w:w="12240" w:h="15840"/>
       <w:pgMar w:top="1440" w:right="1440" w:bottom="1440" w:left="1440" w:header="720" w:footer="720" w:gutter="0"/>

</xml_diff>

<commit_message>
add chat footer functionality
</commit_message>
<xml_diff>
--- a/notes.docx
+++ b/notes.docx
@@ -4576,8 +4576,6 @@
       <w:r>
         <w:t xml:space="preserve"> (to take all possible vertical width)</w:t>
       </w:r>
-      <w:bookmarkStart w:id="0" w:name="_GoBack"/>
-      <w:bookmarkEnd w:id="0"/>
     </w:p>
     <w:p>
       <w:r>
@@ -4826,6 +4824,2011 @@
           <w:szCs w:val="21"/>
         </w:rPr>
       </w:pPr>
+    </w:p>
+    <w:p/>
+    <w:p>
+      <w:r>
+        <w:t>More than One class:</w:t>
+      </w:r>
+    </w:p>
+    <w:p>
+      <w:pPr>
+        <w:shd w:val="clear" w:color="auto" w:fill="1E1E1E"/>
+        <w:spacing w:after="0" w:line="285" w:lineRule="atLeast"/>
+        <w:rPr>
+          <w:rFonts w:ascii="Consolas" w:eastAsia="Times New Roman" w:hAnsi="Consolas" w:cs="Times New Roman"/>
+          <w:color w:val="D4D4D4"/>
+          <w:sz w:val="21"/>
+          <w:szCs w:val="21"/>
+        </w:rPr>
+      </w:pPr>
+      <w:r>
+        <w:rPr>
+          <w:rFonts w:ascii="Consolas" w:eastAsia="Times New Roman" w:hAnsi="Consolas" w:cs="Times New Roman"/>
+          <w:color w:val="808080"/>
+          <w:sz w:val="21"/>
+          <w:szCs w:val="21"/>
+        </w:rPr>
+        <w:t>&lt;</w:t>
+      </w:r>
+      <w:r>
+        <w:rPr>
+          <w:rFonts w:ascii="Consolas" w:eastAsia="Times New Roman" w:hAnsi="Consolas" w:cs="Times New Roman"/>
+          <w:color w:val="569CD6"/>
+          <w:sz w:val="21"/>
+          <w:szCs w:val="21"/>
+        </w:rPr>
+        <w:t>p</w:t>
+      </w:r>
+      <w:r>
+        <w:rPr>
+          <w:rFonts w:ascii="Consolas" w:eastAsia="Times New Roman" w:hAnsi="Consolas" w:cs="Times New Roman"/>
+          <w:color w:val="D4D4D4"/>
+          <w:sz w:val="21"/>
+          <w:szCs w:val="21"/>
+        </w:rPr>
+        <w:t> </w:t>
+      </w:r>
+      <w:proofErr w:type="spellStart"/>
+      <w:r>
+        <w:rPr>
+          <w:rFonts w:ascii="Consolas" w:eastAsia="Times New Roman" w:hAnsi="Consolas" w:cs="Times New Roman"/>
+          <w:color w:val="9CDCFE"/>
+          <w:sz w:val="21"/>
+          <w:szCs w:val="21"/>
+        </w:rPr>
+        <w:t>className</w:t>
+      </w:r>
+      <w:proofErr w:type="spellEnd"/>
+      <w:r>
+        <w:rPr>
+          <w:rFonts w:ascii="Consolas" w:eastAsia="Times New Roman" w:hAnsi="Consolas" w:cs="Times New Roman"/>
+          <w:color w:val="D4D4D4"/>
+          <w:sz w:val="21"/>
+          <w:szCs w:val="21"/>
+        </w:rPr>
+        <w:t>=</w:t>
+      </w:r>
+      <w:r>
+        <w:rPr>
+          <w:rFonts w:ascii="Consolas" w:eastAsia="Times New Roman" w:hAnsi="Consolas" w:cs="Times New Roman"/>
+          <w:color w:val="CE9178"/>
+          <w:sz w:val="21"/>
+          <w:szCs w:val="21"/>
+        </w:rPr>
+        <w:t>"</w:t>
+      </w:r>
+      <w:proofErr w:type="spellStart"/>
+      <w:r>
+        <w:rPr>
+          <w:rFonts w:ascii="Consolas" w:eastAsia="Times New Roman" w:hAnsi="Consolas" w:cs="Times New Roman"/>
+          <w:color w:val="CE9178"/>
+          <w:sz w:val="21"/>
+          <w:szCs w:val="21"/>
+        </w:rPr>
+        <w:t>chat__message</w:t>
+      </w:r>
+      <w:proofErr w:type="spellEnd"/>
+      <w:r>
+        <w:rPr>
+          <w:rFonts w:ascii="Consolas" w:eastAsia="Times New Roman" w:hAnsi="Consolas" w:cs="Times New Roman"/>
+          <w:color w:val="CE9178"/>
+          <w:sz w:val="21"/>
+          <w:szCs w:val="21"/>
+        </w:rPr>
+        <w:t> chat__</w:t>
+      </w:r>
+      <w:proofErr w:type="spellStart"/>
+      <w:r>
+        <w:rPr>
+          <w:rFonts w:ascii="Consolas" w:eastAsia="Times New Roman" w:hAnsi="Consolas" w:cs="Times New Roman"/>
+          <w:color w:val="CE9178"/>
+          <w:sz w:val="21"/>
+          <w:szCs w:val="21"/>
+        </w:rPr>
+        <w:t>reciever</w:t>
+      </w:r>
+      <w:proofErr w:type="spellEnd"/>
+      <w:r>
+        <w:rPr>
+          <w:rFonts w:ascii="Consolas" w:eastAsia="Times New Roman" w:hAnsi="Consolas" w:cs="Times New Roman"/>
+          <w:color w:val="CE9178"/>
+          <w:sz w:val="21"/>
+          <w:szCs w:val="21"/>
+        </w:rPr>
+        <w:t>"</w:t>
+      </w:r>
+      <w:r>
+        <w:rPr>
+          <w:rFonts w:ascii="Consolas" w:eastAsia="Times New Roman" w:hAnsi="Consolas" w:cs="Times New Roman"/>
+          <w:color w:val="808080"/>
+          <w:sz w:val="21"/>
+          <w:szCs w:val="21"/>
+        </w:rPr>
+        <w:t>&gt;</w:t>
+      </w:r>
+    </w:p>
+    <w:p/>
+    <w:p>
+      <w:r>
+        <w:t>Use form where enter is required:</w:t>
+      </w:r>
+    </w:p>
+    <w:p>
+      <w:r>
+        <w:rPr>
+          <w:noProof/>
+        </w:rPr>
+        <w:drawing>
+          <wp:inline distT="0" distB="0" distL="0" distR="0">
+            <wp:extent cx="5943600" cy="357505"/>
+            <wp:effectExtent l="0" t="0" r="0" b="4445"/>
+            <wp:docPr id="4" name="Picture 4"/>
+            <wp:cNvGraphicFramePr>
+              <a:graphicFrameLocks xmlns:a="http://schemas.openxmlformats.org/drawingml/2006/main" noChangeAspect="1"/>
+            </wp:cNvGraphicFramePr>
+            <a:graphic xmlns:a="http://schemas.openxmlformats.org/drawingml/2006/main">
+              <a:graphicData uri="http://schemas.openxmlformats.org/drawingml/2006/picture">
+                <pic:pic xmlns:pic="http://schemas.openxmlformats.org/drawingml/2006/picture">
+                  <pic:nvPicPr>
+                    <pic:cNvPr id="4" name="form.PNG"/>
+                    <pic:cNvPicPr/>
+                  </pic:nvPicPr>
+                  <pic:blipFill>
+                    <a:blip r:embed="rId7">
+                      <a:extLst>
+                        <a:ext uri="{28A0092B-C50C-407E-A947-70E740481C1C}">
+                          <a14:useLocalDpi xmlns:a14="http://schemas.microsoft.com/office/drawing/2010/main" val="0"/>
+                        </a:ext>
+                      </a:extLst>
+                    </a:blip>
+                    <a:stretch>
+                      <a:fillRect/>
+                    </a:stretch>
+                  </pic:blipFill>
+                  <pic:spPr>
+                    <a:xfrm>
+                      <a:off x="0" y="0"/>
+                      <a:ext cx="5943600" cy="357505"/>
+                    </a:xfrm>
+                    <a:prstGeom prst="rect">
+                      <a:avLst/>
+                    </a:prstGeom>
+                  </pic:spPr>
+                </pic:pic>
+              </a:graphicData>
+            </a:graphic>
+          </wp:inline>
+        </w:drawing>
+      </w:r>
+    </w:p>
+    <w:p>
+      <w:pPr>
+        <w:shd w:val="clear" w:color="auto" w:fill="1E1E1E"/>
+        <w:spacing w:after="0" w:line="285" w:lineRule="atLeast"/>
+        <w:rPr>
+          <w:rFonts w:ascii="Consolas" w:eastAsia="Times New Roman" w:hAnsi="Consolas" w:cs="Times New Roman"/>
+          <w:color w:val="D4D4D4"/>
+          <w:sz w:val="21"/>
+          <w:szCs w:val="21"/>
+        </w:rPr>
+      </w:pPr>
+    </w:p>
+    <w:p>
+      <w:pPr>
+        <w:shd w:val="clear" w:color="auto" w:fill="1E1E1E"/>
+        <w:spacing w:after="0" w:line="285" w:lineRule="atLeast"/>
+        <w:rPr>
+          <w:rFonts w:ascii="Consolas" w:eastAsia="Times New Roman" w:hAnsi="Consolas" w:cs="Times New Roman"/>
+          <w:color w:val="D4D4D4"/>
+          <w:sz w:val="21"/>
+          <w:szCs w:val="21"/>
+        </w:rPr>
+      </w:pPr>
+      <w:r>
+        <w:rPr>
+          <w:rFonts w:ascii="Consolas" w:eastAsia="Times New Roman" w:hAnsi="Consolas" w:cs="Times New Roman"/>
+          <w:color w:val="D4D4D4"/>
+          <w:sz w:val="21"/>
+          <w:szCs w:val="21"/>
+        </w:rPr>
+        <w:t>            </w:t>
+      </w:r>
+      <w:r>
+        <w:rPr>
+          <w:rFonts w:ascii="Consolas" w:eastAsia="Times New Roman" w:hAnsi="Consolas" w:cs="Times New Roman"/>
+          <w:color w:val="808080"/>
+          <w:sz w:val="21"/>
+          <w:szCs w:val="21"/>
+        </w:rPr>
+        <w:t>&lt;</w:t>
+      </w:r>
+      <w:r>
+        <w:rPr>
+          <w:rFonts w:ascii="Consolas" w:eastAsia="Times New Roman" w:hAnsi="Consolas" w:cs="Times New Roman"/>
+          <w:color w:val="569CD6"/>
+          <w:sz w:val="21"/>
+          <w:szCs w:val="21"/>
+        </w:rPr>
+        <w:t>div</w:t>
+      </w:r>
+      <w:r>
+        <w:rPr>
+          <w:rFonts w:ascii="Consolas" w:eastAsia="Times New Roman" w:hAnsi="Consolas" w:cs="Times New Roman"/>
+          <w:color w:val="D4D4D4"/>
+          <w:sz w:val="21"/>
+          <w:szCs w:val="21"/>
+        </w:rPr>
+        <w:t> </w:t>
+      </w:r>
+      <w:proofErr w:type="spellStart"/>
+      <w:r>
+        <w:rPr>
+          <w:rFonts w:ascii="Consolas" w:eastAsia="Times New Roman" w:hAnsi="Consolas" w:cs="Times New Roman"/>
+          <w:color w:val="9CDCFE"/>
+          <w:sz w:val="21"/>
+          <w:szCs w:val="21"/>
+        </w:rPr>
+        <w:t>className</w:t>
+      </w:r>
+      <w:proofErr w:type="spellEnd"/>
+      <w:r>
+        <w:rPr>
+          <w:rFonts w:ascii="Consolas" w:eastAsia="Times New Roman" w:hAnsi="Consolas" w:cs="Times New Roman"/>
+          <w:color w:val="D4D4D4"/>
+          <w:sz w:val="21"/>
+          <w:szCs w:val="21"/>
+        </w:rPr>
+        <w:t>=</w:t>
+      </w:r>
+      <w:r>
+        <w:rPr>
+          <w:rFonts w:ascii="Consolas" w:eastAsia="Times New Roman" w:hAnsi="Consolas" w:cs="Times New Roman"/>
+          <w:color w:val="CE9178"/>
+          <w:sz w:val="21"/>
+          <w:szCs w:val="21"/>
+        </w:rPr>
+        <w:t>"</w:t>
+      </w:r>
+      <w:proofErr w:type="spellStart"/>
+      <w:r>
+        <w:rPr>
+          <w:rFonts w:ascii="Consolas" w:eastAsia="Times New Roman" w:hAnsi="Consolas" w:cs="Times New Roman"/>
+          <w:color w:val="CE9178"/>
+          <w:sz w:val="21"/>
+          <w:szCs w:val="21"/>
+        </w:rPr>
+        <w:t>chat__footer</w:t>
+      </w:r>
+      <w:proofErr w:type="spellEnd"/>
+      <w:r>
+        <w:rPr>
+          <w:rFonts w:ascii="Consolas" w:eastAsia="Times New Roman" w:hAnsi="Consolas" w:cs="Times New Roman"/>
+          <w:color w:val="CE9178"/>
+          <w:sz w:val="21"/>
+          <w:szCs w:val="21"/>
+        </w:rPr>
+        <w:t>"</w:t>
+      </w:r>
+      <w:r>
+        <w:rPr>
+          <w:rFonts w:ascii="Consolas" w:eastAsia="Times New Roman" w:hAnsi="Consolas" w:cs="Times New Roman"/>
+          <w:color w:val="808080"/>
+          <w:sz w:val="21"/>
+          <w:szCs w:val="21"/>
+        </w:rPr>
+        <w:t>&gt;</w:t>
+      </w:r>
+    </w:p>
+    <w:p>
+      <w:pPr>
+        <w:shd w:val="clear" w:color="auto" w:fill="1E1E1E"/>
+        <w:spacing w:after="0" w:line="285" w:lineRule="atLeast"/>
+        <w:rPr>
+          <w:rFonts w:ascii="Consolas" w:eastAsia="Times New Roman" w:hAnsi="Consolas" w:cs="Times New Roman"/>
+          <w:color w:val="D4D4D4"/>
+          <w:sz w:val="21"/>
+          <w:szCs w:val="21"/>
+        </w:rPr>
+      </w:pPr>
+      <w:r>
+        <w:rPr>
+          <w:rFonts w:ascii="Consolas" w:eastAsia="Times New Roman" w:hAnsi="Consolas" w:cs="Times New Roman"/>
+          <w:color w:val="D4D4D4"/>
+          <w:sz w:val="21"/>
+          <w:szCs w:val="21"/>
+        </w:rPr>
+        <w:t>                </w:t>
+      </w:r>
+      <w:r>
+        <w:rPr>
+          <w:rFonts w:ascii="Consolas" w:eastAsia="Times New Roman" w:hAnsi="Consolas" w:cs="Times New Roman"/>
+          <w:color w:val="808080"/>
+          <w:sz w:val="21"/>
+          <w:szCs w:val="21"/>
+        </w:rPr>
+        <w:t>&lt;</w:t>
+      </w:r>
+      <w:proofErr w:type="spellStart"/>
+      <w:r>
+        <w:rPr>
+          <w:rFonts w:ascii="Consolas" w:eastAsia="Times New Roman" w:hAnsi="Consolas" w:cs="Times New Roman"/>
+          <w:color w:val="4EC9B0"/>
+          <w:sz w:val="21"/>
+          <w:szCs w:val="21"/>
+        </w:rPr>
+        <w:t>InsertEmoticon</w:t>
+      </w:r>
+      <w:proofErr w:type="spellEnd"/>
+      <w:r>
+        <w:rPr>
+          <w:rFonts w:ascii="Consolas" w:eastAsia="Times New Roman" w:hAnsi="Consolas" w:cs="Times New Roman"/>
+          <w:color w:val="808080"/>
+          <w:sz w:val="21"/>
+          <w:szCs w:val="21"/>
+        </w:rPr>
+        <w:t>/&gt;</w:t>
+      </w:r>
+    </w:p>
+    <w:p>
+      <w:pPr>
+        <w:shd w:val="clear" w:color="auto" w:fill="1E1E1E"/>
+        <w:spacing w:after="0" w:line="285" w:lineRule="atLeast"/>
+        <w:rPr>
+          <w:rFonts w:ascii="Consolas" w:eastAsia="Times New Roman" w:hAnsi="Consolas" w:cs="Times New Roman"/>
+          <w:color w:val="D4D4D4"/>
+          <w:sz w:val="21"/>
+          <w:szCs w:val="21"/>
+        </w:rPr>
+      </w:pPr>
+      <w:r>
+        <w:rPr>
+          <w:rFonts w:ascii="Consolas" w:eastAsia="Times New Roman" w:hAnsi="Consolas" w:cs="Times New Roman"/>
+          <w:color w:val="D4D4D4"/>
+          <w:sz w:val="21"/>
+          <w:szCs w:val="21"/>
+        </w:rPr>
+        <w:t>                </w:t>
+      </w:r>
+      <w:r>
+        <w:rPr>
+          <w:rFonts w:ascii="Consolas" w:eastAsia="Times New Roman" w:hAnsi="Consolas" w:cs="Times New Roman"/>
+          <w:color w:val="808080"/>
+          <w:sz w:val="21"/>
+          <w:szCs w:val="21"/>
+        </w:rPr>
+        <w:t>&lt;</w:t>
+      </w:r>
+      <w:proofErr w:type="gramStart"/>
+      <w:r>
+        <w:rPr>
+          <w:rFonts w:ascii="Consolas" w:eastAsia="Times New Roman" w:hAnsi="Consolas" w:cs="Times New Roman"/>
+          <w:color w:val="569CD6"/>
+          <w:sz w:val="21"/>
+          <w:szCs w:val="21"/>
+        </w:rPr>
+        <w:t>form</w:t>
+      </w:r>
+      <w:proofErr w:type="gramEnd"/>
+      <w:r>
+        <w:rPr>
+          <w:rFonts w:ascii="Consolas" w:eastAsia="Times New Roman" w:hAnsi="Consolas" w:cs="Times New Roman"/>
+          <w:color w:val="808080"/>
+          <w:sz w:val="21"/>
+          <w:szCs w:val="21"/>
+        </w:rPr>
+        <w:t>&gt;</w:t>
+      </w:r>
+    </w:p>
+    <w:p>
+      <w:pPr>
+        <w:shd w:val="clear" w:color="auto" w:fill="1E1E1E"/>
+        <w:spacing w:after="0" w:line="285" w:lineRule="atLeast"/>
+        <w:rPr>
+          <w:rFonts w:ascii="Consolas" w:eastAsia="Times New Roman" w:hAnsi="Consolas" w:cs="Times New Roman"/>
+          <w:color w:val="D4D4D4"/>
+          <w:sz w:val="21"/>
+          <w:szCs w:val="21"/>
+        </w:rPr>
+      </w:pPr>
+      <w:r>
+        <w:rPr>
+          <w:rFonts w:ascii="Consolas" w:eastAsia="Times New Roman" w:hAnsi="Consolas" w:cs="Times New Roman"/>
+          <w:color w:val="D4D4D4"/>
+          <w:sz w:val="21"/>
+          <w:szCs w:val="21"/>
+        </w:rPr>
+        <w:t>                    </w:t>
+      </w:r>
+      <w:r>
+        <w:rPr>
+          <w:rFonts w:ascii="Consolas" w:eastAsia="Times New Roman" w:hAnsi="Consolas" w:cs="Times New Roman"/>
+          <w:color w:val="808080"/>
+          <w:sz w:val="21"/>
+          <w:szCs w:val="21"/>
+        </w:rPr>
+        <w:t>&lt;</w:t>
+      </w:r>
+      <w:r>
+        <w:rPr>
+          <w:rFonts w:ascii="Consolas" w:eastAsia="Times New Roman" w:hAnsi="Consolas" w:cs="Times New Roman"/>
+          <w:color w:val="569CD6"/>
+          <w:sz w:val="21"/>
+          <w:szCs w:val="21"/>
+        </w:rPr>
+        <w:t>input</w:t>
+      </w:r>
+      <w:r>
+        <w:rPr>
+          <w:rFonts w:ascii="Consolas" w:eastAsia="Times New Roman" w:hAnsi="Consolas" w:cs="Times New Roman"/>
+          <w:color w:val="D4D4D4"/>
+          <w:sz w:val="21"/>
+          <w:szCs w:val="21"/>
+        </w:rPr>
+        <w:t> </w:t>
+      </w:r>
+      <w:r>
+        <w:rPr>
+          <w:rFonts w:ascii="Consolas" w:eastAsia="Times New Roman" w:hAnsi="Consolas" w:cs="Times New Roman"/>
+          <w:color w:val="9CDCFE"/>
+          <w:sz w:val="21"/>
+          <w:szCs w:val="21"/>
+        </w:rPr>
+        <w:t>placeholder</w:t>
+      </w:r>
+      <w:r>
+        <w:rPr>
+          <w:rFonts w:ascii="Consolas" w:eastAsia="Times New Roman" w:hAnsi="Consolas" w:cs="Times New Roman"/>
+          <w:color w:val="D4D4D4"/>
+          <w:sz w:val="21"/>
+          <w:szCs w:val="21"/>
+        </w:rPr>
+        <w:t>=</w:t>
+      </w:r>
+      <w:r>
+        <w:rPr>
+          <w:rFonts w:ascii="Consolas" w:eastAsia="Times New Roman" w:hAnsi="Consolas" w:cs="Times New Roman"/>
+          <w:color w:val="CE9178"/>
+          <w:sz w:val="21"/>
+          <w:szCs w:val="21"/>
+        </w:rPr>
+        <w:t>"Type a message"</w:t>
+      </w:r>
+      <w:r>
+        <w:rPr>
+          <w:rFonts w:ascii="Consolas" w:eastAsia="Times New Roman" w:hAnsi="Consolas" w:cs="Times New Roman"/>
+          <w:color w:val="D4D4D4"/>
+          <w:sz w:val="21"/>
+          <w:szCs w:val="21"/>
+        </w:rPr>
+        <w:t> </w:t>
+      </w:r>
+      <w:r>
+        <w:rPr>
+          <w:rFonts w:ascii="Consolas" w:eastAsia="Times New Roman" w:hAnsi="Consolas" w:cs="Times New Roman"/>
+          <w:color w:val="9CDCFE"/>
+          <w:sz w:val="21"/>
+          <w:szCs w:val="21"/>
+        </w:rPr>
+        <w:t>type</w:t>
+      </w:r>
+      <w:r>
+        <w:rPr>
+          <w:rFonts w:ascii="Consolas" w:eastAsia="Times New Roman" w:hAnsi="Consolas" w:cs="Times New Roman"/>
+          <w:color w:val="D4D4D4"/>
+          <w:sz w:val="21"/>
+          <w:szCs w:val="21"/>
+        </w:rPr>
+        <w:t>=</w:t>
+      </w:r>
+      <w:r>
+        <w:rPr>
+          <w:rFonts w:ascii="Consolas" w:eastAsia="Times New Roman" w:hAnsi="Consolas" w:cs="Times New Roman"/>
+          <w:color w:val="CE9178"/>
+          <w:sz w:val="21"/>
+          <w:szCs w:val="21"/>
+        </w:rPr>
+        <w:t>"text"</w:t>
+      </w:r>
+      <w:r>
+        <w:rPr>
+          <w:rFonts w:ascii="Consolas" w:eastAsia="Times New Roman" w:hAnsi="Consolas" w:cs="Times New Roman"/>
+          <w:color w:val="808080"/>
+          <w:sz w:val="21"/>
+          <w:szCs w:val="21"/>
+        </w:rPr>
+        <w:t>/&gt;</w:t>
+      </w:r>
+    </w:p>
+    <w:p>
+      <w:pPr>
+        <w:shd w:val="clear" w:color="auto" w:fill="1E1E1E"/>
+        <w:spacing w:after="0" w:line="285" w:lineRule="atLeast"/>
+        <w:rPr>
+          <w:rFonts w:ascii="Consolas" w:eastAsia="Times New Roman" w:hAnsi="Consolas" w:cs="Times New Roman"/>
+          <w:color w:val="D4D4D4"/>
+          <w:sz w:val="21"/>
+          <w:szCs w:val="21"/>
+        </w:rPr>
+      </w:pPr>
+      <w:r>
+        <w:rPr>
+          <w:rFonts w:ascii="Consolas" w:eastAsia="Times New Roman" w:hAnsi="Consolas" w:cs="Times New Roman"/>
+          <w:color w:val="D4D4D4"/>
+          <w:sz w:val="21"/>
+          <w:szCs w:val="21"/>
+        </w:rPr>
+        <w:t>                    </w:t>
+      </w:r>
+      <w:r>
+        <w:rPr>
+          <w:rFonts w:ascii="Consolas" w:eastAsia="Times New Roman" w:hAnsi="Consolas" w:cs="Times New Roman"/>
+          <w:color w:val="808080"/>
+          <w:sz w:val="21"/>
+          <w:szCs w:val="21"/>
+        </w:rPr>
+        <w:t>&lt;</w:t>
+      </w:r>
+      <w:r>
+        <w:rPr>
+          <w:rFonts w:ascii="Consolas" w:eastAsia="Times New Roman" w:hAnsi="Consolas" w:cs="Times New Roman"/>
+          <w:color w:val="569CD6"/>
+          <w:sz w:val="21"/>
+          <w:szCs w:val="21"/>
+        </w:rPr>
+        <w:t>button</w:t>
+      </w:r>
+      <w:r>
+        <w:rPr>
+          <w:rFonts w:ascii="Consolas" w:eastAsia="Times New Roman" w:hAnsi="Consolas" w:cs="Times New Roman"/>
+          <w:color w:val="D4D4D4"/>
+          <w:sz w:val="21"/>
+          <w:szCs w:val="21"/>
+        </w:rPr>
+        <w:t> </w:t>
+      </w:r>
+      <w:r>
+        <w:rPr>
+          <w:rFonts w:ascii="Consolas" w:eastAsia="Times New Roman" w:hAnsi="Consolas" w:cs="Times New Roman"/>
+          <w:color w:val="9CDCFE"/>
+          <w:sz w:val="21"/>
+          <w:szCs w:val="21"/>
+        </w:rPr>
+        <w:t>type</w:t>
+      </w:r>
+      <w:r>
+        <w:rPr>
+          <w:rFonts w:ascii="Consolas" w:eastAsia="Times New Roman" w:hAnsi="Consolas" w:cs="Times New Roman"/>
+          <w:color w:val="D4D4D4"/>
+          <w:sz w:val="21"/>
+          <w:szCs w:val="21"/>
+        </w:rPr>
+        <w:t>=</w:t>
+      </w:r>
+      <w:r>
+        <w:rPr>
+          <w:rFonts w:ascii="Consolas" w:eastAsia="Times New Roman" w:hAnsi="Consolas" w:cs="Times New Roman"/>
+          <w:color w:val="CE9178"/>
+          <w:sz w:val="21"/>
+          <w:szCs w:val="21"/>
+        </w:rPr>
+        <w:t>"submit"</w:t>
+      </w:r>
+      <w:r>
+        <w:rPr>
+          <w:rFonts w:ascii="Consolas" w:eastAsia="Times New Roman" w:hAnsi="Consolas" w:cs="Times New Roman"/>
+          <w:color w:val="808080"/>
+          <w:sz w:val="21"/>
+          <w:szCs w:val="21"/>
+        </w:rPr>
+        <w:t>&gt;</w:t>
+      </w:r>
+      <w:r>
+        <w:rPr>
+          <w:rFonts w:ascii="Consolas" w:eastAsia="Times New Roman" w:hAnsi="Consolas" w:cs="Times New Roman"/>
+          <w:color w:val="D4D4D4"/>
+          <w:sz w:val="21"/>
+          <w:szCs w:val="21"/>
+        </w:rPr>
+        <w:t>Send a message</w:t>
+      </w:r>
+      <w:r>
+        <w:rPr>
+          <w:rFonts w:ascii="Consolas" w:eastAsia="Times New Roman" w:hAnsi="Consolas" w:cs="Times New Roman"/>
+          <w:color w:val="808080"/>
+          <w:sz w:val="21"/>
+          <w:szCs w:val="21"/>
+        </w:rPr>
+        <w:t>&lt;/</w:t>
+      </w:r>
+      <w:r>
+        <w:rPr>
+          <w:rFonts w:ascii="Consolas" w:eastAsia="Times New Roman" w:hAnsi="Consolas" w:cs="Times New Roman"/>
+          <w:color w:val="569CD6"/>
+          <w:sz w:val="21"/>
+          <w:szCs w:val="21"/>
+        </w:rPr>
+        <w:t>button</w:t>
+      </w:r>
+      <w:r>
+        <w:rPr>
+          <w:rFonts w:ascii="Consolas" w:eastAsia="Times New Roman" w:hAnsi="Consolas" w:cs="Times New Roman"/>
+          <w:color w:val="808080"/>
+          <w:sz w:val="21"/>
+          <w:szCs w:val="21"/>
+        </w:rPr>
+        <w:t>&gt;</w:t>
+      </w:r>
+    </w:p>
+    <w:p>
+      <w:pPr>
+        <w:shd w:val="clear" w:color="auto" w:fill="1E1E1E"/>
+        <w:spacing w:after="0" w:line="285" w:lineRule="atLeast"/>
+        <w:rPr>
+          <w:rFonts w:ascii="Consolas" w:eastAsia="Times New Roman" w:hAnsi="Consolas" w:cs="Times New Roman"/>
+          <w:color w:val="D4D4D4"/>
+          <w:sz w:val="21"/>
+          <w:szCs w:val="21"/>
+        </w:rPr>
+      </w:pPr>
+      <w:r>
+        <w:rPr>
+          <w:rFonts w:ascii="Consolas" w:eastAsia="Times New Roman" w:hAnsi="Consolas" w:cs="Times New Roman"/>
+          <w:color w:val="D4D4D4"/>
+          <w:sz w:val="21"/>
+          <w:szCs w:val="21"/>
+        </w:rPr>
+        <w:t>                </w:t>
+      </w:r>
+      <w:r>
+        <w:rPr>
+          <w:rFonts w:ascii="Consolas" w:eastAsia="Times New Roman" w:hAnsi="Consolas" w:cs="Times New Roman"/>
+          <w:color w:val="808080"/>
+          <w:sz w:val="21"/>
+          <w:szCs w:val="21"/>
+        </w:rPr>
+        <w:t>&lt;/</w:t>
+      </w:r>
+      <w:r>
+        <w:rPr>
+          <w:rFonts w:ascii="Consolas" w:eastAsia="Times New Roman" w:hAnsi="Consolas" w:cs="Times New Roman"/>
+          <w:color w:val="569CD6"/>
+          <w:sz w:val="21"/>
+          <w:szCs w:val="21"/>
+        </w:rPr>
+        <w:t>form</w:t>
+      </w:r>
+      <w:r>
+        <w:rPr>
+          <w:rFonts w:ascii="Consolas" w:eastAsia="Times New Roman" w:hAnsi="Consolas" w:cs="Times New Roman"/>
+          <w:color w:val="808080"/>
+          <w:sz w:val="21"/>
+          <w:szCs w:val="21"/>
+        </w:rPr>
+        <w:t>&gt;</w:t>
+      </w:r>
+    </w:p>
+    <w:p>
+      <w:pPr>
+        <w:shd w:val="clear" w:color="auto" w:fill="1E1E1E"/>
+        <w:spacing w:after="0" w:line="285" w:lineRule="atLeast"/>
+        <w:rPr>
+          <w:rFonts w:ascii="Consolas" w:eastAsia="Times New Roman" w:hAnsi="Consolas" w:cs="Times New Roman"/>
+          <w:color w:val="D4D4D4"/>
+          <w:sz w:val="21"/>
+          <w:szCs w:val="21"/>
+        </w:rPr>
+      </w:pPr>
+      <w:r>
+        <w:rPr>
+          <w:rFonts w:ascii="Consolas" w:eastAsia="Times New Roman" w:hAnsi="Consolas" w:cs="Times New Roman"/>
+          <w:color w:val="D4D4D4"/>
+          <w:sz w:val="21"/>
+          <w:szCs w:val="21"/>
+        </w:rPr>
+        <w:t>                </w:t>
+      </w:r>
+      <w:r>
+        <w:rPr>
+          <w:rFonts w:ascii="Consolas" w:eastAsia="Times New Roman" w:hAnsi="Consolas" w:cs="Times New Roman"/>
+          <w:color w:val="808080"/>
+          <w:sz w:val="21"/>
+          <w:szCs w:val="21"/>
+        </w:rPr>
+        <w:t>&lt;</w:t>
+      </w:r>
+      <w:proofErr w:type="spellStart"/>
+      <w:r>
+        <w:rPr>
+          <w:rFonts w:ascii="Consolas" w:eastAsia="Times New Roman" w:hAnsi="Consolas" w:cs="Times New Roman"/>
+          <w:color w:val="4EC9B0"/>
+          <w:sz w:val="21"/>
+          <w:szCs w:val="21"/>
+        </w:rPr>
+        <w:t>MicNone</w:t>
+      </w:r>
+      <w:proofErr w:type="spellEnd"/>
+      <w:r>
+        <w:rPr>
+          <w:rFonts w:ascii="Consolas" w:eastAsia="Times New Roman" w:hAnsi="Consolas" w:cs="Times New Roman"/>
+          <w:color w:val="808080"/>
+          <w:sz w:val="21"/>
+          <w:szCs w:val="21"/>
+        </w:rPr>
+        <w:t>/&gt;</w:t>
+      </w:r>
+    </w:p>
+    <w:p>
+      <w:pPr>
+        <w:shd w:val="clear" w:color="auto" w:fill="1E1E1E"/>
+        <w:spacing w:after="0" w:line="285" w:lineRule="atLeast"/>
+        <w:rPr>
+          <w:rFonts w:ascii="Consolas" w:eastAsia="Times New Roman" w:hAnsi="Consolas" w:cs="Times New Roman"/>
+          <w:color w:val="D4D4D4"/>
+          <w:sz w:val="21"/>
+          <w:szCs w:val="21"/>
+        </w:rPr>
+      </w:pPr>
+      <w:r>
+        <w:rPr>
+          <w:rFonts w:ascii="Consolas" w:eastAsia="Times New Roman" w:hAnsi="Consolas" w:cs="Times New Roman"/>
+          <w:color w:val="D4D4D4"/>
+          <w:sz w:val="21"/>
+          <w:szCs w:val="21"/>
+        </w:rPr>
+        <w:t>            </w:t>
+      </w:r>
+      <w:r>
+        <w:rPr>
+          <w:rFonts w:ascii="Consolas" w:eastAsia="Times New Roman" w:hAnsi="Consolas" w:cs="Times New Roman"/>
+          <w:color w:val="808080"/>
+          <w:sz w:val="21"/>
+          <w:szCs w:val="21"/>
+        </w:rPr>
+        <w:t>&lt;/</w:t>
+      </w:r>
+      <w:r>
+        <w:rPr>
+          <w:rFonts w:ascii="Consolas" w:eastAsia="Times New Roman" w:hAnsi="Consolas" w:cs="Times New Roman"/>
+          <w:color w:val="569CD6"/>
+          <w:sz w:val="21"/>
+          <w:szCs w:val="21"/>
+        </w:rPr>
+        <w:t>div</w:t>
+      </w:r>
+      <w:r>
+        <w:rPr>
+          <w:rFonts w:ascii="Consolas" w:eastAsia="Times New Roman" w:hAnsi="Consolas" w:cs="Times New Roman"/>
+          <w:color w:val="808080"/>
+          <w:sz w:val="21"/>
+          <w:szCs w:val="21"/>
+        </w:rPr>
+        <w:t>&gt;</w:t>
+      </w:r>
+    </w:p>
+    <w:p/>
+    <w:p>
+      <w:r>
+        <w:t xml:space="preserve">In </w:t>
+      </w:r>
+      <w:proofErr w:type="spellStart"/>
+      <w:r>
+        <w:t>css</w:t>
+      </w:r>
+      <w:proofErr w:type="spellEnd"/>
+      <w:r>
+        <w:t>, as we only need enter functionality and don’t need to show button, so we hide it</w:t>
+      </w:r>
+    </w:p>
+    <w:p>
+      <w:pPr>
+        <w:shd w:val="clear" w:color="auto" w:fill="1E1E1E"/>
+        <w:spacing w:after="0" w:line="285" w:lineRule="atLeast"/>
+        <w:rPr>
+          <w:rFonts w:ascii="Consolas" w:eastAsia="Times New Roman" w:hAnsi="Consolas" w:cs="Times New Roman"/>
+          <w:color w:val="D4D4D4"/>
+          <w:sz w:val="21"/>
+          <w:szCs w:val="21"/>
+        </w:rPr>
+      </w:pPr>
+      <w:r>
+        <w:rPr>
+          <w:rFonts w:ascii="Consolas" w:eastAsia="Times New Roman" w:hAnsi="Consolas" w:cs="Times New Roman"/>
+          <w:color w:val="D7BA7D"/>
+          <w:sz w:val="21"/>
+          <w:szCs w:val="21"/>
+        </w:rPr>
+        <w:t>.</w:t>
+      </w:r>
+      <w:proofErr w:type="spellStart"/>
+      <w:r>
+        <w:rPr>
+          <w:rFonts w:ascii="Consolas" w:eastAsia="Times New Roman" w:hAnsi="Consolas" w:cs="Times New Roman"/>
+          <w:color w:val="D7BA7D"/>
+          <w:sz w:val="21"/>
+          <w:szCs w:val="21"/>
+        </w:rPr>
+        <w:t>chat__footer</w:t>
+      </w:r>
+      <w:proofErr w:type="spellEnd"/>
+      <w:r>
+        <w:rPr>
+          <w:rFonts w:ascii="Consolas" w:eastAsia="Times New Roman" w:hAnsi="Consolas" w:cs="Times New Roman"/>
+          <w:color w:val="D4D4D4"/>
+          <w:sz w:val="21"/>
+          <w:szCs w:val="21"/>
+        </w:rPr>
+        <w:t> {</w:t>
+      </w:r>
+    </w:p>
+    <w:p>
+      <w:pPr>
+        <w:shd w:val="clear" w:color="auto" w:fill="1E1E1E"/>
+        <w:spacing w:after="0" w:line="285" w:lineRule="atLeast"/>
+        <w:rPr>
+          <w:rFonts w:ascii="Consolas" w:eastAsia="Times New Roman" w:hAnsi="Consolas" w:cs="Times New Roman"/>
+          <w:color w:val="D4D4D4"/>
+          <w:sz w:val="21"/>
+          <w:szCs w:val="21"/>
+        </w:rPr>
+      </w:pPr>
+      <w:r>
+        <w:rPr>
+          <w:rFonts w:ascii="Consolas" w:eastAsia="Times New Roman" w:hAnsi="Consolas" w:cs="Times New Roman"/>
+          <w:color w:val="D4D4D4"/>
+          <w:sz w:val="21"/>
+          <w:szCs w:val="21"/>
+        </w:rPr>
+        <w:t>    </w:t>
+      </w:r>
+      <w:proofErr w:type="gramStart"/>
+      <w:r>
+        <w:rPr>
+          <w:rFonts w:ascii="Consolas" w:eastAsia="Times New Roman" w:hAnsi="Consolas" w:cs="Times New Roman"/>
+          <w:color w:val="9CDCFE"/>
+          <w:sz w:val="21"/>
+          <w:szCs w:val="21"/>
+        </w:rPr>
+        <w:t>display</w:t>
+      </w:r>
+      <w:proofErr w:type="gramEnd"/>
+      <w:r>
+        <w:rPr>
+          <w:rFonts w:ascii="Consolas" w:eastAsia="Times New Roman" w:hAnsi="Consolas" w:cs="Times New Roman"/>
+          <w:color w:val="D4D4D4"/>
+          <w:sz w:val="21"/>
+          <w:szCs w:val="21"/>
+        </w:rPr>
+        <w:t>: </w:t>
+      </w:r>
+      <w:r>
+        <w:rPr>
+          <w:rFonts w:ascii="Consolas" w:eastAsia="Times New Roman" w:hAnsi="Consolas" w:cs="Times New Roman"/>
+          <w:color w:val="CE9178"/>
+          <w:sz w:val="21"/>
+          <w:szCs w:val="21"/>
+        </w:rPr>
+        <w:t>flex</w:t>
+      </w:r>
+      <w:r>
+        <w:rPr>
+          <w:rFonts w:ascii="Consolas" w:eastAsia="Times New Roman" w:hAnsi="Consolas" w:cs="Times New Roman"/>
+          <w:color w:val="D4D4D4"/>
+          <w:sz w:val="21"/>
+          <w:szCs w:val="21"/>
+        </w:rPr>
+        <w:t>;</w:t>
+      </w:r>
+    </w:p>
+    <w:p>
+      <w:pPr>
+        <w:shd w:val="clear" w:color="auto" w:fill="1E1E1E"/>
+        <w:spacing w:after="0" w:line="285" w:lineRule="atLeast"/>
+        <w:rPr>
+          <w:rFonts w:ascii="Consolas" w:eastAsia="Times New Roman" w:hAnsi="Consolas" w:cs="Times New Roman"/>
+          <w:color w:val="D4D4D4"/>
+          <w:sz w:val="21"/>
+          <w:szCs w:val="21"/>
+        </w:rPr>
+      </w:pPr>
+      <w:r>
+        <w:rPr>
+          <w:rFonts w:ascii="Consolas" w:eastAsia="Times New Roman" w:hAnsi="Consolas" w:cs="Times New Roman"/>
+          <w:color w:val="D4D4D4"/>
+          <w:sz w:val="21"/>
+          <w:szCs w:val="21"/>
+        </w:rPr>
+        <w:lastRenderedPageBreak/>
+        <w:t>    </w:t>
+      </w:r>
+      <w:proofErr w:type="gramStart"/>
+      <w:r>
+        <w:rPr>
+          <w:rFonts w:ascii="Consolas" w:eastAsia="Times New Roman" w:hAnsi="Consolas" w:cs="Times New Roman"/>
+          <w:color w:val="9CDCFE"/>
+          <w:sz w:val="21"/>
+          <w:szCs w:val="21"/>
+        </w:rPr>
+        <w:t>justify-content</w:t>
+      </w:r>
+      <w:proofErr w:type="gramEnd"/>
+      <w:r>
+        <w:rPr>
+          <w:rFonts w:ascii="Consolas" w:eastAsia="Times New Roman" w:hAnsi="Consolas" w:cs="Times New Roman"/>
+          <w:color w:val="D4D4D4"/>
+          <w:sz w:val="21"/>
+          <w:szCs w:val="21"/>
+        </w:rPr>
+        <w:t>: </w:t>
+      </w:r>
+      <w:r>
+        <w:rPr>
+          <w:rFonts w:ascii="Consolas" w:eastAsia="Times New Roman" w:hAnsi="Consolas" w:cs="Times New Roman"/>
+          <w:color w:val="CE9178"/>
+          <w:sz w:val="21"/>
+          <w:szCs w:val="21"/>
+        </w:rPr>
+        <w:t>space-between</w:t>
+      </w:r>
+      <w:r>
+        <w:rPr>
+          <w:rFonts w:ascii="Consolas" w:eastAsia="Times New Roman" w:hAnsi="Consolas" w:cs="Times New Roman"/>
+          <w:color w:val="D4D4D4"/>
+          <w:sz w:val="21"/>
+          <w:szCs w:val="21"/>
+        </w:rPr>
+        <w:t>;</w:t>
+      </w:r>
+    </w:p>
+    <w:p>
+      <w:pPr>
+        <w:shd w:val="clear" w:color="auto" w:fill="1E1E1E"/>
+        <w:spacing w:after="0" w:line="285" w:lineRule="atLeast"/>
+        <w:rPr>
+          <w:rFonts w:ascii="Consolas" w:eastAsia="Times New Roman" w:hAnsi="Consolas" w:cs="Times New Roman"/>
+          <w:color w:val="D4D4D4"/>
+          <w:sz w:val="21"/>
+          <w:szCs w:val="21"/>
+        </w:rPr>
+      </w:pPr>
+      <w:r>
+        <w:rPr>
+          <w:rFonts w:ascii="Consolas" w:eastAsia="Times New Roman" w:hAnsi="Consolas" w:cs="Times New Roman"/>
+          <w:color w:val="D4D4D4"/>
+          <w:sz w:val="21"/>
+          <w:szCs w:val="21"/>
+        </w:rPr>
+        <w:t>    </w:t>
+      </w:r>
+      <w:proofErr w:type="gramStart"/>
+      <w:r>
+        <w:rPr>
+          <w:rFonts w:ascii="Consolas" w:eastAsia="Times New Roman" w:hAnsi="Consolas" w:cs="Times New Roman"/>
+          <w:color w:val="9CDCFE"/>
+          <w:sz w:val="21"/>
+          <w:szCs w:val="21"/>
+        </w:rPr>
+        <w:t>align-items</w:t>
+      </w:r>
+      <w:proofErr w:type="gramEnd"/>
+      <w:r>
+        <w:rPr>
+          <w:rFonts w:ascii="Consolas" w:eastAsia="Times New Roman" w:hAnsi="Consolas" w:cs="Times New Roman"/>
+          <w:color w:val="D4D4D4"/>
+          <w:sz w:val="21"/>
+          <w:szCs w:val="21"/>
+        </w:rPr>
+        <w:t>: </w:t>
+      </w:r>
+      <w:r>
+        <w:rPr>
+          <w:rFonts w:ascii="Consolas" w:eastAsia="Times New Roman" w:hAnsi="Consolas" w:cs="Times New Roman"/>
+          <w:color w:val="CE9178"/>
+          <w:sz w:val="21"/>
+          <w:szCs w:val="21"/>
+        </w:rPr>
+        <w:t>center</w:t>
+      </w:r>
+      <w:r>
+        <w:rPr>
+          <w:rFonts w:ascii="Consolas" w:eastAsia="Times New Roman" w:hAnsi="Consolas" w:cs="Times New Roman"/>
+          <w:color w:val="D4D4D4"/>
+          <w:sz w:val="21"/>
+          <w:szCs w:val="21"/>
+        </w:rPr>
+        <w:t>;</w:t>
+      </w:r>
+    </w:p>
+    <w:p>
+      <w:pPr>
+        <w:shd w:val="clear" w:color="auto" w:fill="1E1E1E"/>
+        <w:spacing w:after="0" w:line="285" w:lineRule="atLeast"/>
+        <w:rPr>
+          <w:rFonts w:ascii="Consolas" w:eastAsia="Times New Roman" w:hAnsi="Consolas" w:cs="Times New Roman"/>
+          <w:color w:val="D4D4D4"/>
+          <w:sz w:val="21"/>
+          <w:szCs w:val="21"/>
+        </w:rPr>
+      </w:pPr>
+      <w:r>
+        <w:rPr>
+          <w:rFonts w:ascii="Consolas" w:eastAsia="Times New Roman" w:hAnsi="Consolas" w:cs="Times New Roman"/>
+          <w:color w:val="D4D4D4"/>
+          <w:sz w:val="21"/>
+          <w:szCs w:val="21"/>
+        </w:rPr>
+        <w:t>    </w:t>
+      </w:r>
+      <w:proofErr w:type="gramStart"/>
+      <w:r>
+        <w:rPr>
+          <w:rFonts w:ascii="Consolas" w:eastAsia="Times New Roman" w:hAnsi="Consolas" w:cs="Times New Roman"/>
+          <w:color w:val="9CDCFE"/>
+          <w:sz w:val="21"/>
+          <w:szCs w:val="21"/>
+        </w:rPr>
+        <w:t>height</w:t>
+      </w:r>
+      <w:proofErr w:type="gramEnd"/>
+      <w:r>
+        <w:rPr>
+          <w:rFonts w:ascii="Consolas" w:eastAsia="Times New Roman" w:hAnsi="Consolas" w:cs="Times New Roman"/>
+          <w:color w:val="D4D4D4"/>
+          <w:sz w:val="21"/>
+          <w:szCs w:val="21"/>
+        </w:rPr>
+        <w:t>: </w:t>
+      </w:r>
+      <w:r>
+        <w:rPr>
+          <w:rFonts w:ascii="Consolas" w:eastAsia="Times New Roman" w:hAnsi="Consolas" w:cs="Times New Roman"/>
+          <w:color w:val="B5CEA8"/>
+          <w:sz w:val="21"/>
+          <w:szCs w:val="21"/>
+        </w:rPr>
+        <w:t>60px</w:t>
+      </w:r>
+      <w:r>
+        <w:rPr>
+          <w:rFonts w:ascii="Consolas" w:eastAsia="Times New Roman" w:hAnsi="Consolas" w:cs="Times New Roman"/>
+          <w:color w:val="D4D4D4"/>
+          <w:sz w:val="21"/>
+          <w:szCs w:val="21"/>
+        </w:rPr>
+        <w:t>;</w:t>
+      </w:r>
+    </w:p>
+    <w:p>
+      <w:pPr>
+        <w:shd w:val="clear" w:color="auto" w:fill="1E1E1E"/>
+        <w:spacing w:after="0" w:line="285" w:lineRule="atLeast"/>
+        <w:rPr>
+          <w:rFonts w:ascii="Consolas" w:eastAsia="Times New Roman" w:hAnsi="Consolas" w:cs="Times New Roman"/>
+          <w:color w:val="D4D4D4"/>
+          <w:sz w:val="21"/>
+          <w:szCs w:val="21"/>
+        </w:rPr>
+      </w:pPr>
+      <w:r>
+        <w:rPr>
+          <w:rFonts w:ascii="Consolas" w:eastAsia="Times New Roman" w:hAnsi="Consolas" w:cs="Times New Roman"/>
+          <w:color w:val="D4D4D4"/>
+          <w:sz w:val="21"/>
+          <w:szCs w:val="21"/>
+        </w:rPr>
+        <w:t>    </w:t>
+      </w:r>
+      <w:proofErr w:type="gramStart"/>
+      <w:r>
+        <w:rPr>
+          <w:rFonts w:ascii="Consolas" w:eastAsia="Times New Roman" w:hAnsi="Consolas" w:cs="Times New Roman"/>
+          <w:color w:val="9CDCFE"/>
+          <w:sz w:val="21"/>
+          <w:szCs w:val="21"/>
+        </w:rPr>
+        <w:t>border-top</w:t>
+      </w:r>
+      <w:proofErr w:type="gramEnd"/>
+      <w:r>
+        <w:rPr>
+          <w:rFonts w:ascii="Consolas" w:eastAsia="Times New Roman" w:hAnsi="Consolas" w:cs="Times New Roman"/>
+          <w:color w:val="D4D4D4"/>
+          <w:sz w:val="21"/>
+          <w:szCs w:val="21"/>
+        </w:rPr>
+        <w:t>: </w:t>
+      </w:r>
+      <w:r>
+        <w:rPr>
+          <w:rFonts w:ascii="Consolas" w:eastAsia="Times New Roman" w:hAnsi="Consolas" w:cs="Times New Roman"/>
+          <w:color w:val="B5CEA8"/>
+          <w:sz w:val="21"/>
+          <w:szCs w:val="21"/>
+        </w:rPr>
+        <w:t>1px</w:t>
+      </w:r>
+      <w:r>
+        <w:rPr>
+          <w:rFonts w:ascii="Consolas" w:eastAsia="Times New Roman" w:hAnsi="Consolas" w:cs="Times New Roman"/>
+          <w:color w:val="D4D4D4"/>
+          <w:sz w:val="21"/>
+          <w:szCs w:val="21"/>
+        </w:rPr>
+        <w:t> </w:t>
+      </w:r>
+      <w:r>
+        <w:rPr>
+          <w:rFonts w:ascii="Consolas" w:eastAsia="Times New Roman" w:hAnsi="Consolas" w:cs="Times New Roman"/>
+          <w:color w:val="CE9178"/>
+          <w:sz w:val="21"/>
+          <w:szCs w:val="21"/>
+        </w:rPr>
+        <w:t>solid</w:t>
+      </w:r>
+      <w:r>
+        <w:rPr>
+          <w:rFonts w:ascii="Consolas" w:eastAsia="Times New Roman" w:hAnsi="Consolas" w:cs="Times New Roman"/>
+          <w:color w:val="D4D4D4"/>
+          <w:sz w:val="21"/>
+          <w:szCs w:val="21"/>
+        </w:rPr>
+        <w:t> </w:t>
+      </w:r>
+      <w:proofErr w:type="spellStart"/>
+      <w:r>
+        <w:rPr>
+          <w:rFonts w:ascii="Consolas" w:eastAsia="Times New Roman" w:hAnsi="Consolas" w:cs="Times New Roman"/>
+          <w:color w:val="CE9178"/>
+          <w:sz w:val="21"/>
+          <w:szCs w:val="21"/>
+        </w:rPr>
+        <w:t>lightgray</w:t>
+      </w:r>
+      <w:proofErr w:type="spellEnd"/>
+      <w:r>
+        <w:rPr>
+          <w:rFonts w:ascii="Consolas" w:eastAsia="Times New Roman" w:hAnsi="Consolas" w:cs="Times New Roman"/>
+          <w:color w:val="D4D4D4"/>
+          <w:sz w:val="21"/>
+          <w:szCs w:val="21"/>
+        </w:rPr>
+        <w:t>;</w:t>
+      </w:r>
+    </w:p>
+    <w:p>
+      <w:pPr>
+        <w:shd w:val="clear" w:color="auto" w:fill="1E1E1E"/>
+        <w:spacing w:after="0" w:line="285" w:lineRule="atLeast"/>
+        <w:rPr>
+          <w:rFonts w:ascii="Consolas" w:eastAsia="Times New Roman" w:hAnsi="Consolas" w:cs="Times New Roman"/>
+          <w:color w:val="D4D4D4"/>
+          <w:sz w:val="21"/>
+          <w:szCs w:val="21"/>
+        </w:rPr>
+      </w:pPr>
+      <w:r>
+        <w:rPr>
+          <w:rFonts w:ascii="Consolas" w:eastAsia="Times New Roman" w:hAnsi="Consolas" w:cs="Times New Roman"/>
+          <w:color w:val="D4D4D4"/>
+          <w:sz w:val="21"/>
+          <w:szCs w:val="21"/>
+        </w:rPr>
+        <w:t>}</w:t>
+      </w:r>
+    </w:p>
+    <w:p>
+      <w:pPr>
+        <w:shd w:val="clear" w:color="auto" w:fill="1E1E1E"/>
+        <w:spacing w:after="0" w:line="285" w:lineRule="atLeast"/>
+        <w:rPr>
+          <w:rFonts w:ascii="Consolas" w:eastAsia="Times New Roman" w:hAnsi="Consolas" w:cs="Times New Roman"/>
+          <w:color w:val="D4D4D4"/>
+          <w:sz w:val="21"/>
+          <w:szCs w:val="21"/>
+        </w:rPr>
+      </w:pPr>
+    </w:p>
+    <w:p>
+      <w:pPr>
+        <w:shd w:val="clear" w:color="auto" w:fill="1E1E1E"/>
+        <w:spacing w:after="0" w:line="285" w:lineRule="atLeast"/>
+        <w:rPr>
+          <w:rFonts w:ascii="Consolas" w:eastAsia="Times New Roman" w:hAnsi="Consolas" w:cs="Times New Roman"/>
+          <w:color w:val="D4D4D4"/>
+          <w:sz w:val="21"/>
+          <w:szCs w:val="21"/>
+        </w:rPr>
+      </w:pPr>
+      <w:r>
+        <w:rPr>
+          <w:rFonts w:ascii="Consolas" w:eastAsia="Times New Roman" w:hAnsi="Consolas" w:cs="Times New Roman"/>
+          <w:color w:val="D7BA7D"/>
+          <w:sz w:val="21"/>
+          <w:szCs w:val="21"/>
+        </w:rPr>
+        <w:t>.</w:t>
+      </w:r>
+      <w:proofErr w:type="spellStart"/>
+      <w:r>
+        <w:rPr>
+          <w:rFonts w:ascii="Consolas" w:eastAsia="Times New Roman" w:hAnsi="Consolas" w:cs="Times New Roman"/>
+          <w:color w:val="D7BA7D"/>
+          <w:sz w:val="21"/>
+          <w:szCs w:val="21"/>
+        </w:rPr>
+        <w:t>chat__footer</w:t>
+      </w:r>
+      <w:proofErr w:type="spellEnd"/>
+      <w:r>
+        <w:rPr>
+          <w:rFonts w:ascii="Consolas" w:eastAsia="Times New Roman" w:hAnsi="Consolas" w:cs="Times New Roman"/>
+          <w:color w:val="D4D4D4"/>
+          <w:sz w:val="21"/>
+          <w:szCs w:val="21"/>
+        </w:rPr>
+        <w:t> &gt; </w:t>
+      </w:r>
+      <w:r>
+        <w:rPr>
+          <w:rFonts w:ascii="Consolas" w:eastAsia="Times New Roman" w:hAnsi="Consolas" w:cs="Times New Roman"/>
+          <w:color w:val="D7BA7D"/>
+          <w:sz w:val="21"/>
+          <w:szCs w:val="21"/>
+        </w:rPr>
+        <w:t>form</w:t>
+      </w:r>
+      <w:r>
+        <w:rPr>
+          <w:rFonts w:ascii="Consolas" w:eastAsia="Times New Roman" w:hAnsi="Consolas" w:cs="Times New Roman"/>
+          <w:color w:val="D4D4D4"/>
+          <w:sz w:val="21"/>
+          <w:szCs w:val="21"/>
+        </w:rPr>
+        <w:t> {</w:t>
+      </w:r>
+    </w:p>
+    <w:p>
+      <w:pPr>
+        <w:shd w:val="clear" w:color="auto" w:fill="1E1E1E"/>
+        <w:spacing w:after="0" w:line="285" w:lineRule="atLeast"/>
+        <w:rPr>
+          <w:rFonts w:ascii="Consolas" w:eastAsia="Times New Roman" w:hAnsi="Consolas" w:cs="Times New Roman"/>
+          <w:color w:val="D4D4D4"/>
+          <w:sz w:val="21"/>
+          <w:szCs w:val="21"/>
+        </w:rPr>
+      </w:pPr>
+      <w:r>
+        <w:rPr>
+          <w:rFonts w:ascii="Consolas" w:eastAsia="Times New Roman" w:hAnsi="Consolas" w:cs="Times New Roman"/>
+          <w:color w:val="D4D4D4"/>
+          <w:sz w:val="21"/>
+          <w:szCs w:val="21"/>
+        </w:rPr>
+        <w:t>    </w:t>
+      </w:r>
+      <w:proofErr w:type="gramStart"/>
+      <w:r>
+        <w:rPr>
+          <w:rFonts w:ascii="Consolas" w:eastAsia="Times New Roman" w:hAnsi="Consolas" w:cs="Times New Roman"/>
+          <w:color w:val="9CDCFE"/>
+          <w:sz w:val="21"/>
+          <w:szCs w:val="21"/>
+        </w:rPr>
+        <w:t>flex</w:t>
+      </w:r>
+      <w:proofErr w:type="gramEnd"/>
+      <w:r>
+        <w:rPr>
+          <w:rFonts w:ascii="Consolas" w:eastAsia="Times New Roman" w:hAnsi="Consolas" w:cs="Times New Roman"/>
+          <w:color w:val="D4D4D4"/>
+          <w:sz w:val="21"/>
+          <w:szCs w:val="21"/>
+        </w:rPr>
+        <w:t>: </w:t>
+      </w:r>
+      <w:r>
+        <w:rPr>
+          <w:rFonts w:ascii="Consolas" w:eastAsia="Times New Roman" w:hAnsi="Consolas" w:cs="Times New Roman"/>
+          <w:color w:val="B5CEA8"/>
+          <w:sz w:val="21"/>
+          <w:szCs w:val="21"/>
+        </w:rPr>
+        <w:t>1</w:t>
+      </w:r>
+      <w:r>
+        <w:rPr>
+          <w:rFonts w:ascii="Consolas" w:eastAsia="Times New Roman" w:hAnsi="Consolas" w:cs="Times New Roman"/>
+          <w:color w:val="D4D4D4"/>
+          <w:sz w:val="21"/>
+          <w:szCs w:val="21"/>
+        </w:rPr>
+        <w:t>;</w:t>
+      </w:r>
+    </w:p>
+    <w:p>
+      <w:pPr>
+        <w:shd w:val="clear" w:color="auto" w:fill="1E1E1E"/>
+        <w:spacing w:after="0" w:line="285" w:lineRule="atLeast"/>
+        <w:rPr>
+          <w:rFonts w:ascii="Consolas" w:eastAsia="Times New Roman" w:hAnsi="Consolas" w:cs="Times New Roman"/>
+          <w:color w:val="D4D4D4"/>
+          <w:sz w:val="21"/>
+          <w:szCs w:val="21"/>
+        </w:rPr>
+      </w:pPr>
+      <w:r>
+        <w:rPr>
+          <w:rFonts w:ascii="Consolas" w:eastAsia="Times New Roman" w:hAnsi="Consolas" w:cs="Times New Roman"/>
+          <w:color w:val="D4D4D4"/>
+          <w:sz w:val="21"/>
+          <w:szCs w:val="21"/>
+        </w:rPr>
+        <w:t>    </w:t>
+      </w:r>
+      <w:proofErr w:type="gramStart"/>
+      <w:r>
+        <w:rPr>
+          <w:rFonts w:ascii="Consolas" w:eastAsia="Times New Roman" w:hAnsi="Consolas" w:cs="Times New Roman"/>
+          <w:color w:val="9CDCFE"/>
+          <w:sz w:val="21"/>
+          <w:szCs w:val="21"/>
+        </w:rPr>
+        <w:t>display</w:t>
+      </w:r>
+      <w:proofErr w:type="gramEnd"/>
+      <w:r>
+        <w:rPr>
+          <w:rFonts w:ascii="Consolas" w:eastAsia="Times New Roman" w:hAnsi="Consolas" w:cs="Times New Roman"/>
+          <w:color w:val="D4D4D4"/>
+          <w:sz w:val="21"/>
+          <w:szCs w:val="21"/>
+        </w:rPr>
+        <w:t>: </w:t>
+      </w:r>
+      <w:r>
+        <w:rPr>
+          <w:rFonts w:ascii="Consolas" w:eastAsia="Times New Roman" w:hAnsi="Consolas" w:cs="Times New Roman"/>
+          <w:color w:val="CE9178"/>
+          <w:sz w:val="21"/>
+          <w:szCs w:val="21"/>
+        </w:rPr>
+        <w:t>flex</w:t>
+      </w:r>
+      <w:r>
+        <w:rPr>
+          <w:rFonts w:ascii="Consolas" w:eastAsia="Times New Roman" w:hAnsi="Consolas" w:cs="Times New Roman"/>
+          <w:color w:val="D4D4D4"/>
+          <w:sz w:val="21"/>
+          <w:szCs w:val="21"/>
+        </w:rPr>
+        <w:t>;</w:t>
+      </w:r>
+    </w:p>
+    <w:p>
+      <w:pPr>
+        <w:shd w:val="clear" w:color="auto" w:fill="1E1E1E"/>
+        <w:spacing w:after="0" w:line="285" w:lineRule="atLeast"/>
+        <w:rPr>
+          <w:rFonts w:ascii="Consolas" w:eastAsia="Times New Roman" w:hAnsi="Consolas" w:cs="Times New Roman"/>
+          <w:color w:val="D4D4D4"/>
+          <w:sz w:val="21"/>
+          <w:szCs w:val="21"/>
+        </w:rPr>
+      </w:pPr>
+      <w:r>
+        <w:rPr>
+          <w:rFonts w:ascii="Consolas" w:eastAsia="Times New Roman" w:hAnsi="Consolas" w:cs="Times New Roman"/>
+          <w:color w:val="D4D4D4"/>
+          <w:sz w:val="21"/>
+          <w:szCs w:val="21"/>
+        </w:rPr>
+        <w:t>}</w:t>
+      </w:r>
+    </w:p>
+    <w:p>
+      <w:pPr>
+        <w:shd w:val="clear" w:color="auto" w:fill="1E1E1E"/>
+        <w:spacing w:after="0" w:line="285" w:lineRule="atLeast"/>
+        <w:rPr>
+          <w:rFonts w:ascii="Consolas" w:eastAsia="Times New Roman" w:hAnsi="Consolas" w:cs="Times New Roman"/>
+          <w:color w:val="D4D4D4"/>
+          <w:sz w:val="21"/>
+          <w:szCs w:val="21"/>
+        </w:rPr>
+      </w:pPr>
+    </w:p>
+    <w:p>
+      <w:pPr>
+        <w:shd w:val="clear" w:color="auto" w:fill="1E1E1E"/>
+        <w:spacing w:after="0" w:line="285" w:lineRule="atLeast"/>
+        <w:rPr>
+          <w:rFonts w:ascii="Consolas" w:eastAsia="Times New Roman" w:hAnsi="Consolas" w:cs="Times New Roman"/>
+          <w:color w:val="D4D4D4"/>
+          <w:sz w:val="21"/>
+          <w:szCs w:val="21"/>
+        </w:rPr>
+      </w:pPr>
+      <w:r>
+        <w:rPr>
+          <w:rFonts w:ascii="Consolas" w:eastAsia="Times New Roman" w:hAnsi="Consolas" w:cs="Times New Roman"/>
+          <w:color w:val="D7BA7D"/>
+          <w:sz w:val="21"/>
+          <w:szCs w:val="21"/>
+        </w:rPr>
+        <w:t>.</w:t>
+      </w:r>
+      <w:proofErr w:type="spellStart"/>
+      <w:r>
+        <w:rPr>
+          <w:rFonts w:ascii="Consolas" w:eastAsia="Times New Roman" w:hAnsi="Consolas" w:cs="Times New Roman"/>
+          <w:color w:val="D7BA7D"/>
+          <w:sz w:val="21"/>
+          <w:szCs w:val="21"/>
+        </w:rPr>
+        <w:t>chat__footer</w:t>
+      </w:r>
+      <w:proofErr w:type="spellEnd"/>
+      <w:r>
+        <w:rPr>
+          <w:rFonts w:ascii="Consolas" w:eastAsia="Times New Roman" w:hAnsi="Consolas" w:cs="Times New Roman"/>
+          <w:color w:val="D4D4D4"/>
+          <w:sz w:val="21"/>
+          <w:szCs w:val="21"/>
+        </w:rPr>
+        <w:t> &gt; </w:t>
+      </w:r>
+      <w:r>
+        <w:rPr>
+          <w:rFonts w:ascii="Consolas" w:eastAsia="Times New Roman" w:hAnsi="Consolas" w:cs="Times New Roman"/>
+          <w:color w:val="D7BA7D"/>
+          <w:sz w:val="21"/>
+          <w:szCs w:val="21"/>
+        </w:rPr>
+        <w:t>form</w:t>
+      </w:r>
+      <w:r>
+        <w:rPr>
+          <w:rFonts w:ascii="Consolas" w:eastAsia="Times New Roman" w:hAnsi="Consolas" w:cs="Times New Roman"/>
+          <w:color w:val="D4D4D4"/>
+          <w:sz w:val="21"/>
+          <w:szCs w:val="21"/>
+        </w:rPr>
+        <w:t> &gt; </w:t>
+      </w:r>
+      <w:r>
+        <w:rPr>
+          <w:rFonts w:ascii="Consolas" w:eastAsia="Times New Roman" w:hAnsi="Consolas" w:cs="Times New Roman"/>
+          <w:color w:val="D7BA7D"/>
+          <w:sz w:val="21"/>
+          <w:szCs w:val="21"/>
+        </w:rPr>
+        <w:t>input</w:t>
+      </w:r>
+      <w:r>
+        <w:rPr>
+          <w:rFonts w:ascii="Consolas" w:eastAsia="Times New Roman" w:hAnsi="Consolas" w:cs="Times New Roman"/>
+          <w:color w:val="D4D4D4"/>
+          <w:sz w:val="21"/>
+          <w:szCs w:val="21"/>
+        </w:rPr>
+        <w:t> {</w:t>
+      </w:r>
+    </w:p>
+    <w:p>
+      <w:pPr>
+        <w:shd w:val="clear" w:color="auto" w:fill="1E1E1E"/>
+        <w:spacing w:after="0" w:line="285" w:lineRule="atLeast"/>
+        <w:rPr>
+          <w:rFonts w:ascii="Consolas" w:eastAsia="Times New Roman" w:hAnsi="Consolas" w:cs="Times New Roman"/>
+          <w:color w:val="D4D4D4"/>
+          <w:sz w:val="21"/>
+          <w:szCs w:val="21"/>
+        </w:rPr>
+      </w:pPr>
+      <w:r>
+        <w:rPr>
+          <w:rFonts w:ascii="Consolas" w:eastAsia="Times New Roman" w:hAnsi="Consolas" w:cs="Times New Roman"/>
+          <w:color w:val="D4D4D4"/>
+          <w:sz w:val="21"/>
+          <w:szCs w:val="21"/>
+        </w:rPr>
+        <w:t>    </w:t>
+      </w:r>
+      <w:proofErr w:type="gramStart"/>
+      <w:r>
+        <w:rPr>
+          <w:rFonts w:ascii="Consolas" w:eastAsia="Times New Roman" w:hAnsi="Consolas" w:cs="Times New Roman"/>
+          <w:color w:val="9CDCFE"/>
+          <w:sz w:val="21"/>
+          <w:szCs w:val="21"/>
+        </w:rPr>
+        <w:t>flex</w:t>
+      </w:r>
+      <w:proofErr w:type="gramEnd"/>
+      <w:r>
+        <w:rPr>
+          <w:rFonts w:ascii="Consolas" w:eastAsia="Times New Roman" w:hAnsi="Consolas" w:cs="Times New Roman"/>
+          <w:color w:val="D4D4D4"/>
+          <w:sz w:val="21"/>
+          <w:szCs w:val="21"/>
+        </w:rPr>
+        <w:t>: </w:t>
+      </w:r>
+      <w:r>
+        <w:rPr>
+          <w:rFonts w:ascii="Consolas" w:eastAsia="Times New Roman" w:hAnsi="Consolas" w:cs="Times New Roman"/>
+          <w:color w:val="B5CEA8"/>
+          <w:sz w:val="21"/>
+          <w:szCs w:val="21"/>
+        </w:rPr>
+        <w:t>1</w:t>
+      </w:r>
+      <w:r>
+        <w:rPr>
+          <w:rFonts w:ascii="Consolas" w:eastAsia="Times New Roman" w:hAnsi="Consolas" w:cs="Times New Roman"/>
+          <w:color w:val="D4D4D4"/>
+          <w:sz w:val="21"/>
+          <w:szCs w:val="21"/>
+        </w:rPr>
+        <w:t>;</w:t>
+      </w:r>
+    </w:p>
+    <w:p>
+      <w:pPr>
+        <w:shd w:val="clear" w:color="auto" w:fill="1E1E1E"/>
+        <w:spacing w:after="0" w:line="285" w:lineRule="atLeast"/>
+        <w:rPr>
+          <w:rFonts w:ascii="Consolas" w:eastAsia="Times New Roman" w:hAnsi="Consolas" w:cs="Times New Roman"/>
+          <w:color w:val="D4D4D4"/>
+          <w:sz w:val="21"/>
+          <w:szCs w:val="21"/>
+        </w:rPr>
+      </w:pPr>
+      <w:r>
+        <w:rPr>
+          <w:rFonts w:ascii="Consolas" w:eastAsia="Times New Roman" w:hAnsi="Consolas" w:cs="Times New Roman"/>
+          <w:color w:val="D4D4D4"/>
+          <w:sz w:val="21"/>
+          <w:szCs w:val="21"/>
+        </w:rPr>
+        <w:t>    </w:t>
+      </w:r>
+      <w:proofErr w:type="gramStart"/>
+      <w:r>
+        <w:rPr>
+          <w:rFonts w:ascii="Consolas" w:eastAsia="Times New Roman" w:hAnsi="Consolas" w:cs="Times New Roman"/>
+          <w:color w:val="9CDCFE"/>
+          <w:sz w:val="21"/>
+          <w:szCs w:val="21"/>
+        </w:rPr>
+        <w:t>border-radius</w:t>
+      </w:r>
+      <w:proofErr w:type="gramEnd"/>
+      <w:r>
+        <w:rPr>
+          <w:rFonts w:ascii="Consolas" w:eastAsia="Times New Roman" w:hAnsi="Consolas" w:cs="Times New Roman"/>
+          <w:color w:val="D4D4D4"/>
+          <w:sz w:val="21"/>
+          <w:szCs w:val="21"/>
+        </w:rPr>
+        <w:t>: </w:t>
+      </w:r>
+      <w:r>
+        <w:rPr>
+          <w:rFonts w:ascii="Consolas" w:eastAsia="Times New Roman" w:hAnsi="Consolas" w:cs="Times New Roman"/>
+          <w:color w:val="B5CEA8"/>
+          <w:sz w:val="21"/>
+          <w:szCs w:val="21"/>
+        </w:rPr>
+        <w:t>30px</w:t>
+      </w:r>
+      <w:r>
+        <w:rPr>
+          <w:rFonts w:ascii="Consolas" w:eastAsia="Times New Roman" w:hAnsi="Consolas" w:cs="Times New Roman"/>
+          <w:color w:val="D4D4D4"/>
+          <w:sz w:val="21"/>
+          <w:szCs w:val="21"/>
+        </w:rPr>
+        <w:t>;</w:t>
+      </w:r>
+    </w:p>
+    <w:p>
+      <w:pPr>
+        <w:shd w:val="clear" w:color="auto" w:fill="1E1E1E"/>
+        <w:spacing w:after="0" w:line="285" w:lineRule="atLeast"/>
+        <w:rPr>
+          <w:rFonts w:ascii="Consolas" w:eastAsia="Times New Roman" w:hAnsi="Consolas" w:cs="Times New Roman"/>
+          <w:color w:val="D4D4D4"/>
+          <w:sz w:val="21"/>
+          <w:szCs w:val="21"/>
+        </w:rPr>
+      </w:pPr>
+      <w:r>
+        <w:rPr>
+          <w:rFonts w:ascii="Consolas" w:eastAsia="Times New Roman" w:hAnsi="Consolas" w:cs="Times New Roman"/>
+          <w:color w:val="D4D4D4"/>
+          <w:sz w:val="21"/>
+          <w:szCs w:val="21"/>
+        </w:rPr>
+        <w:t>    </w:t>
+      </w:r>
+      <w:proofErr w:type="gramStart"/>
+      <w:r>
+        <w:rPr>
+          <w:rFonts w:ascii="Consolas" w:eastAsia="Times New Roman" w:hAnsi="Consolas" w:cs="Times New Roman"/>
+          <w:color w:val="9CDCFE"/>
+          <w:sz w:val="21"/>
+          <w:szCs w:val="21"/>
+        </w:rPr>
+        <w:t>padding</w:t>
+      </w:r>
+      <w:proofErr w:type="gramEnd"/>
+      <w:r>
+        <w:rPr>
+          <w:rFonts w:ascii="Consolas" w:eastAsia="Times New Roman" w:hAnsi="Consolas" w:cs="Times New Roman"/>
+          <w:color w:val="D4D4D4"/>
+          <w:sz w:val="21"/>
+          <w:szCs w:val="21"/>
+        </w:rPr>
+        <w:t>: </w:t>
+      </w:r>
+      <w:r>
+        <w:rPr>
+          <w:rFonts w:ascii="Consolas" w:eastAsia="Times New Roman" w:hAnsi="Consolas" w:cs="Times New Roman"/>
+          <w:color w:val="B5CEA8"/>
+          <w:sz w:val="21"/>
+          <w:szCs w:val="21"/>
+        </w:rPr>
+        <w:t>10px</w:t>
+      </w:r>
+      <w:r>
+        <w:rPr>
+          <w:rFonts w:ascii="Consolas" w:eastAsia="Times New Roman" w:hAnsi="Consolas" w:cs="Times New Roman"/>
+          <w:color w:val="D4D4D4"/>
+          <w:sz w:val="21"/>
+          <w:szCs w:val="21"/>
+        </w:rPr>
+        <w:t>;</w:t>
+      </w:r>
+    </w:p>
+    <w:p>
+      <w:pPr>
+        <w:shd w:val="clear" w:color="auto" w:fill="1E1E1E"/>
+        <w:spacing w:after="0" w:line="285" w:lineRule="atLeast"/>
+        <w:rPr>
+          <w:rFonts w:ascii="Consolas" w:eastAsia="Times New Roman" w:hAnsi="Consolas" w:cs="Times New Roman"/>
+          <w:color w:val="D4D4D4"/>
+          <w:sz w:val="21"/>
+          <w:szCs w:val="21"/>
+        </w:rPr>
+      </w:pPr>
+      <w:r>
+        <w:rPr>
+          <w:rFonts w:ascii="Consolas" w:eastAsia="Times New Roman" w:hAnsi="Consolas" w:cs="Times New Roman"/>
+          <w:color w:val="D4D4D4"/>
+          <w:sz w:val="21"/>
+          <w:szCs w:val="21"/>
+        </w:rPr>
+        <w:t>    </w:t>
+      </w:r>
+      <w:proofErr w:type="gramStart"/>
+      <w:r>
+        <w:rPr>
+          <w:rFonts w:ascii="Consolas" w:eastAsia="Times New Roman" w:hAnsi="Consolas" w:cs="Times New Roman"/>
+          <w:color w:val="9CDCFE"/>
+          <w:sz w:val="21"/>
+          <w:szCs w:val="21"/>
+        </w:rPr>
+        <w:t>border</w:t>
+      </w:r>
+      <w:proofErr w:type="gramEnd"/>
+      <w:r>
+        <w:rPr>
+          <w:rFonts w:ascii="Consolas" w:eastAsia="Times New Roman" w:hAnsi="Consolas" w:cs="Times New Roman"/>
+          <w:color w:val="D4D4D4"/>
+          <w:sz w:val="21"/>
+          <w:szCs w:val="21"/>
+        </w:rPr>
+        <w:t>: </w:t>
+      </w:r>
+      <w:r>
+        <w:rPr>
+          <w:rFonts w:ascii="Consolas" w:eastAsia="Times New Roman" w:hAnsi="Consolas" w:cs="Times New Roman"/>
+          <w:color w:val="CE9178"/>
+          <w:sz w:val="21"/>
+          <w:szCs w:val="21"/>
+        </w:rPr>
+        <w:t>none</w:t>
+      </w:r>
+      <w:r>
+        <w:rPr>
+          <w:rFonts w:ascii="Consolas" w:eastAsia="Times New Roman" w:hAnsi="Consolas" w:cs="Times New Roman"/>
+          <w:color w:val="D4D4D4"/>
+          <w:sz w:val="21"/>
+          <w:szCs w:val="21"/>
+        </w:rPr>
+        <w:t>;</w:t>
+      </w:r>
+    </w:p>
+    <w:p>
+      <w:pPr>
+        <w:shd w:val="clear" w:color="auto" w:fill="1E1E1E"/>
+        <w:spacing w:after="0" w:line="285" w:lineRule="atLeast"/>
+        <w:rPr>
+          <w:rFonts w:ascii="Consolas" w:eastAsia="Times New Roman" w:hAnsi="Consolas" w:cs="Times New Roman"/>
+          <w:color w:val="D4D4D4"/>
+          <w:sz w:val="21"/>
+          <w:szCs w:val="21"/>
+        </w:rPr>
+      </w:pPr>
+      <w:r>
+        <w:rPr>
+          <w:rFonts w:ascii="Consolas" w:eastAsia="Times New Roman" w:hAnsi="Consolas" w:cs="Times New Roman"/>
+          <w:color w:val="D4D4D4"/>
+          <w:sz w:val="21"/>
+          <w:szCs w:val="21"/>
+        </w:rPr>
+        <w:t>}</w:t>
+      </w:r>
+    </w:p>
+    <w:p>
+      <w:pPr>
+        <w:shd w:val="clear" w:color="auto" w:fill="1E1E1E"/>
+        <w:spacing w:after="0" w:line="285" w:lineRule="atLeast"/>
+        <w:rPr>
+          <w:rFonts w:ascii="Consolas" w:eastAsia="Times New Roman" w:hAnsi="Consolas" w:cs="Times New Roman"/>
+          <w:color w:val="D4D4D4"/>
+          <w:sz w:val="21"/>
+          <w:szCs w:val="21"/>
+        </w:rPr>
+      </w:pPr>
+    </w:p>
+    <w:p>
+      <w:pPr>
+        <w:shd w:val="clear" w:color="auto" w:fill="1E1E1E"/>
+        <w:spacing w:after="0" w:line="285" w:lineRule="atLeast"/>
+        <w:rPr>
+          <w:rFonts w:ascii="Consolas" w:eastAsia="Times New Roman" w:hAnsi="Consolas" w:cs="Times New Roman"/>
+          <w:color w:val="D4D4D4"/>
+          <w:sz w:val="21"/>
+          <w:szCs w:val="21"/>
+        </w:rPr>
+      </w:pPr>
+      <w:r>
+        <w:rPr>
+          <w:rFonts w:ascii="Consolas" w:eastAsia="Times New Roman" w:hAnsi="Consolas" w:cs="Times New Roman"/>
+          <w:color w:val="D7BA7D"/>
+          <w:sz w:val="21"/>
+          <w:szCs w:val="21"/>
+        </w:rPr>
+        <w:t>.</w:t>
+      </w:r>
+      <w:proofErr w:type="spellStart"/>
+      <w:r>
+        <w:rPr>
+          <w:rFonts w:ascii="Consolas" w:eastAsia="Times New Roman" w:hAnsi="Consolas" w:cs="Times New Roman"/>
+          <w:color w:val="D7BA7D"/>
+          <w:sz w:val="21"/>
+          <w:szCs w:val="21"/>
+        </w:rPr>
+        <w:t>chat__footer</w:t>
+      </w:r>
+      <w:proofErr w:type="spellEnd"/>
+      <w:r>
+        <w:rPr>
+          <w:rFonts w:ascii="Consolas" w:eastAsia="Times New Roman" w:hAnsi="Consolas" w:cs="Times New Roman"/>
+          <w:color w:val="D4D4D4"/>
+          <w:sz w:val="21"/>
+          <w:szCs w:val="21"/>
+        </w:rPr>
+        <w:t> &gt; </w:t>
+      </w:r>
+      <w:r>
+        <w:rPr>
+          <w:rFonts w:ascii="Consolas" w:eastAsia="Times New Roman" w:hAnsi="Consolas" w:cs="Times New Roman"/>
+          <w:color w:val="D7BA7D"/>
+          <w:sz w:val="21"/>
+          <w:szCs w:val="21"/>
+        </w:rPr>
+        <w:t>form</w:t>
+      </w:r>
+      <w:r>
+        <w:rPr>
+          <w:rFonts w:ascii="Consolas" w:eastAsia="Times New Roman" w:hAnsi="Consolas" w:cs="Times New Roman"/>
+          <w:color w:val="D4D4D4"/>
+          <w:sz w:val="21"/>
+          <w:szCs w:val="21"/>
+        </w:rPr>
+        <w:t> &gt; </w:t>
+      </w:r>
+      <w:r>
+        <w:rPr>
+          <w:rFonts w:ascii="Consolas" w:eastAsia="Times New Roman" w:hAnsi="Consolas" w:cs="Times New Roman"/>
+          <w:color w:val="D7BA7D"/>
+          <w:sz w:val="21"/>
+          <w:szCs w:val="21"/>
+        </w:rPr>
+        <w:t>button</w:t>
+      </w:r>
+      <w:r>
+        <w:rPr>
+          <w:rFonts w:ascii="Consolas" w:eastAsia="Times New Roman" w:hAnsi="Consolas" w:cs="Times New Roman"/>
+          <w:color w:val="D4D4D4"/>
+          <w:sz w:val="21"/>
+          <w:szCs w:val="21"/>
+        </w:rPr>
+        <w:t> {</w:t>
+      </w:r>
+    </w:p>
+    <w:p>
+      <w:pPr>
+        <w:shd w:val="clear" w:color="auto" w:fill="1E1E1E"/>
+        <w:spacing w:after="0" w:line="285" w:lineRule="atLeast"/>
+        <w:rPr>
+          <w:rFonts w:ascii="Consolas" w:eastAsia="Times New Roman" w:hAnsi="Consolas" w:cs="Times New Roman"/>
+          <w:color w:val="D4D4D4"/>
+          <w:sz w:val="21"/>
+          <w:szCs w:val="21"/>
+        </w:rPr>
+      </w:pPr>
+      <w:r>
+        <w:rPr>
+          <w:rFonts w:ascii="Consolas" w:eastAsia="Times New Roman" w:hAnsi="Consolas" w:cs="Times New Roman"/>
+          <w:color w:val="D4D4D4"/>
+          <w:sz w:val="21"/>
+          <w:szCs w:val="21"/>
+        </w:rPr>
+        <w:t>    </w:t>
+      </w:r>
+      <w:proofErr w:type="gramStart"/>
+      <w:r>
+        <w:rPr>
+          <w:rFonts w:ascii="Consolas" w:eastAsia="Times New Roman" w:hAnsi="Consolas" w:cs="Times New Roman"/>
+          <w:color w:val="9CDCFE"/>
+          <w:sz w:val="21"/>
+          <w:szCs w:val="21"/>
+        </w:rPr>
+        <w:t>display</w:t>
+      </w:r>
+      <w:proofErr w:type="gramEnd"/>
+      <w:r>
+        <w:rPr>
+          <w:rFonts w:ascii="Consolas" w:eastAsia="Times New Roman" w:hAnsi="Consolas" w:cs="Times New Roman"/>
+          <w:color w:val="D4D4D4"/>
+          <w:sz w:val="21"/>
+          <w:szCs w:val="21"/>
+        </w:rPr>
+        <w:t>: </w:t>
+      </w:r>
+      <w:r>
+        <w:rPr>
+          <w:rFonts w:ascii="Consolas" w:eastAsia="Times New Roman" w:hAnsi="Consolas" w:cs="Times New Roman"/>
+          <w:color w:val="CE9178"/>
+          <w:sz w:val="21"/>
+          <w:szCs w:val="21"/>
+        </w:rPr>
+        <w:t>none</w:t>
+      </w:r>
+      <w:r>
+        <w:rPr>
+          <w:rFonts w:ascii="Consolas" w:eastAsia="Times New Roman" w:hAnsi="Consolas" w:cs="Times New Roman"/>
+          <w:color w:val="D4D4D4"/>
+          <w:sz w:val="21"/>
+          <w:szCs w:val="21"/>
+        </w:rPr>
+        <w:t>;</w:t>
+      </w:r>
+    </w:p>
+    <w:p>
+      <w:pPr>
+        <w:shd w:val="clear" w:color="auto" w:fill="1E1E1E"/>
+        <w:spacing w:after="0" w:line="285" w:lineRule="atLeast"/>
+        <w:rPr>
+          <w:rFonts w:ascii="Consolas" w:eastAsia="Times New Roman" w:hAnsi="Consolas" w:cs="Times New Roman"/>
+          <w:color w:val="D4D4D4"/>
+          <w:sz w:val="21"/>
+          <w:szCs w:val="21"/>
+        </w:rPr>
+      </w:pPr>
+      <w:r>
+        <w:rPr>
+          <w:rFonts w:ascii="Consolas" w:eastAsia="Times New Roman" w:hAnsi="Consolas" w:cs="Times New Roman"/>
+          <w:color w:val="D4D4D4"/>
+          <w:sz w:val="21"/>
+          <w:szCs w:val="21"/>
+        </w:rPr>
+        <w:t>}</w:t>
+      </w:r>
+    </w:p>
+    <w:p/>
+    <w:p>
+      <w:r>
+        <w:t xml:space="preserve">Material </w:t>
+      </w:r>
+      <w:proofErr w:type="spellStart"/>
+      <w:r>
+        <w:t>Ui</w:t>
+      </w:r>
+      <w:proofErr w:type="spellEnd"/>
+      <w:r>
+        <w:t xml:space="preserve"> Icon</w:t>
+      </w:r>
+      <w:bookmarkStart w:id="0" w:name="_GoBack"/>
+      <w:bookmarkEnd w:id="0"/>
+      <w:r>
+        <w:t xml:space="preserve"> class:</w:t>
+      </w:r>
+    </w:p>
+    <w:p>
+      <w:pPr>
+        <w:shd w:val="clear" w:color="auto" w:fill="1E1E1E"/>
+        <w:spacing w:after="0" w:line="285" w:lineRule="atLeast"/>
+        <w:rPr>
+          <w:rFonts w:ascii="Consolas" w:eastAsia="Times New Roman" w:hAnsi="Consolas" w:cs="Times New Roman"/>
+          <w:color w:val="D4D4D4"/>
+          <w:sz w:val="21"/>
+          <w:szCs w:val="21"/>
+        </w:rPr>
+      </w:pPr>
+      <w:r>
+        <w:rPr>
+          <w:rFonts w:ascii="Consolas" w:eastAsia="Times New Roman" w:hAnsi="Consolas" w:cs="Times New Roman"/>
+          <w:color w:val="D7BA7D"/>
+          <w:sz w:val="21"/>
+          <w:szCs w:val="21"/>
+        </w:rPr>
+        <w:t>.sidebar__</w:t>
+      </w:r>
+      <w:proofErr w:type="spellStart"/>
+      <w:r>
+        <w:rPr>
+          <w:rFonts w:ascii="Consolas" w:eastAsia="Times New Roman" w:hAnsi="Consolas" w:cs="Times New Roman"/>
+          <w:color w:val="D7BA7D"/>
+          <w:sz w:val="21"/>
+          <w:szCs w:val="21"/>
+        </w:rPr>
+        <w:t>searchContainer</w:t>
+      </w:r>
+      <w:proofErr w:type="spellEnd"/>
+      <w:r>
+        <w:rPr>
+          <w:rFonts w:ascii="Consolas" w:eastAsia="Times New Roman" w:hAnsi="Consolas" w:cs="Times New Roman"/>
+          <w:color w:val="D4D4D4"/>
+          <w:sz w:val="21"/>
+          <w:szCs w:val="21"/>
+        </w:rPr>
+        <w:t> &gt; </w:t>
+      </w:r>
+      <w:r>
+        <w:rPr>
+          <w:rFonts w:ascii="Consolas" w:eastAsia="Times New Roman" w:hAnsi="Consolas" w:cs="Times New Roman"/>
+          <w:color w:val="D7BA7D"/>
+          <w:sz w:val="21"/>
+          <w:szCs w:val="21"/>
+        </w:rPr>
+        <w:t>.</w:t>
+      </w:r>
+      <w:proofErr w:type="spellStart"/>
+      <w:r>
+        <w:rPr>
+          <w:rFonts w:ascii="Consolas" w:eastAsia="Times New Roman" w:hAnsi="Consolas" w:cs="Times New Roman"/>
+          <w:color w:val="D7BA7D"/>
+          <w:sz w:val="21"/>
+          <w:szCs w:val="21"/>
+        </w:rPr>
+        <w:t>MuiSvgIcon</w:t>
+      </w:r>
+      <w:proofErr w:type="spellEnd"/>
+      <w:r>
+        <w:rPr>
+          <w:rFonts w:ascii="Consolas" w:eastAsia="Times New Roman" w:hAnsi="Consolas" w:cs="Times New Roman"/>
+          <w:color w:val="D7BA7D"/>
+          <w:sz w:val="21"/>
+          <w:szCs w:val="21"/>
+        </w:rPr>
+        <w:t>-root</w:t>
+      </w:r>
     </w:p>
     <w:p/>
     <w:sectPr>

</xml_diff>

<commit_message>
completed backend and frontend:
</commit_message>
<xml_diff>
--- a/notes.docx
+++ b/notes.docx
@@ -26176,6 +26176,117 @@
           <w:szCs w:val="28"/>
         </w:rPr>
       </w:pPr>
+      <w:r>
+        <w:rPr>
+          <w:sz w:val="28"/>
+          <w:szCs w:val="28"/>
+        </w:rPr>
+        <w:t xml:space="preserve">Pass message object to chat component so it can be used after </w:t>
+      </w:r>
+      <w:proofErr w:type="spellStart"/>
+      <w:r>
+        <w:rPr>
+          <w:sz w:val="28"/>
+          <w:szCs w:val="28"/>
+        </w:rPr>
+        <w:t>destructuring</w:t>
+      </w:r>
+      <w:proofErr w:type="spellEnd"/>
+    </w:p>
+    <w:p>
+      <w:pPr>
+        <w:shd w:val="clear" w:color="auto" w:fill="1E1E1E"/>
+        <w:spacing w:after="0" w:line="285" w:lineRule="atLeast"/>
+        <w:rPr>
+          <w:rFonts w:ascii="Consolas" w:eastAsia="Times New Roman" w:hAnsi="Consolas" w:cs="Times New Roman"/>
+          <w:color w:val="D4D4D4"/>
+          <w:sz w:val="21"/>
+          <w:szCs w:val="21"/>
+        </w:rPr>
+      </w:pPr>
+      <w:r>
+        <w:rPr>
+          <w:rFonts w:ascii="Consolas" w:eastAsia="Times New Roman" w:hAnsi="Consolas" w:cs="Times New Roman"/>
+          <w:color w:val="808080"/>
+          <w:sz w:val="21"/>
+          <w:szCs w:val="21"/>
+        </w:rPr>
+        <w:t>&lt;</w:t>
+      </w:r>
+      <w:r>
+        <w:rPr>
+          <w:rFonts w:ascii="Consolas" w:eastAsia="Times New Roman" w:hAnsi="Consolas" w:cs="Times New Roman"/>
+          <w:color w:val="4EC9B0"/>
+          <w:sz w:val="21"/>
+          <w:szCs w:val="21"/>
+        </w:rPr>
+        <w:t>Chat</w:t>
+      </w:r>
+      <w:r>
+        <w:rPr>
+          <w:rFonts w:ascii="Consolas" w:eastAsia="Times New Roman" w:hAnsi="Consolas" w:cs="Times New Roman"/>
+          <w:color w:val="D4D4D4"/>
+          <w:sz w:val="21"/>
+          <w:szCs w:val="21"/>
+        </w:rPr>
+        <w:t> </w:t>
+      </w:r>
+      <w:r>
+        <w:rPr>
+          <w:rFonts w:ascii="Consolas" w:eastAsia="Times New Roman" w:hAnsi="Consolas" w:cs="Times New Roman"/>
+          <w:color w:val="9CDCFE"/>
+          <w:sz w:val="21"/>
+          <w:szCs w:val="21"/>
+        </w:rPr>
+        <w:t>messages</w:t>
+      </w:r>
+      <w:proofErr w:type="gramStart"/>
+      <w:r>
+        <w:rPr>
+          <w:rFonts w:ascii="Consolas" w:eastAsia="Times New Roman" w:hAnsi="Consolas" w:cs="Times New Roman"/>
+          <w:color w:val="D4D4D4"/>
+          <w:sz w:val="21"/>
+          <w:szCs w:val="21"/>
+        </w:rPr>
+        <w:t>=</w:t>
+      </w:r>
+      <w:r>
+        <w:rPr>
+          <w:rFonts w:ascii="Consolas" w:eastAsia="Times New Roman" w:hAnsi="Consolas" w:cs="Times New Roman"/>
+          <w:color w:val="569CD6"/>
+          <w:sz w:val="21"/>
+          <w:szCs w:val="21"/>
+        </w:rPr>
+        <w:t>{</w:t>
+      </w:r>
+      <w:proofErr w:type="gramEnd"/>
+      <w:r>
+        <w:rPr>
+          <w:rFonts w:ascii="Consolas" w:eastAsia="Times New Roman" w:hAnsi="Consolas" w:cs="Times New Roman"/>
+          <w:color w:val="4FC1FF"/>
+          <w:sz w:val="21"/>
+          <w:szCs w:val="21"/>
+        </w:rPr>
+        <w:t>messages</w:t>
+      </w:r>
+      <w:r>
+        <w:rPr>
+          <w:rFonts w:ascii="Consolas" w:eastAsia="Times New Roman" w:hAnsi="Consolas" w:cs="Times New Roman"/>
+          <w:color w:val="569CD6"/>
+          <w:sz w:val="21"/>
+          <w:szCs w:val="21"/>
+        </w:rPr>
+        <w:t>}</w:t>
+      </w:r>
+      <w:r>
+        <w:rPr>
+          <w:rFonts w:ascii="Consolas" w:eastAsia="Times New Roman" w:hAnsi="Consolas" w:cs="Times New Roman"/>
+          <w:color w:val="808080"/>
+          <w:sz w:val="21"/>
+          <w:szCs w:val="21"/>
+        </w:rPr>
+        <w:t>/&gt;</w:t>
+      </w:r>
     </w:p>
     <w:p>
       <w:pPr>
@@ -26198,6 +26309,423 @@
           <w:szCs w:val="28"/>
         </w:rPr>
       </w:pPr>
+      <w:r>
+        <w:rPr>
+          <w:sz w:val="28"/>
+          <w:szCs w:val="28"/>
+        </w:rPr>
+        <w:t>In chat,</w:t>
+      </w:r>
+    </w:p>
+    <w:p>
+      <w:pPr>
+        <w:shd w:val="clear" w:color="auto" w:fill="1E1E1E"/>
+        <w:spacing w:after="0" w:line="285" w:lineRule="atLeast"/>
+        <w:rPr>
+          <w:rFonts w:ascii="Consolas" w:eastAsia="Times New Roman" w:hAnsi="Consolas" w:cs="Times New Roman"/>
+          <w:color w:val="D4D4D4"/>
+          <w:sz w:val="21"/>
+          <w:szCs w:val="21"/>
+        </w:rPr>
+      </w:pPr>
+      <w:proofErr w:type="gramStart"/>
+      <w:r>
+        <w:rPr>
+          <w:rFonts w:ascii="Consolas" w:eastAsia="Times New Roman" w:hAnsi="Consolas" w:cs="Times New Roman"/>
+          <w:color w:val="569CD6"/>
+          <w:sz w:val="21"/>
+          <w:szCs w:val="21"/>
+        </w:rPr>
+        <w:t>function</w:t>
+      </w:r>
+      <w:proofErr w:type="gramEnd"/>
+      <w:r>
+        <w:rPr>
+          <w:rFonts w:ascii="Consolas" w:eastAsia="Times New Roman" w:hAnsi="Consolas" w:cs="Times New Roman"/>
+          <w:color w:val="D4D4D4"/>
+          <w:sz w:val="21"/>
+          <w:szCs w:val="21"/>
+        </w:rPr>
+        <w:t> </w:t>
+      </w:r>
+      <w:r>
+        <w:rPr>
+          <w:rFonts w:ascii="Consolas" w:eastAsia="Times New Roman" w:hAnsi="Consolas" w:cs="Times New Roman"/>
+          <w:color w:val="DCDCAA"/>
+          <w:sz w:val="21"/>
+          <w:szCs w:val="21"/>
+        </w:rPr>
+        <w:t>Chat</w:t>
+      </w:r>
+      <w:r>
+        <w:rPr>
+          <w:rFonts w:ascii="Consolas" w:eastAsia="Times New Roman" w:hAnsi="Consolas" w:cs="Times New Roman"/>
+          <w:color w:val="D4D4D4"/>
+          <w:sz w:val="21"/>
+          <w:szCs w:val="21"/>
+        </w:rPr>
+        <w:t>({</w:t>
+      </w:r>
+      <w:r>
+        <w:rPr>
+          <w:rFonts w:ascii="Consolas" w:eastAsia="Times New Roman" w:hAnsi="Consolas" w:cs="Times New Roman"/>
+          <w:color w:val="9CDCFE"/>
+          <w:sz w:val="21"/>
+          <w:szCs w:val="21"/>
+        </w:rPr>
+        <w:t>messages</w:t>
+      </w:r>
+      <w:r>
+        <w:rPr>
+          <w:rFonts w:ascii="Consolas" w:eastAsia="Times New Roman" w:hAnsi="Consolas" w:cs="Times New Roman"/>
+          <w:color w:val="D4D4D4"/>
+          <w:sz w:val="21"/>
+          <w:szCs w:val="21"/>
+        </w:rPr>
+        <w:t>}) {</w:t>
+      </w:r>
+    </w:p>
+    <w:p>
+      <w:pPr>
+        <w:shd w:val="clear" w:color="auto" w:fill="1E1E1E"/>
+        <w:spacing w:after="0" w:line="285" w:lineRule="atLeast"/>
+        <w:rPr>
+          <w:rFonts w:ascii="Consolas" w:eastAsia="Times New Roman" w:hAnsi="Consolas" w:cs="Times New Roman"/>
+          <w:color w:val="D4D4D4"/>
+          <w:sz w:val="21"/>
+          <w:szCs w:val="21"/>
+        </w:rPr>
+      </w:pPr>
+    </w:p>
+    <w:p>
+      <w:pPr>
+        <w:shd w:val="clear" w:color="auto" w:fill="1E1E1E"/>
+        <w:spacing w:after="0" w:line="285" w:lineRule="atLeast"/>
+        <w:rPr>
+          <w:rFonts w:ascii="Consolas" w:eastAsia="Times New Roman" w:hAnsi="Consolas" w:cs="Times New Roman"/>
+          <w:color w:val="D4D4D4"/>
+          <w:sz w:val="21"/>
+          <w:szCs w:val="21"/>
+        </w:rPr>
+      </w:pPr>
+      <w:r>
+        <w:rPr>
+          <w:rFonts w:ascii="Consolas" w:eastAsia="Times New Roman" w:hAnsi="Consolas" w:cs="Times New Roman"/>
+          <w:color w:val="D4D4D4"/>
+          <w:sz w:val="21"/>
+          <w:szCs w:val="21"/>
+        </w:rPr>
+        <w:t>    </w:t>
+      </w:r>
+      <w:proofErr w:type="spellStart"/>
+      <w:proofErr w:type="gramStart"/>
+      <w:r>
+        <w:rPr>
+          <w:rFonts w:ascii="Consolas" w:eastAsia="Times New Roman" w:hAnsi="Consolas" w:cs="Times New Roman"/>
+          <w:color w:val="569CD6"/>
+          <w:sz w:val="21"/>
+          <w:szCs w:val="21"/>
+        </w:rPr>
+        <w:t>const</w:t>
+      </w:r>
+      <w:proofErr w:type="spellEnd"/>
+      <w:proofErr w:type="gramEnd"/>
+      <w:r>
+        <w:rPr>
+          <w:rFonts w:ascii="Consolas" w:eastAsia="Times New Roman" w:hAnsi="Consolas" w:cs="Times New Roman"/>
+          <w:color w:val="D4D4D4"/>
+          <w:sz w:val="21"/>
+          <w:szCs w:val="21"/>
+        </w:rPr>
+        <w:t> [</w:t>
+      </w:r>
+      <w:r>
+        <w:rPr>
+          <w:rFonts w:ascii="Consolas" w:eastAsia="Times New Roman" w:hAnsi="Consolas" w:cs="Times New Roman"/>
+          <w:color w:val="4FC1FF"/>
+          <w:sz w:val="21"/>
+          <w:szCs w:val="21"/>
+        </w:rPr>
+        <w:t>input</w:t>
+      </w:r>
+      <w:r>
+        <w:rPr>
+          <w:rFonts w:ascii="Consolas" w:eastAsia="Times New Roman" w:hAnsi="Consolas" w:cs="Times New Roman"/>
+          <w:color w:val="D4D4D4"/>
+          <w:sz w:val="21"/>
+          <w:szCs w:val="21"/>
+        </w:rPr>
+        <w:t>, </w:t>
+      </w:r>
+      <w:proofErr w:type="spellStart"/>
+      <w:r>
+        <w:rPr>
+          <w:rFonts w:ascii="Consolas" w:eastAsia="Times New Roman" w:hAnsi="Consolas" w:cs="Times New Roman"/>
+          <w:color w:val="4FC1FF"/>
+          <w:sz w:val="21"/>
+          <w:szCs w:val="21"/>
+        </w:rPr>
+        <w:t>setInput</w:t>
+      </w:r>
+      <w:proofErr w:type="spellEnd"/>
+      <w:r>
+        <w:rPr>
+          <w:rFonts w:ascii="Consolas" w:eastAsia="Times New Roman" w:hAnsi="Consolas" w:cs="Times New Roman"/>
+          <w:color w:val="D4D4D4"/>
+          <w:sz w:val="21"/>
+          <w:szCs w:val="21"/>
+        </w:rPr>
+        <w:t>] = </w:t>
+      </w:r>
+      <w:proofErr w:type="spellStart"/>
+      <w:r>
+        <w:rPr>
+          <w:rFonts w:ascii="Consolas" w:eastAsia="Times New Roman" w:hAnsi="Consolas" w:cs="Times New Roman"/>
+          <w:color w:val="DCDCAA"/>
+          <w:sz w:val="21"/>
+          <w:szCs w:val="21"/>
+        </w:rPr>
+        <w:t>useState</w:t>
+      </w:r>
+      <w:proofErr w:type="spellEnd"/>
+      <w:r>
+        <w:rPr>
+          <w:rFonts w:ascii="Consolas" w:eastAsia="Times New Roman" w:hAnsi="Consolas" w:cs="Times New Roman"/>
+          <w:color w:val="D4D4D4"/>
+          <w:sz w:val="21"/>
+          <w:szCs w:val="21"/>
+        </w:rPr>
+        <w:t>(</w:t>
+      </w:r>
+      <w:r>
+        <w:rPr>
+          <w:rFonts w:ascii="Consolas" w:eastAsia="Times New Roman" w:hAnsi="Consolas" w:cs="Times New Roman"/>
+          <w:color w:val="CE9178"/>
+          <w:sz w:val="21"/>
+          <w:szCs w:val="21"/>
+        </w:rPr>
+        <w:t>''</w:t>
+      </w:r>
+      <w:r>
+        <w:rPr>
+          <w:rFonts w:ascii="Consolas" w:eastAsia="Times New Roman" w:hAnsi="Consolas" w:cs="Times New Roman"/>
+          <w:color w:val="D4D4D4"/>
+          <w:sz w:val="21"/>
+          <w:szCs w:val="21"/>
+        </w:rPr>
+        <w:t>);</w:t>
+      </w:r>
+    </w:p>
+    <w:p>
+      <w:pPr>
+        <w:shd w:val="clear" w:color="auto" w:fill="1E1E1E"/>
+        <w:spacing w:after="0" w:line="285" w:lineRule="atLeast"/>
+        <w:rPr>
+          <w:rFonts w:ascii="Consolas" w:eastAsia="Times New Roman" w:hAnsi="Consolas" w:cs="Times New Roman"/>
+          <w:color w:val="D4D4D4"/>
+          <w:sz w:val="21"/>
+          <w:szCs w:val="21"/>
+        </w:rPr>
+      </w:pPr>
+    </w:p>
+    <w:p>
+      <w:pPr>
+        <w:shd w:val="clear" w:color="auto" w:fill="1E1E1E"/>
+        <w:spacing w:after="0" w:line="285" w:lineRule="atLeast"/>
+        <w:rPr>
+          <w:rFonts w:ascii="Consolas" w:eastAsia="Times New Roman" w:hAnsi="Consolas" w:cs="Times New Roman"/>
+          <w:color w:val="D4D4D4"/>
+          <w:sz w:val="21"/>
+          <w:szCs w:val="21"/>
+        </w:rPr>
+      </w:pPr>
+      <w:r>
+        <w:rPr>
+          <w:rFonts w:ascii="Consolas" w:eastAsia="Times New Roman" w:hAnsi="Consolas" w:cs="Times New Roman"/>
+          <w:color w:val="D4D4D4"/>
+          <w:sz w:val="21"/>
+          <w:szCs w:val="21"/>
+        </w:rPr>
+        <w:t>    </w:t>
+      </w:r>
+      <w:proofErr w:type="spellStart"/>
+      <w:proofErr w:type="gramStart"/>
+      <w:r>
+        <w:rPr>
+          <w:rFonts w:ascii="Consolas" w:eastAsia="Times New Roman" w:hAnsi="Consolas" w:cs="Times New Roman"/>
+          <w:color w:val="569CD6"/>
+          <w:sz w:val="21"/>
+          <w:szCs w:val="21"/>
+        </w:rPr>
+        <w:t>const</w:t>
+      </w:r>
+      <w:proofErr w:type="spellEnd"/>
+      <w:proofErr w:type="gramEnd"/>
+      <w:r>
+        <w:rPr>
+          <w:rFonts w:ascii="Consolas" w:eastAsia="Times New Roman" w:hAnsi="Consolas" w:cs="Times New Roman"/>
+          <w:color w:val="D4D4D4"/>
+          <w:sz w:val="21"/>
+          <w:szCs w:val="21"/>
+        </w:rPr>
+        <w:t> </w:t>
+      </w:r>
+      <w:proofErr w:type="spellStart"/>
+      <w:r>
+        <w:rPr>
+          <w:rFonts w:ascii="Consolas" w:eastAsia="Times New Roman" w:hAnsi="Consolas" w:cs="Times New Roman"/>
+          <w:color w:val="DCDCAA"/>
+          <w:sz w:val="21"/>
+          <w:szCs w:val="21"/>
+        </w:rPr>
+        <w:t>sendMessage</w:t>
+      </w:r>
+      <w:proofErr w:type="spellEnd"/>
+      <w:r>
+        <w:rPr>
+          <w:rFonts w:ascii="Consolas" w:eastAsia="Times New Roman" w:hAnsi="Consolas" w:cs="Times New Roman"/>
+          <w:color w:val="D4D4D4"/>
+          <w:sz w:val="21"/>
+          <w:szCs w:val="21"/>
+        </w:rPr>
+        <w:t> = (</w:t>
+      </w:r>
+      <w:r>
+        <w:rPr>
+          <w:rFonts w:ascii="Consolas" w:eastAsia="Times New Roman" w:hAnsi="Consolas" w:cs="Times New Roman"/>
+          <w:color w:val="9CDCFE"/>
+          <w:sz w:val="21"/>
+          <w:szCs w:val="21"/>
+        </w:rPr>
+        <w:t>e</w:t>
+      </w:r>
+      <w:r>
+        <w:rPr>
+          <w:rFonts w:ascii="Consolas" w:eastAsia="Times New Roman" w:hAnsi="Consolas" w:cs="Times New Roman"/>
+          <w:color w:val="D4D4D4"/>
+          <w:sz w:val="21"/>
+          <w:szCs w:val="21"/>
+        </w:rPr>
+        <w:t>) </w:t>
+      </w:r>
+      <w:r>
+        <w:rPr>
+          <w:rFonts w:ascii="Consolas" w:eastAsia="Times New Roman" w:hAnsi="Consolas" w:cs="Times New Roman"/>
+          <w:color w:val="569CD6"/>
+          <w:sz w:val="21"/>
+          <w:szCs w:val="21"/>
+        </w:rPr>
+        <w:t>=&gt;</w:t>
+      </w:r>
+      <w:r>
+        <w:rPr>
+          <w:rFonts w:ascii="Consolas" w:eastAsia="Times New Roman" w:hAnsi="Consolas" w:cs="Times New Roman"/>
+          <w:color w:val="D4D4D4"/>
+          <w:sz w:val="21"/>
+          <w:szCs w:val="21"/>
+        </w:rPr>
+        <w:t> {</w:t>
+      </w:r>
+    </w:p>
+    <w:p>
+      <w:pPr>
+        <w:shd w:val="clear" w:color="auto" w:fill="1E1E1E"/>
+        <w:spacing w:after="0" w:line="285" w:lineRule="atLeast"/>
+        <w:rPr>
+          <w:rFonts w:ascii="Consolas" w:eastAsia="Times New Roman" w:hAnsi="Consolas" w:cs="Times New Roman"/>
+          <w:color w:val="D4D4D4"/>
+          <w:sz w:val="21"/>
+          <w:szCs w:val="21"/>
+        </w:rPr>
+      </w:pPr>
+      <w:r>
+        <w:rPr>
+          <w:rFonts w:ascii="Consolas" w:eastAsia="Times New Roman" w:hAnsi="Consolas" w:cs="Times New Roman"/>
+          <w:color w:val="D4D4D4"/>
+          <w:sz w:val="21"/>
+          <w:szCs w:val="21"/>
+        </w:rPr>
+        <w:t>        </w:t>
+      </w:r>
+      <w:proofErr w:type="spellStart"/>
+      <w:proofErr w:type="gramStart"/>
+      <w:r>
+        <w:rPr>
+          <w:rFonts w:ascii="Consolas" w:eastAsia="Times New Roman" w:hAnsi="Consolas" w:cs="Times New Roman"/>
+          <w:color w:val="9CDCFE"/>
+          <w:sz w:val="21"/>
+          <w:szCs w:val="21"/>
+        </w:rPr>
+        <w:t>e</w:t>
+      </w:r>
+      <w:r>
+        <w:rPr>
+          <w:rFonts w:ascii="Consolas" w:eastAsia="Times New Roman" w:hAnsi="Consolas" w:cs="Times New Roman"/>
+          <w:color w:val="D4D4D4"/>
+          <w:sz w:val="21"/>
+          <w:szCs w:val="21"/>
+        </w:rPr>
+        <w:t>.</w:t>
+      </w:r>
+      <w:r>
+        <w:rPr>
+          <w:rFonts w:ascii="Consolas" w:eastAsia="Times New Roman" w:hAnsi="Consolas" w:cs="Times New Roman"/>
+          <w:color w:val="DCDCAA"/>
+          <w:sz w:val="21"/>
+          <w:szCs w:val="21"/>
+        </w:rPr>
+        <w:t>preventDefault</w:t>
+      </w:r>
+      <w:proofErr w:type="spellEnd"/>
+      <w:r>
+        <w:rPr>
+          <w:rFonts w:ascii="Consolas" w:eastAsia="Times New Roman" w:hAnsi="Consolas" w:cs="Times New Roman"/>
+          <w:color w:val="D4D4D4"/>
+          <w:sz w:val="21"/>
+          <w:szCs w:val="21"/>
+        </w:rPr>
+        <w:t>(</w:t>
+      </w:r>
+      <w:proofErr w:type="gramEnd"/>
+      <w:r>
+        <w:rPr>
+          <w:rFonts w:ascii="Consolas" w:eastAsia="Times New Roman" w:hAnsi="Consolas" w:cs="Times New Roman"/>
+          <w:color w:val="D4D4D4"/>
+          <w:sz w:val="21"/>
+          <w:szCs w:val="21"/>
+        </w:rPr>
+        <w:t>); </w:t>
+      </w:r>
+      <w:r>
+        <w:rPr>
+          <w:rFonts w:ascii="Consolas" w:eastAsia="Times New Roman" w:hAnsi="Consolas" w:cs="Times New Roman"/>
+          <w:color w:val="6A9955"/>
+          <w:sz w:val="21"/>
+          <w:szCs w:val="21"/>
+        </w:rPr>
+        <w:t>//avoiding from refresh</w:t>
+      </w:r>
+    </w:p>
+    <w:p>
+      <w:pPr>
+        <w:shd w:val="clear" w:color="auto" w:fill="1E1E1E"/>
+        <w:spacing w:after="0" w:line="285" w:lineRule="atLeast"/>
+        <w:rPr>
+          <w:rFonts w:ascii="Consolas" w:eastAsia="Times New Roman" w:hAnsi="Consolas" w:cs="Times New Roman"/>
+          <w:color w:val="D4D4D4"/>
+          <w:sz w:val="21"/>
+          <w:szCs w:val="21"/>
+        </w:rPr>
+      </w:pPr>
+      <w:r>
+        <w:rPr>
+          <w:rFonts w:ascii="Consolas" w:eastAsia="Times New Roman" w:hAnsi="Consolas" w:cs="Times New Roman"/>
+          <w:color w:val="D4D4D4"/>
+          <w:sz w:val="21"/>
+          <w:szCs w:val="21"/>
+        </w:rPr>
+        <w:t>    }</w:t>
+      </w:r>
     </w:p>
     <w:p>
       <w:pPr>
@@ -26225,20 +26753,47 @@
           <w:sz w:val="28"/>
           <w:szCs w:val="28"/>
         </w:rPr>
-        <w:t>Use of classes based on condition:</w:t>
-      </w:r>
-    </w:p>
-    <w:p>
-      <w:pPr>
-        <w:shd w:val="clear" w:color="auto" w:fill="1E1E1E"/>
-        <w:spacing w:after="0" w:line="285" w:lineRule="atLeast"/>
-        <w:rPr>
-          <w:rFonts w:ascii="Consolas" w:eastAsia="Times New Roman" w:hAnsi="Consolas" w:cs="Times New Roman"/>
-          <w:color w:val="D4D4D4"/>
-          <w:sz w:val="21"/>
-          <w:szCs w:val="21"/>
-        </w:rPr>
-      </w:pPr>
+        <w:t>Update chat body div as</w:t>
+      </w:r>
+    </w:p>
+    <w:p>
+      <w:pPr>
+        <w:shd w:val="clear" w:color="auto" w:fill="1E1E1E"/>
+        <w:spacing w:after="0" w:line="285" w:lineRule="atLeast"/>
+        <w:rPr>
+          <w:rFonts w:ascii="Consolas" w:eastAsia="Times New Roman" w:hAnsi="Consolas" w:cs="Times New Roman"/>
+          <w:color w:val="D4D4D4"/>
+          <w:sz w:val="21"/>
+          <w:szCs w:val="21"/>
+        </w:rPr>
+      </w:pPr>
+      <w:r>
+        <w:rPr>
+          <w:rFonts w:ascii="Consolas" w:eastAsia="Times New Roman" w:hAnsi="Consolas" w:cs="Times New Roman"/>
+          <w:color w:val="D4D4D4"/>
+          <w:sz w:val="21"/>
+          <w:szCs w:val="21"/>
+        </w:rPr>
+        <w:t>            </w:t>
+      </w:r>
+      <w:r>
+        <w:rPr>
+          <w:rFonts w:ascii="Consolas" w:eastAsia="Times New Roman" w:hAnsi="Consolas" w:cs="Times New Roman"/>
+          <w:color w:val="808080"/>
+          <w:sz w:val="21"/>
+          <w:szCs w:val="21"/>
+        </w:rPr>
+        <w:t>&lt;</w:t>
+      </w:r>
+      <w:r>
+        <w:rPr>
+          <w:rFonts w:ascii="Consolas" w:eastAsia="Times New Roman" w:hAnsi="Consolas" w:cs="Times New Roman"/>
+          <w:color w:val="569CD6"/>
+          <w:sz w:val="21"/>
+          <w:szCs w:val="21"/>
+        </w:rPr>
+        <w:t>div</w:t>
+      </w:r>
       <w:r>
         <w:rPr>
           <w:rFonts w:ascii="Consolas" w:eastAsia="Times New Roman" w:hAnsi="Consolas" w:cs="Times New Roman"/>
@@ -26248,6 +26803,55 @@
         </w:rPr>
         <w:t> </w:t>
       </w:r>
+      <w:proofErr w:type="spellStart"/>
+      <w:r>
+        <w:rPr>
+          <w:rFonts w:ascii="Consolas" w:eastAsia="Times New Roman" w:hAnsi="Consolas" w:cs="Times New Roman"/>
+          <w:color w:val="9CDCFE"/>
+          <w:sz w:val="21"/>
+          <w:szCs w:val="21"/>
+        </w:rPr>
+        <w:t>className</w:t>
+      </w:r>
+      <w:proofErr w:type="spellEnd"/>
+      <w:r>
+        <w:rPr>
+          <w:rFonts w:ascii="Consolas" w:eastAsia="Times New Roman" w:hAnsi="Consolas" w:cs="Times New Roman"/>
+          <w:color w:val="D4D4D4"/>
+          <w:sz w:val="21"/>
+          <w:szCs w:val="21"/>
+        </w:rPr>
+        <w:t>=</w:t>
+      </w:r>
+      <w:r>
+        <w:rPr>
+          <w:rFonts w:ascii="Consolas" w:eastAsia="Times New Roman" w:hAnsi="Consolas" w:cs="Times New Roman"/>
+          <w:color w:val="CE9178"/>
+          <w:sz w:val="21"/>
+          <w:szCs w:val="21"/>
+        </w:rPr>
+        <w:t>"</w:t>
+      </w:r>
+      <w:proofErr w:type="spellStart"/>
+      <w:r>
+        <w:rPr>
+          <w:rFonts w:ascii="Consolas" w:eastAsia="Times New Roman" w:hAnsi="Consolas" w:cs="Times New Roman"/>
+          <w:color w:val="CE9178"/>
+          <w:sz w:val="21"/>
+          <w:szCs w:val="21"/>
+        </w:rPr>
+        <w:t>chat__body</w:t>
+      </w:r>
+      <w:proofErr w:type="spellEnd"/>
+      <w:r>
+        <w:rPr>
+          <w:rFonts w:ascii="Consolas" w:eastAsia="Times New Roman" w:hAnsi="Consolas" w:cs="Times New Roman"/>
+          <w:color w:val="CE9178"/>
+          <w:sz w:val="21"/>
+          <w:szCs w:val="21"/>
+        </w:rPr>
+        <w:t>"</w:t>
+      </w:r>
       <w:r>
         <w:rPr>
           <w:rFonts w:ascii="Consolas" w:eastAsia="Times New Roman" w:hAnsi="Consolas" w:cs="Times New Roman"/>
@@ -26255,6 +26859,151 @@
           <w:sz w:val="21"/>
           <w:szCs w:val="21"/>
         </w:rPr>
+        <w:t>&gt;</w:t>
+      </w:r>
+    </w:p>
+    <w:p>
+      <w:pPr>
+        <w:shd w:val="clear" w:color="auto" w:fill="1E1E1E"/>
+        <w:spacing w:after="0" w:line="285" w:lineRule="atLeast"/>
+        <w:rPr>
+          <w:rFonts w:ascii="Consolas" w:eastAsia="Times New Roman" w:hAnsi="Consolas" w:cs="Times New Roman"/>
+          <w:color w:val="D4D4D4"/>
+          <w:sz w:val="21"/>
+          <w:szCs w:val="21"/>
+        </w:rPr>
+      </w:pPr>
+      <w:r>
+        <w:rPr>
+          <w:rFonts w:ascii="Consolas" w:eastAsia="Times New Roman" w:hAnsi="Consolas" w:cs="Times New Roman"/>
+          <w:color w:val="D4D4D4"/>
+          <w:sz w:val="21"/>
+          <w:szCs w:val="21"/>
+        </w:rPr>
+        <w:t>                </w:t>
+      </w:r>
+      <w:r>
+        <w:rPr>
+          <w:rFonts w:ascii="Consolas" w:eastAsia="Times New Roman" w:hAnsi="Consolas" w:cs="Times New Roman"/>
+          <w:color w:val="569CD6"/>
+          <w:sz w:val="21"/>
+          <w:szCs w:val="21"/>
+        </w:rPr>
+        <w:t>{</w:t>
+      </w:r>
+      <w:proofErr w:type="spellStart"/>
+      <w:proofErr w:type="gramStart"/>
+      <w:r>
+        <w:rPr>
+          <w:rFonts w:ascii="Consolas" w:eastAsia="Times New Roman" w:hAnsi="Consolas" w:cs="Times New Roman"/>
+          <w:color w:val="9CDCFE"/>
+          <w:sz w:val="21"/>
+          <w:szCs w:val="21"/>
+        </w:rPr>
+        <w:t>messages</w:t>
+      </w:r>
+      <w:r>
+        <w:rPr>
+          <w:rFonts w:ascii="Consolas" w:eastAsia="Times New Roman" w:hAnsi="Consolas" w:cs="Times New Roman"/>
+          <w:color w:val="D4D4D4"/>
+          <w:sz w:val="21"/>
+          <w:szCs w:val="21"/>
+        </w:rPr>
+        <w:t>.</w:t>
+      </w:r>
+      <w:r>
+        <w:rPr>
+          <w:rFonts w:ascii="Consolas" w:eastAsia="Times New Roman" w:hAnsi="Consolas" w:cs="Times New Roman"/>
+          <w:color w:val="DCDCAA"/>
+          <w:sz w:val="21"/>
+          <w:szCs w:val="21"/>
+        </w:rPr>
+        <w:t>map</w:t>
+      </w:r>
+      <w:proofErr w:type="spellEnd"/>
+      <w:r>
+        <w:rPr>
+          <w:rFonts w:ascii="Consolas" w:eastAsia="Times New Roman" w:hAnsi="Consolas" w:cs="Times New Roman"/>
+          <w:color w:val="D4D4D4"/>
+          <w:sz w:val="21"/>
+          <w:szCs w:val="21"/>
+        </w:rPr>
+        <w:t>(</w:t>
+      </w:r>
+      <w:proofErr w:type="gramEnd"/>
+      <w:r>
+        <w:rPr>
+          <w:rFonts w:ascii="Consolas" w:eastAsia="Times New Roman" w:hAnsi="Consolas" w:cs="Times New Roman"/>
+          <w:color w:val="D4D4D4"/>
+          <w:sz w:val="21"/>
+          <w:szCs w:val="21"/>
+        </w:rPr>
+        <w:t>(</w:t>
+      </w:r>
+      <w:r>
+        <w:rPr>
+          <w:rFonts w:ascii="Consolas" w:eastAsia="Times New Roman" w:hAnsi="Consolas" w:cs="Times New Roman"/>
+          <w:color w:val="9CDCFE"/>
+          <w:sz w:val="21"/>
+          <w:szCs w:val="21"/>
+        </w:rPr>
+        <w:t>message</w:t>
+      </w:r>
+      <w:r>
+        <w:rPr>
+          <w:rFonts w:ascii="Consolas" w:eastAsia="Times New Roman" w:hAnsi="Consolas" w:cs="Times New Roman"/>
+          <w:color w:val="D4D4D4"/>
+          <w:sz w:val="21"/>
+          <w:szCs w:val="21"/>
+        </w:rPr>
+        <w:t>) </w:t>
+      </w:r>
+      <w:r>
+        <w:rPr>
+          <w:rFonts w:ascii="Consolas" w:eastAsia="Times New Roman" w:hAnsi="Consolas" w:cs="Times New Roman"/>
+          <w:color w:val="569CD6"/>
+          <w:sz w:val="21"/>
+          <w:szCs w:val="21"/>
+        </w:rPr>
+        <w:t>=&gt;</w:t>
+      </w:r>
+      <w:r>
+        <w:rPr>
+          <w:rFonts w:ascii="Consolas" w:eastAsia="Times New Roman" w:hAnsi="Consolas" w:cs="Times New Roman"/>
+          <w:color w:val="D4D4D4"/>
+          <w:sz w:val="21"/>
+          <w:szCs w:val="21"/>
+        </w:rPr>
+        <w:t>(</w:t>
+      </w:r>
+    </w:p>
+    <w:p>
+      <w:pPr>
+        <w:shd w:val="clear" w:color="auto" w:fill="1E1E1E"/>
+        <w:spacing w:after="0" w:line="285" w:lineRule="atLeast"/>
+        <w:rPr>
+          <w:rFonts w:ascii="Consolas" w:eastAsia="Times New Roman" w:hAnsi="Consolas" w:cs="Times New Roman"/>
+          <w:color w:val="D4D4D4"/>
+          <w:sz w:val="21"/>
+          <w:szCs w:val="21"/>
+        </w:rPr>
+      </w:pPr>
+      <w:r>
+        <w:rPr>
+          <w:rFonts w:ascii="Consolas" w:eastAsia="Times New Roman" w:hAnsi="Consolas" w:cs="Times New Roman"/>
+          <w:color w:val="D4D4D4"/>
+          <w:sz w:val="21"/>
+          <w:szCs w:val="21"/>
+        </w:rPr>
+        <w:t>                    </w:t>
+      </w:r>
+      <w:r>
+        <w:rPr>
+          <w:rFonts w:ascii="Consolas" w:eastAsia="Times New Roman" w:hAnsi="Consolas" w:cs="Times New Roman"/>
+          <w:color w:val="808080"/>
+          <w:sz w:val="21"/>
+          <w:szCs w:val="21"/>
+        </w:rPr>
         <w:t>&lt;</w:t>
       </w:r>
       <w:r>
@@ -26403,6 +27152,658 @@
         </w:rPr>
         <w:t>&gt;</w:t>
       </w:r>
+    </w:p>
+    <w:p>
+      <w:pPr>
+        <w:shd w:val="clear" w:color="auto" w:fill="1E1E1E"/>
+        <w:spacing w:after="0" w:line="285" w:lineRule="atLeast"/>
+        <w:rPr>
+          <w:rFonts w:ascii="Consolas" w:eastAsia="Times New Roman" w:hAnsi="Consolas" w:cs="Times New Roman"/>
+          <w:color w:val="D4D4D4"/>
+          <w:sz w:val="21"/>
+          <w:szCs w:val="21"/>
+        </w:rPr>
+      </w:pPr>
+      <w:r>
+        <w:rPr>
+          <w:rFonts w:ascii="Consolas" w:eastAsia="Times New Roman" w:hAnsi="Consolas" w:cs="Times New Roman"/>
+          <w:color w:val="D4D4D4"/>
+          <w:sz w:val="21"/>
+          <w:szCs w:val="21"/>
+        </w:rPr>
+        <w:t>                        </w:t>
+      </w:r>
+      <w:r>
+        <w:rPr>
+          <w:rFonts w:ascii="Consolas" w:eastAsia="Times New Roman" w:hAnsi="Consolas" w:cs="Times New Roman"/>
+          <w:color w:val="808080"/>
+          <w:sz w:val="21"/>
+          <w:szCs w:val="21"/>
+        </w:rPr>
+        <w:t>&lt;</w:t>
+      </w:r>
+      <w:r>
+        <w:rPr>
+          <w:rFonts w:ascii="Consolas" w:eastAsia="Times New Roman" w:hAnsi="Consolas" w:cs="Times New Roman"/>
+          <w:color w:val="569CD6"/>
+          <w:sz w:val="21"/>
+          <w:szCs w:val="21"/>
+        </w:rPr>
+        <w:t>span</w:t>
+      </w:r>
+      <w:r>
+        <w:rPr>
+          <w:rFonts w:ascii="Consolas" w:eastAsia="Times New Roman" w:hAnsi="Consolas" w:cs="Times New Roman"/>
+          <w:color w:val="D4D4D4"/>
+          <w:sz w:val="21"/>
+          <w:szCs w:val="21"/>
+        </w:rPr>
+        <w:t> </w:t>
+      </w:r>
+      <w:r>
+        <w:rPr>
+          <w:rFonts w:ascii="Consolas" w:eastAsia="Times New Roman" w:hAnsi="Consolas" w:cs="Times New Roman"/>
+          <w:color w:val="9CDCFE"/>
+          <w:sz w:val="21"/>
+          <w:szCs w:val="21"/>
+        </w:rPr>
+        <w:t>className</w:t>
+      </w:r>
+      <w:r>
+        <w:rPr>
+          <w:rFonts w:ascii="Consolas" w:eastAsia="Times New Roman" w:hAnsi="Consolas" w:cs="Times New Roman"/>
+          <w:color w:val="D4D4D4"/>
+          <w:sz w:val="21"/>
+          <w:szCs w:val="21"/>
+        </w:rPr>
+        <w:t>=</w:t>
+      </w:r>
+      <w:r>
+        <w:rPr>
+          <w:rFonts w:ascii="Consolas" w:eastAsia="Times New Roman" w:hAnsi="Consolas" w:cs="Times New Roman"/>
+          <w:color w:val="CE9178"/>
+          <w:sz w:val="21"/>
+          <w:szCs w:val="21"/>
+        </w:rPr>
+        <w:t>"chat__name"</w:t>
+      </w:r>
+      <w:proofErr w:type="gramStart"/>
+      <w:r>
+        <w:rPr>
+          <w:rFonts w:ascii="Consolas" w:eastAsia="Times New Roman" w:hAnsi="Consolas" w:cs="Times New Roman"/>
+          <w:color w:val="808080"/>
+          <w:sz w:val="21"/>
+          <w:szCs w:val="21"/>
+        </w:rPr>
+        <w:t>&gt;</w:t>
+      </w:r>
+      <w:r>
+        <w:rPr>
+          <w:rFonts w:ascii="Consolas" w:eastAsia="Times New Roman" w:hAnsi="Consolas" w:cs="Times New Roman"/>
+          <w:color w:val="569CD6"/>
+          <w:sz w:val="21"/>
+          <w:szCs w:val="21"/>
+        </w:rPr>
+        <w:t>{</w:t>
+      </w:r>
+      <w:proofErr w:type="gramEnd"/>
+      <w:r>
+        <w:rPr>
+          <w:rFonts w:ascii="Consolas" w:eastAsia="Times New Roman" w:hAnsi="Consolas" w:cs="Times New Roman"/>
+          <w:color w:val="9CDCFE"/>
+          <w:sz w:val="21"/>
+          <w:szCs w:val="21"/>
+        </w:rPr>
+        <w:t>message</w:t>
+      </w:r>
+      <w:r>
+        <w:rPr>
+          <w:rFonts w:ascii="Consolas" w:eastAsia="Times New Roman" w:hAnsi="Consolas" w:cs="Times New Roman"/>
+          <w:color w:val="D4D4D4"/>
+          <w:sz w:val="21"/>
+          <w:szCs w:val="21"/>
+        </w:rPr>
+        <w:t>.</w:t>
+      </w:r>
+      <w:r>
+        <w:rPr>
+          <w:rFonts w:ascii="Consolas" w:eastAsia="Times New Roman" w:hAnsi="Consolas" w:cs="Times New Roman"/>
+          <w:color w:val="9CDCFE"/>
+          <w:sz w:val="21"/>
+          <w:szCs w:val="21"/>
+        </w:rPr>
+        <w:t>name</w:t>
+      </w:r>
+      <w:r>
+        <w:rPr>
+          <w:rFonts w:ascii="Consolas" w:eastAsia="Times New Roman" w:hAnsi="Consolas" w:cs="Times New Roman"/>
+          <w:color w:val="569CD6"/>
+          <w:sz w:val="21"/>
+          <w:szCs w:val="21"/>
+        </w:rPr>
+        <w:t>}</w:t>
+      </w:r>
+      <w:r>
+        <w:rPr>
+          <w:rFonts w:ascii="Consolas" w:eastAsia="Times New Roman" w:hAnsi="Consolas" w:cs="Times New Roman"/>
+          <w:color w:val="808080"/>
+          <w:sz w:val="21"/>
+          <w:szCs w:val="21"/>
+        </w:rPr>
+        <w:t>&lt;/</w:t>
+      </w:r>
+      <w:r>
+        <w:rPr>
+          <w:rFonts w:ascii="Consolas" w:eastAsia="Times New Roman" w:hAnsi="Consolas" w:cs="Times New Roman"/>
+          <w:color w:val="569CD6"/>
+          <w:sz w:val="21"/>
+          <w:szCs w:val="21"/>
+        </w:rPr>
+        <w:t>span</w:t>
+      </w:r>
+      <w:r>
+        <w:rPr>
+          <w:rFonts w:ascii="Consolas" w:eastAsia="Times New Roman" w:hAnsi="Consolas" w:cs="Times New Roman"/>
+          <w:color w:val="808080"/>
+          <w:sz w:val="21"/>
+          <w:szCs w:val="21"/>
+        </w:rPr>
+        <w:t>&gt;</w:t>
+      </w:r>
+    </w:p>
+    <w:p>
+      <w:pPr>
+        <w:shd w:val="clear" w:color="auto" w:fill="1E1E1E"/>
+        <w:spacing w:after="0" w:line="285" w:lineRule="atLeast"/>
+        <w:rPr>
+          <w:rFonts w:ascii="Consolas" w:eastAsia="Times New Roman" w:hAnsi="Consolas" w:cs="Times New Roman"/>
+          <w:color w:val="D4D4D4"/>
+          <w:sz w:val="21"/>
+          <w:szCs w:val="21"/>
+        </w:rPr>
+      </w:pPr>
+      <w:r>
+        <w:rPr>
+          <w:rFonts w:ascii="Consolas" w:eastAsia="Times New Roman" w:hAnsi="Consolas" w:cs="Times New Roman"/>
+          <w:color w:val="D4D4D4"/>
+          <w:sz w:val="21"/>
+          <w:szCs w:val="21"/>
+        </w:rPr>
+        <w:t>                        </w:t>
+      </w:r>
+    </w:p>
+    <w:p>
+      <w:pPr>
+        <w:shd w:val="clear" w:color="auto" w:fill="1E1E1E"/>
+        <w:spacing w:after="0" w:line="285" w:lineRule="atLeast"/>
+        <w:rPr>
+          <w:rFonts w:ascii="Consolas" w:eastAsia="Times New Roman" w:hAnsi="Consolas" w:cs="Times New Roman"/>
+          <w:color w:val="D4D4D4"/>
+          <w:sz w:val="21"/>
+          <w:szCs w:val="21"/>
+        </w:rPr>
+      </w:pPr>
+      <w:r>
+        <w:rPr>
+          <w:rFonts w:ascii="Consolas" w:eastAsia="Times New Roman" w:hAnsi="Consolas" w:cs="Times New Roman"/>
+          <w:color w:val="D4D4D4"/>
+          <w:sz w:val="21"/>
+          <w:szCs w:val="21"/>
+        </w:rPr>
+        <w:t>                        </w:t>
+      </w:r>
+      <w:r>
+        <w:rPr>
+          <w:rFonts w:ascii="Consolas" w:eastAsia="Times New Roman" w:hAnsi="Consolas" w:cs="Times New Roman"/>
+          <w:color w:val="569CD6"/>
+          <w:sz w:val="21"/>
+          <w:szCs w:val="21"/>
+        </w:rPr>
+        <w:t>{</w:t>
+      </w:r>
+      <w:proofErr w:type="spellStart"/>
+      <w:r>
+        <w:rPr>
+          <w:rFonts w:ascii="Consolas" w:eastAsia="Times New Roman" w:hAnsi="Consolas" w:cs="Times New Roman"/>
+          <w:color w:val="9CDCFE"/>
+          <w:sz w:val="21"/>
+          <w:szCs w:val="21"/>
+        </w:rPr>
+        <w:t>message</w:t>
+      </w:r>
+      <w:r>
+        <w:rPr>
+          <w:rFonts w:ascii="Consolas" w:eastAsia="Times New Roman" w:hAnsi="Consolas" w:cs="Times New Roman"/>
+          <w:color w:val="D4D4D4"/>
+          <w:sz w:val="21"/>
+          <w:szCs w:val="21"/>
+        </w:rPr>
+        <w:t>.</w:t>
+      </w:r>
+      <w:r>
+        <w:rPr>
+          <w:rFonts w:ascii="Consolas" w:eastAsia="Times New Roman" w:hAnsi="Consolas" w:cs="Times New Roman"/>
+          <w:color w:val="9CDCFE"/>
+          <w:sz w:val="21"/>
+          <w:szCs w:val="21"/>
+        </w:rPr>
+        <w:t>message</w:t>
+      </w:r>
+      <w:proofErr w:type="spellEnd"/>
+      <w:r>
+        <w:rPr>
+          <w:rFonts w:ascii="Consolas" w:eastAsia="Times New Roman" w:hAnsi="Consolas" w:cs="Times New Roman"/>
+          <w:color w:val="569CD6"/>
+          <w:sz w:val="21"/>
+          <w:szCs w:val="21"/>
+        </w:rPr>
+        <w:t>}</w:t>
+      </w:r>
+    </w:p>
+    <w:p>
+      <w:pPr>
+        <w:shd w:val="clear" w:color="auto" w:fill="1E1E1E"/>
+        <w:spacing w:after="0" w:line="285" w:lineRule="atLeast"/>
+        <w:rPr>
+          <w:rFonts w:ascii="Consolas" w:eastAsia="Times New Roman" w:hAnsi="Consolas" w:cs="Times New Roman"/>
+          <w:color w:val="D4D4D4"/>
+          <w:sz w:val="21"/>
+          <w:szCs w:val="21"/>
+        </w:rPr>
+      </w:pPr>
+      <w:r>
+        <w:rPr>
+          <w:rFonts w:ascii="Consolas" w:eastAsia="Times New Roman" w:hAnsi="Consolas" w:cs="Times New Roman"/>
+          <w:color w:val="D4D4D4"/>
+          <w:sz w:val="21"/>
+          <w:szCs w:val="21"/>
+        </w:rPr>
+        <w:t>                        </w:t>
+      </w:r>
+    </w:p>
+    <w:p>
+      <w:pPr>
+        <w:shd w:val="clear" w:color="auto" w:fill="1E1E1E"/>
+        <w:spacing w:after="0" w:line="285" w:lineRule="atLeast"/>
+        <w:rPr>
+          <w:rFonts w:ascii="Consolas" w:eastAsia="Times New Roman" w:hAnsi="Consolas" w:cs="Times New Roman"/>
+          <w:color w:val="D4D4D4"/>
+          <w:sz w:val="21"/>
+          <w:szCs w:val="21"/>
+        </w:rPr>
+      </w:pPr>
+      <w:r>
+        <w:rPr>
+          <w:rFonts w:ascii="Consolas" w:eastAsia="Times New Roman" w:hAnsi="Consolas" w:cs="Times New Roman"/>
+          <w:color w:val="D4D4D4"/>
+          <w:sz w:val="21"/>
+          <w:szCs w:val="21"/>
+        </w:rPr>
+        <w:lastRenderedPageBreak/>
+        <w:t>                        </w:t>
+      </w:r>
+      <w:r>
+        <w:rPr>
+          <w:rFonts w:ascii="Consolas" w:eastAsia="Times New Roman" w:hAnsi="Consolas" w:cs="Times New Roman"/>
+          <w:color w:val="808080"/>
+          <w:sz w:val="21"/>
+          <w:szCs w:val="21"/>
+        </w:rPr>
+        <w:t>&lt;</w:t>
+      </w:r>
+      <w:r>
+        <w:rPr>
+          <w:rFonts w:ascii="Consolas" w:eastAsia="Times New Roman" w:hAnsi="Consolas" w:cs="Times New Roman"/>
+          <w:color w:val="569CD6"/>
+          <w:sz w:val="21"/>
+          <w:szCs w:val="21"/>
+        </w:rPr>
+        <w:t>span</w:t>
+      </w:r>
+      <w:r>
+        <w:rPr>
+          <w:rFonts w:ascii="Consolas" w:eastAsia="Times New Roman" w:hAnsi="Consolas" w:cs="Times New Roman"/>
+          <w:color w:val="D4D4D4"/>
+          <w:sz w:val="21"/>
+          <w:szCs w:val="21"/>
+        </w:rPr>
+        <w:t> </w:t>
+      </w:r>
+      <w:proofErr w:type="spellStart"/>
+      <w:r>
+        <w:rPr>
+          <w:rFonts w:ascii="Consolas" w:eastAsia="Times New Roman" w:hAnsi="Consolas" w:cs="Times New Roman"/>
+          <w:color w:val="9CDCFE"/>
+          <w:sz w:val="21"/>
+          <w:szCs w:val="21"/>
+        </w:rPr>
+        <w:t>className</w:t>
+      </w:r>
+      <w:proofErr w:type="spellEnd"/>
+      <w:r>
+        <w:rPr>
+          <w:rFonts w:ascii="Consolas" w:eastAsia="Times New Roman" w:hAnsi="Consolas" w:cs="Times New Roman"/>
+          <w:color w:val="D4D4D4"/>
+          <w:sz w:val="21"/>
+          <w:szCs w:val="21"/>
+        </w:rPr>
+        <w:t>=</w:t>
+      </w:r>
+      <w:r>
+        <w:rPr>
+          <w:rFonts w:ascii="Consolas" w:eastAsia="Times New Roman" w:hAnsi="Consolas" w:cs="Times New Roman"/>
+          <w:color w:val="CE9178"/>
+          <w:sz w:val="21"/>
+          <w:szCs w:val="21"/>
+        </w:rPr>
+        <w:t>"</w:t>
+      </w:r>
+      <w:proofErr w:type="spellStart"/>
+      <w:r>
+        <w:rPr>
+          <w:rFonts w:ascii="Consolas" w:eastAsia="Times New Roman" w:hAnsi="Consolas" w:cs="Times New Roman"/>
+          <w:color w:val="CE9178"/>
+          <w:sz w:val="21"/>
+          <w:szCs w:val="21"/>
+        </w:rPr>
+        <w:t>chat__timestamp</w:t>
+      </w:r>
+      <w:proofErr w:type="spellEnd"/>
+      <w:r>
+        <w:rPr>
+          <w:rFonts w:ascii="Consolas" w:eastAsia="Times New Roman" w:hAnsi="Consolas" w:cs="Times New Roman"/>
+          <w:color w:val="CE9178"/>
+          <w:sz w:val="21"/>
+          <w:szCs w:val="21"/>
+        </w:rPr>
+        <w:t>"</w:t>
+      </w:r>
+      <w:r>
+        <w:rPr>
+          <w:rFonts w:ascii="Consolas" w:eastAsia="Times New Roman" w:hAnsi="Consolas" w:cs="Times New Roman"/>
+          <w:color w:val="808080"/>
+          <w:sz w:val="21"/>
+          <w:szCs w:val="21"/>
+        </w:rPr>
+        <w:t>&gt;</w:t>
+      </w:r>
+    </w:p>
+    <w:p>
+      <w:pPr>
+        <w:shd w:val="clear" w:color="auto" w:fill="1E1E1E"/>
+        <w:spacing w:after="0" w:line="285" w:lineRule="atLeast"/>
+        <w:rPr>
+          <w:rFonts w:ascii="Consolas" w:eastAsia="Times New Roman" w:hAnsi="Consolas" w:cs="Times New Roman"/>
+          <w:color w:val="D4D4D4"/>
+          <w:sz w:val="21"/>
+          <w:szCs w:val="21"/>
+        </w:rPr>
+      </w:pPr>
+      <w:r>
+        <w:rPr>
+          <w:rFonts w:ascii="Consolas" w:eastAsia="Times New Roman" w:hAnsi="Consolas" w:cs="Times New Roman"/>
+          <w:color w:val="D4D4D4"/>
+          <w:sz w:val="21"/>
+          <w:szCs w:val="21"/>
+        </w:rPr>
+        <w:t>                            </w:t>
+      </w:r>
+      <w:r>
+        <w:rPr>
+          <w:rFonts w:ascii="Consolas" w:eastAsia="Times New Roman" w:hAnsi="Consolas" w:cs="Times New Roman"/>
+          <w:color w:val="569CD6"/>
+          <w:sz w:val="21"/>
+          <w:szCs w:val="21"/>
+        </w:rPr>
+        <w:t>{</w:t>
+      </w:r>
+      <w:proofErr w:type="spellStart"/>
+      <w:proofErr w:type="gramStart"/>
+      <w:r>
+        <w:rPr>
+          <w:rFonts w:ascii="Consolas" w:eastAsia="Times New Roman" w:hAnsi="Consolas" w:cs="Times New Roman"/>
+          <w:color w:val="9CDCFE"/>
+          <w:sz w:val="21"/>
+          <w:szCs w:val="21"/>
+        </w:rPr>
+        <w:t>message</w:t>
+      </w:r>
+      <w:r>
+        <w:rPr>
+          <w:rFonts w:ascii="Consolas" w:eastAsia="Times New Roman" w:hAnsi="Consolas" w:cs="Times New Roman"/>
+          <w:color w:val="D4D4D4"/>
+          <w:sz w:val="21"/>
+          <w:szCs w:val="21"/>
+        </w:rPr>
+        <w:t>.</w:t>
+      </w:r>
+      <w:r>
+        <w:rPr>
+          <w:rFonts w:ascii="Consolas" w:eastAsia="Times New Roman" w:hAnsi="Consolas" w:cs="Times New Roman"/>
+          <w:color w:val="9CDCFE"/>
+          <w:sz w:val="21"/>
+          <w:szCs w:val="21"/>
+        </w:rPr>
+        <w:t>timestamp</w:t>
+      </w:r>
+      <w:proofErr w:type="spellEnd"/>
+      <w:r>
+        <w:rPr>
+          <w:rFonts w:ascii="Consolas" w:eastAsia="Times New Roman" w:hAnsi="Consolas" w:cs="Times New Roman"/>
+          <w:color w:val="D4D4D4"/>
+          <w:sz w:val="21"/>
+          <w:szCs w:val="21"/>
+        </w:rPr>
+        <w:t> </w:t>
+      </w:r>
+      <w:r>
+        <w:rPr>
+          <w:rFonts w:ascii="Consolas" w:eastAsia="Times New Roman" w:hAnsi="Consolas" w:cs="Times New Roman"/>
+          <w:color w:val="569CD6"/>
+          <w:sz w:val="21"/>
+          <w:szCs w:val="21"/>
+        </w:rPr>
+        <w:t>}</w:t>
+      </w:r>
+      <w:proofErr w:type="gramEnd"/>
+    </w:p>
+    <w:p>
+      <w:pPr>
+        <w:shd w:val="clear" w:color="auto" w:fill="1E1E1E"/>
+        <w:spacing w:after="0" w:line="285" w:lineRule="atLeast"/>
+        <w:rPr>
+          <w:rFonts w:ascii="Consolas" w:eastAsia="Times New Roman" w:hAnsi="Consolas" w:cs="Times New Roman"/>
+          <w:color w:val="D4D4D4"/>
+          <w:sz w:val="21"/>
+          <w:szCs w:val="21"/>
+        </w:rPr>
+      </w:pPr>
+      <w:r>
+        <w:rPr>
+          <w:rFonts w:ascii="Consolas" w:eastAsia="Times New Roman" w:hAnsi="Consolas" w:cs="Times New Roman"/>
+          <w:color w:val="D4D4D4"/>
+          <w:sz w:val="21"/>
+          <w:szCs w:val="21"/>
+        </w:rPr>
+        <w:t>                        </w:t>
+      </w:r>
+      <w:r>
+        <w:rPr>
+          <w:rFonts w:ascii="Consolas" w:eastAsia="Times New Roman" w:hAnsi="Consolas" w:cs="Times New Roman"/>
+          <w:color w:val="808080"/>
+          <w:sz w:val="21"/>
+          <w:szCs w:val="21"/>
+        </w:rPr>
+        <w:t>&lt;/</w:t>
+      </w:r>
+      <w:r>
+        <w:rPr>
+          <w:rFonts w:ascii="Consolas" w:eastAsia="Times New Roman" w:hAnsi="Consolas" w:cs="Times New Roman"/>
+          <w:color w:val="569CD6"/>
+          <w:sz w:val="21"/>
+          <w:szCs w:val="21"/>
+        </w:rPr>
+        <w:t>span</w:t>
+      </w:r>
+      <w:r>
+        <w:rPr>
+          <w:rFonts w:ascii="Consolas" w:eastAsia="Times New Roman" w:hAnsi="Consolas" w:cs="Times New Roman"/>
+          <w:color w:val="808080"/>
+          <w:sz w:val="21"/>
+          <w:szCs w:val="21"/>
+        </w:rPr>
+        <w:t>&gt;</w:t>
+      </w:r>
+    </w:p>
+    <w:p>
+      <w:pPr>
+        <w:shd w:val="clear" w:color="auto" w:fill="1E1E1E"/>
+        <w:spacing w:after="0" w:line="285" w:lineRule="atLeast"/>
+        <w:rPr>
+          <w:rFonts w:ascii="Consolas" w:eastAsia="Times New Roman" w:hAnsi="Consolas" w:cs="Times New Roman"/>
+          <w:color w:val="D4D4D4"/>
+          <w:sz w:val="21"/>
+          <w:szCs w:val="21"/>
+        </w:rPr>
+      </w:pPr>
+      <w:r>
+        <w:rPr>
+          <w:rFonts w:ascii="Consolas" w:eastAsia="Times New Roman" w:hAnsi="Consolas" w:cs="Times New Roman"/>
+          <w:color w:val="D4D4D4"/>
+          <w:sz w:val="21"/>
+          <w:szCs w:val="21"/>
+        </w:rPr>
+        <w:t>                    </w:t>
+      </w:r>
+      <w:r>
+        <w:rPr>
+          <w:rFonts w:ascii="Consolas" w:eastAsia="Times New Roman" w:hAnsi="Consolas" w:cs="Times New Roman"/>
+          <w:color w:val="808080"/>
+          <w:sz w:val="21"/>
+          <w:szCs w:val="21"/>
+        </w:rPr>
+        <w:t>&lt;/</w:t>
+      </w:r>
+      <w:r>
+        <w:rPr>
+          <w:rFonts w:ascii="Consolas" w:eastAsia="Times New Roman" w:hAnsi="Consolas" w:cs="Times New Roman"/>
+          <w:color w:val="569CD6"/>
+          <w:sz w:val="21"/>
+          <w:szCs w:val="21"/>
+        </w:rPr>
+        <w:t>p</w:t>
+      </w:r>
+      <w:r>
+        <w:rPr>
+          <w:rFonts w:ascii="Consolas" w:eastAsia="Times New Roman" w:hAnsi="Consolas" w:cs="Times New Roman"/>
+          <w:color w:val="808080"/>
+          <w:sz w:val="21"/>
+          <w:szCs w:val="21"/>
+        </w:rPr>
+        <w:t>&gt;</w:t>
+      </w:r>
+    </w:p>
+    <w:p>
+      <w:pPr>
+        <w:shd w:val="clear" w:color="auto" w:fill="1E1E1E"/>
+        <w:spacing w:after="0" w:line="285" w:lineRule="atLeast"/>
+        <w:rPr>
+          <w:rFonts w:ascii="Consolas" w:eastAsia="Times New Roman" w:hAnsi="Consolas" w:cs="Times New Roman"/>
+          <w:color w:val="D4D4D4"/>
+          <w:sz w:val="21"/>
+          <w:szCs w:val="21"/>
+        </w:rPr>
+      </w:pPr>
+      <w:r>
+        <w:rPr>
+          <w:rFonts w:ascii="Consolas" w:eastAsia="Times New Roman" w:hAnsi="Consolas" w:cs="Times New Roman"/>
+          <w:color w:val="D4D4D4"/>
+          <w:sz w:val="21"/>
+          <w:szCs w:val="21"/>
+        </w:rPr>
+        <w:t>                ))</w:t>
+      </w:r>
+      <w:r>
+        <w:rPr>
+          <w:rFonts w:ascii="Consolas" w:eastAsia="Times New Roman" w:hAnsi="Consolas" w:cs="Times New Roman"/>
+          <w:color w:val="569CD6"/>
+          <w:sz w:val="21"/>
+          <w:szCs w:val="21"/>
+        </w:rPr>
+        <w:t>}</w:t>
+      </w:r>
+    </w:p>
+    <w:p>
+      <w:pPr>
+        <w:shd w:val="clear" w:color="auto" w:fill="1E1E1E"/>
+        <w:spacing w:after="0" w:line="285" w:lineRule="atLeast"/>
+        <w:rPr>
+          <w:rFonts w:ascii="Consolas" w:eastAsia="Times New Roman" w:hAnsi="Consolas" w:cs="Times New Roman"/>
+          <w:color w:val="D4D4D4"/>
+          <w:sz w:val="21"/>
+          <w:szCs w:val="21"/>
+        </w:rPr>
+      </w:pPr>
+    </w:p>
+    <w:p>
+      <w:pPr>
+        <w:shd w:val="clear" w:color="auto" w:fill="1E1E1E"/>
+        <w:spacing w:after="0" w:line="285" w:lineRule="atLeast"/>
+        <w:rPr>
+          <w:rFonts w:ascii="Consolas" w:eastAsia="Times New Roman" w:hAnsi="Consolas" w:cs="Times New Roman"/>
+          <w:color w:val="D4D4D4"/>
+          <w:sz w:val="21"/>
+          <w:szCs w:val="21"/>
+        </w:rPr>
+      </w:pPr>
+      <w:r>
+        <w:rPr>
+          <w:rFonts w:ascii="Consolas" w:eastAsia="Times New Roman" w:hAnsi="Consolas" w:cs="Times New Roman"/>
+          <w:color w:val="D4D4D4"/>
+          <w:sz w:val="21"/>
+          <w:szCs w:val="21"/>
+        </w:rPr>
+        <w:t>            </w:t>
+      </w:r>
+      <w:r>
+        <w:rPr>
+          <w:rFonts w:ascii="Consolas" w:eastAsia="Times New Roman" w:hAnsi="Consolas" w:cs="Times New Roman"/>
+          <w:color w:val="808080"/>
+          <w:sz w:val="21"/>
+          <w:szCs w:val="21"/>
+        </w:rPr>
+        <w:t>&lt;/</w:t>
+      </w:r>
+      <w:r>
+        <w:rPr>
+          <w:rFonts w:ascii="Consolas" w:eastAsia="Times New Roman" w:hAnsi="Consolas" w:cs="Times New Roman"/>
+          <w:color w:val="569CD6"/>
+          <w:sz w:val="21"/>
+          <w:szCs w:val="21"/>
+        </w:rPr>
+        <w:t>div</w:t>
+      </w:r>
+      <w:r>
+        <w:rPr>
+          <w:rFonts w:ascii="Consolas" w:eastAsia="Times New Roman" w:hAnsi="Consolas" w:cs="Times New Roman"/>
+          <w:color w:val="808080"/>
+          <w:sz w:val="21"/>
+          <w:szCs w:val="21"/>
+        </w:rPr>
+        <w:t>&gt;</w:t>
+      </w:r>
+    </w:p>
+    <w:p>
+      <w:pPr>
+        <w:shd w:val="clear" w:color="auto" w:fill="1E1E1E"/>
+        <w:spacing w:after="0" w:line="285" w:lineRule="atLeast"/>
+        <w:rPr>
+          <w:rFonts w:ascii="Consolas" w:eastAsia="Times New Roman" w:hAnsi="Consolas" w:cs="Times New Roman"/>
+          <w:color w:val="D4D4D4"/>
+          <w:sz w:val="21"/>
+          <w:szCs w:val="21"/>
+        </w:rPr>
+      </w:pPr>
     </w:p>
     <w:p>
       <w:pPr>
@@ -26414,61 +27815,6 @@
           <w:szCs w:val="28"/>
         </w:rPr>
       </w:pPr>
-      <w:r>
-        <w:rPr>
-          <w:sz w:val="28"/>
-          <w:szCs w:val="28"/>
-        </w:rPr>
-        <w:t xml:space="preserve">Use </w:t>
-      </w:r>
-      <w:proofErr w:type="spellStart"/>
-      <w:r>
-        <w:rPr>
-          <w:sz w:val="28"/>
-          <w:szCs w:val="28"/>
-        </w:rPr>
-        <w:t>chat__message</w:t>
-      </w:r>
-      <w:proofErr w:type="spellEnd"/>
-      <w:r>
-        <w:rPr>
-          <w:sz w:val="28"/>
-          <w:szCs w:val="28"/>
-        </w:rPr>
-        <w:t xml:space="preserve"> class, if </w:t>
-      </w:r>
-      <w:proofErr w:type="spellStart"/>
-      <w:r>
-        <w:rPr>
-          <w:sz w:val="28"/>
-          <w:szCs w:val="28"/>
-        </w:rPr>
-        <w:t>message.recieved</w:t>
-      </w:r>
-      <w:proofErr w:type="spellEnd"/>
-      <w:r>
-        <w:rPr>
-          <w:sz w:val="28"/>
-          <w:szCs w:val="28"/>
-        </w:rPr>
-        <w:t xml:space="preserve"> is true, then use chat__</w:t>
-      </w:r>
-      <w:proofErr w:type="spellStart"/>
-      <w:r>
-        <w:rPr>
-          <w:sz w:val="28"/>
-          <w:szCs w:val="28"/>
-        </w:rPr>
-        <w:t>reciever</w:t>
-      </w:r>
-      <w:proofErr w:type="spellEnd"/>
-      <w:r>
-        <w:rPr>
-          <w:sz w:val="28"/>
-          <w:szCs w:val="28"/>
-        </w:rPr>
-        <w:t xml:space="preserve"> class</w:t>
-      </w:r>
     </w:p>
     <w:p>
       <w:pPr>
@@ -26480,6 +27826,985 @@
           <w:szCs w:val="28"/>
         </w:rPr>
       </w:pPr>
+      <w:r>
+        <w:rPr>
+          <w:sz w:val="28"/>
+          <w:szCs w:val="28"/>
+        </w:rPr>
+        <w:t xml:space="preserve">Now to post message to </w:t>
+      </w:r>
+      <w:proofErr w:type="spellStart"/>
+      <w:proofErr w:type="gramStart"/>
+      <w:r>
+        <w:rPr>
+          <w:sz w:val="28"/>
+          <w:szCs w:val="28"/>
+        </w:rPr>
+        <w:t>api</w:t>
+      </w:r>
+      <w:proofErr w:type="spellEnd"/>
+      <w:proofErr w:type="gramEnd"/>
+      <w:r>
+        <w:rPr>
+          <w:sz w:val="28"/>
+          <w:szCs w:val="28"/>
+        </w:rPr>
+        <w:t xml:space="preserve"> and keep track of </w:t>
+      </w:r>
+      <w:r>
+        <w:rPr>
+          <w:sz w:val="28"/>
+          <w:szCs w:val="28"/>
+        </w:rPr>
+        <w:t>send message</w:t>
+      </w:r>
+      <w:r>
+        <w:rPr>
+          <w:sz w:val="28"/>
+          <w:szCs w:val="28"/>
+        </w:rPr>
+        <w:t xml:space="preserve"> and input field:</w:t>
+      </w:r>
+    </w:p>
+    <w:p>
+      <w:pPr>
+        <w:shd w:val="clear" w:color="auto" w:fill="1E1E1E"/>
+        <w:spacing w:after="0" w:line="285" w:lineRule="atLeast"/>
+        <w:rPr>
+          <w:rFonts w:ascii="Consolas" w:eastAsia="Times New Roman" w:hAnsi="Consolas" w:cs="Times New Roman"/>
+          <w:color w:val="D4D4D4"/>
+          <w:sz w:val="21"/>
+          <w:szCs w:val="21"/>
+        </w:rPr>
+      </w:pPr>
+      <w:r>
+        <w:rPr>
+          <w:rFonts w:ascii="Consolas" w:eastAsia="Times New Roman" w:hAnsi="Consolas" w:cs="Times New Roman"/>
+          <w:color w:val="D4D4D4"/>
+          <w:sz w:val="21"/>
+          <w:szCs w:val="21"/>
+        </w:rPr>
+        <w:t> </w:t>
+      </w:r>
+      <w:proofErr w:type="spellStart"/>
+      <w:proofErr w:type="gramStart"/>
+      <w:r>
+        <w:rPr>
+          <w:rFonts w:ascii="Consolas" w:eastAsia="Times New Roman" w:hAnsi="Consolas" w:cs="Times New Roman"/>
+          <w:color w:val="569CD6"/>
+          <w:sz w:val="21"/>
+          <w:szCs w:val="21"/>
+        </w:rPr>
+        <w:t>const</w:t>
+      </w:r>
+      <w:proofErr w:type="spellEnd"/>
+      <w:proofErr w:type="gramEnd"/>
+      <w:r>
+        <w:rPr>
+          <w:rFonts w:ascii="Consolas" w:eastAsia="Times New Roman" w:hAnsi="Consolas" w:cs="Times New Roman"/>
+          <w:color w:val="D4D4D4"/>
+          <w:sz w:val="21"/>
+          <w:szCs w:val="21"/>
+        </w:rPr>
+        <w:t> [</w:t>
+      </w:r>
+      <w:r>
+        <w:rPr>
+          <w:rFonts w:ascii="Consolas" w:eastAsia="Times New Roman" w:hAnsi="Consolas" w:cs="Times New Roman"/>
+          <w:color w:val="4FC1FF"/>
+          <w:sz w:val="21"/>
+          <w:szCs w:val="21"/>
+        </w:rPr>
+        <w:t>input</w:t>
+      </w:r>
+      <w:r>
+        <w:rPr>
+          <w:rFonts w:ascii="Consolas" w:eastAsia="Times New Roman" w:hAnsi="Consolas" w:cs="Times New Roman"/>
+          <w:color w:val="D4D4D4"/>
+          <w:sz w:val="21"/>
+          <w:szCs w:val="21"/>
+        </w:rPr>
+        <w:t>, </w:t>
+      </w:r>
+      <w:proofErr w:type="spellStart"/>
+      <w:r>
+        <w:rPr>
+          <w:rFonts w:ascii="Consolas" w:eastAsia="Times New Roman" w:hAnsi="Consolas" w:cs="Times New Roman"/>
+          <w:color w:val="DCDCAA"/>
+          <w:sz w:val="21"/>
+          <w:szCs w:val="21"/>
+        </w:rPr>
+        <w:t>setInput</w:t>
+      </w:r>
+      <w:proofErr w:type="spellEnd"/>
+      <w:r>
+        <w:rPr>
+          <w:rFonts w:ascii="Consolas" w:eastAsia="Times New Roman" w:hAnsi="Consolas" w:cs="Times New Roman"/>
+          <w:color w:val="D4D4D4"/>
+          <w:sz w:val="21"/>
+          <w:szCs w:val="21"/>
+        </w:rPr>
+        <w:t>] = </w:t>
+      </w:r>
+      <w:proofErr w:type="spellStart"/>
+      <w:r>
+        <w:rPr>
+          <w:rFonts w:ascii="Consolas" w:eastAsia="Times New Roman" w:hAnsi="Consolas" w:cs="Times New Roman"/>
+          <w:color w:val="DCDCAA"/>
+          <w:sz w:val="21"/>
+          <w:szCs w:val="21"/>
+        </w:rPr>
+        <w:t>useState</w:t>
+      </w:r>
+      <w:proofErr w:type="spellEnd"/>
+      <w:r>
+        <w:rPr>
+          <w:rFonts w:ascii="Consolas" w:eastAsia="Times New Roman" w:hAnsi="Consolas" w:cs="Times New Roman"/>
+          <w:color w:val="D4D4D4"/>
+          <w:sz w:val="21"/>
+          <w:szCs w:val="21"/>
+        </w:rPr>
+        <w:t>(</w:t>
+      </w:r>
+      <w:r>
+        <w:rPr>
+          <w:rFonts w:ascii="Consolas" w:eastAsia="Times New Roman" w:hAnsi="Consolas" w:cs="Times New Roman"/>
+          <w:color w:val="CE9178"/>
+          <w:sz w:val="21"/>
+          <w:szCs w:val="21"/>
+        </w:rPr>
+        <w:t>''</w:t>
+      </w:r>
+      <w:r>
+        <w:rPr>
+          <w:rFonts w:ascii="Consolas" w:eastAsia="Times New Roman" w:hAnsi="Consolas" w:cs="Times New Roman"/>
+          <w:color w:val="D4D4D4"/>
+          <w:sz w:val="21"/>
+          <w:szCs w:val="21"/>
+        </w:rPr>
+        <w:t>);</w:t>
+      </w:r>
+    </w:p>
+    <w:p>
+      <w:pPr>
+        <w:shd w:val="clear" w:color="auto" w:fill="1E1E1E"/>
+        <w:spacing w:after="0" w:line="285" w:lineRule="atLeast"/>
+        <w:rPr>
+          <w:rFonts w:ascii="Consolas" w:eastAsia="Times New Roman" w:hAnsi="Consolas" w:cs="Times New Roman"/>
+          <w:color w:val="D4D4D4"/>
+          <w:sz w:val="21"/>
+          <w:szCs w:val="21"/>
+        </w:rPr>
+      </w:pPr>
+    </w:p>
+    <w:p>
+      <w:pPr>
+        <w:shd w:val="clear" w:color="auto" w:fill="1E1E1E"/>
+        <w:spacing w:after="0" w:line="285" w:lineRule="atLeast"/>
+        <w:rPr>
+          <w:rFonts w:ascii="Consolas" w:eastAsia="Times New Roman" w:hAnsi="Consolas" w:cs="Times New Roman"/>
+          <w:color w:val="D4D4D4"/>
+          <w:sz w:val="21"/>
+          <w:szCs w:val="21"/>
+        </w:rPr>
+      </w:pPr>
+      <w:r>
+        <w:rPr>
+          <w:rFonts w:ascii="Consolas" w:eastAsia="Times New Roman" w:hAnsi="Consolas" w:cs="Times New Roman"/>
+          <w:color w:val="D4D4D4"/>
+          <w:sz w:val="21"/>
+          <w:szCs w:val="21"/>
+        </w:rPr>
+        <w:t>    </w:t>
+      </w:r>
+      <w:proofErr w:type="spellStart"/>
+      <w:proofErr w:type="gramStart"/>
+      <w:r>
+        <w:rPr>
+          <w:rFonts w:ascii="Consolas" w:eastAsia="Times New Roman" w:hAnsi="Consolas" w:cs="Times New Roman"/>
+          <w:color w:val="569CD6"/>
+          <w:sz w:val="21"/>
+          <w:szCs w:val="21"/>
+        </w:rPr>
+        <w:t>const</w:t>
+      </w:r>
+      <w:proofErr w:type="spellEnd"/>
+      <w:proofErr w:type="gramEnd"/>
+      <w:r>
+        <w:rPr>
+          <w:rFonts w:ascii="Consolas" w:eastAsia="Times New Roman" w:hAnsi="Consolas" w:cs="Times New Roman"/>
+          <w:color w:val="D4D4D4"/>
+          <w:sz w:val="21"/>
+          <w:szCs w:val="21"/>
+        </w:rPr>
+        <w:t> </w:t>
+      </w:r>
+      <w:proofErr w:type="spellStart"/>
+      <w:r>
+        <w:rPr>
+          <w:rFonts w:ascii="Consolas" w:eastAsia="Times New Roman" w:hAnsi="Consolas" w:cs="Times New Roman"/>
+          <w:color w:val="DCDCAA"/>
+          <w:sz w:val="21"/>
+          <w:szCs w:val="21"/>
+        </w:rPr>
+        <w:t>sendMessage</w:t>
+      </w:r>
+      <w:proofErr w:type="spellEnd"/>
+      <w:r>
+        <w:rPr>
+          <w:rFonts w:ascii="Consolas" w:eastAsia="Times New Roman" w:hAnsi="Consolas" w:cs="Times New Roman"/>
+          <w:color w:val="D4D4D4"/>
+          <w:sz w:val="21"/>
+          <w:szCs w:val="21"/>
+        </w:rPr>
+        <w:t> = </w:t>
+      </w:r>
+      <w:proofErr w:type="spellStart"/>
+      <w:r>
+        <w:rPr>
+          <w:rFonts w:ascii="Consolas" w:eastAsia="Times New Roman" w:hAnsi="Consolas" w:cs="Times New Roman"/>
+          <w:color w:val="569CD6"/>
+          <w:sz w:val="21"/>
+          <w:szCs w:val="21"/>
+        </w:rPr>
+        <w:t>async</w:t>
+      </w:r>
+      <w:proofErr w:type="spellEnd"/>
+      <w:r>
+        <w:rPr>
+          <w:rFonts w:ascii="Consolas" w:eastAsia="Times New Roman" w:hAnsi="Consolas" w:cs="Times New Roman"/>
+          <w:color w:val="D4D4D4"/>
+          <w:sz w:val="21"/>
+          <w:szCs w:val="21"/>
+        </w:rPr>
+        <w:t> (</w:t>
+      </w:r>
+      <w:r>
+        <w:rPr>
+          <w:rFonts w:ascii="Consolas" w:eastAsia="Times New Roman" w:hAnsi="Consolas" w:cs="Times New Roman"/>
+          <w:color w:val="9CDCFE"/>
+          <w:sz w:val="21"/>
+          <w:szCs w:val="21"/>
+        </w:rPr>
+        <w:t>e</w:t>
+      </w:r>
+      <w:r>
+        <w:rPr>
+          <w:rFonts w:ascii="Consolas" w:eastAsia="Times New Roman" w:hAnsi="Consolas" w:cs="Times New Roman"/>
+          <w:color w:val="D4D4D4"/>
+          <w:sz w:val="21"/>
+          <w:szCs w:val="21"/>
+        </w:rPr>
+        <w:t>) </w:t>
+      </w:r>
+      <w:r>
+        <w:rPr>
+          <w:rFonts w:ascii="Consolas" w:eastAsia="Times New Roman" w:hAnsi="Consolas" w:cs="Times New Roman"/>
+          <w:color w:val="569CD6"/>
+          <w:sz w:val="21"/>
+          <w:szCs w:val="21"/>
+        </w:rPr>
+        <w:t>=&gt;</w:t>
+      </w:r>
+      <w:r>
+        <w:rPr>
+          <w:rFonts w:ascii="Consolas" w:eastAsia="Times New Roman" w:hAnsi="Consolas" w:cs="Times New Roman"/>
+          <w:color w:val="D4D4D4"/>
+          <w:sz w:val="21"/>
+          <w:szCs w:val="21"/>
+        </w:rPr>
+        <w:t> {</w:t>
+      </w:r>
+    </w:p>
+    <w:p>
+      <w:pPr>
+        <w:shd w:val="clear" w:color="auto" w:fill="1E1E1E"/>
+        <w:spacing w:after="0" w:line="285" w:lineRule="atLeast"/>
+        <w:rPr>
+          <w:rFonts w:ascii="Consolas" w:eastAsia="Times New Roman" w:hAnsi="Consolas" w:cs="Times New Roman"/>
+          <w:color w:val="D4D4D4"/>
+          <w:sz w:val="21"/>
+          <w:szCs w:val="21"/>
+        </w:rPr>
+      </w:pPr>
+      <w:r>
+        <w:rPr>
+          <w:rFonts w:ascii="Consolas" w:eastAsia="Times New Roman" w:hAnsi="Consolas" w:cs="Times New Roman"/>
+          <w:color w:val="D4D4D4"/>
+          <w:sz w:val="21"/>
+          <w:szCs w:val="21"/>
+        </w:rPr>
+        <w:t>        </w:t>
+      </w:r>
+      <w:proofErr w:type="spellStart"/>
+      <w:proofErr w:type="gramStart"/>
+      <w:r>
+        <w:rPr>
+          <w:rFonts w:ascii="Consolas" w:eastAsia="Times New Roman" w:hAnsi="Consolas" w:cs="Times New Roman"/>
+          <w:color w:val="9CDCFE"/>
+          <w:sz w:val="21"/>
+          <w:szCs w:val="21"/>
+        </w:rPr>
+        <w:t>e</w:t>
+      </w:r>
+      <w:r>
+        <w:rPr>
+          <w:rFonts w:ascii="Consolas" w:eastAsia="Times New Roman" w:hAnsi="Consolas" w:cs="Times New Roman"/>
+          <w:color w:val="D4D4D4"/>
+          <w:sz w:val="21"/>
+          <w:szCs w:val="21"/>
+        </w:rPr>
+        <w:t>.</w:t>
+      </w:r>
+      <w:r>
+        <w:rPr>
+          <w:rFonts w:ascii="Consolas" w:eastAsia="Times New Roman" w:hAnsi="Consolas" w:cs="Times New Roman"/>
+          <w:color w:val="DCDCAA"/>
+          <w:sz w:val="21"/>
+          <w:szCs w:val="21"/>
+        </w:rPr>
+        <w:t>preventDefault</w:t>
+      </w:r>
+      <w:proofErr w:type="spellEnd"/>
+      <w:r>
+        <w:rPr>
+          <w:rFonts w:ascii="Consolas" w:eastAsia="Times New Roman" w:hAnsi="Consolas" w:cs="Times New Roman"/>
+          <w:color w:val="D4D4D4"/>
+          <w:sz w:val="21"/>
+          <w:szCs w:val="21"/>
+        </w:rPr>
+        <w:t>(</w:t>
+      </w:r>
+      <w:proofErr w:type="gramEnd"/>
+      <w:r>
+        <w:rPr>
+          <w:rFonts w:ascii="Consolas" w:eastAsia="Times New Roman" w:hAnsi="Consolas" w:cs="Times New Roman"/>
+          <w:color w:val="D4D4D4"/>
+          <w:sz w:val="21"/>
+          <w:szCs w:val="21"/>
+        </w:rPr>
+        <w:t>); </w:t>
+      </w:r>
+      <w:r>
+        <w:rPr>
+          <w:rFonts w:ascii="Consolas" w:eastAsia="Times New Roman" w:hAnsi="Consolas" w:cs="Times New Roman"/>
+          <w:color w:val="6A9955"/>
+          <w:sz w:val="21"/>
+          <w:szCs w:val="21"/>
+        </w:rPr>
+        <w:t>//avoiding from refresh</w:t>
+      </w:r>
+    </w:p>
+    <w:p>
+      <w:pPr>
+        <w:shd w:val="clear" w:color="auto" w:fill="1E1E1E"/>
+        <w:spacing w:after="0" w:line="285" w:lineRule="atLeast"/>
+        <w:rPr>
+          <w:rFonts w:ascii="Consolas" w:eastAsia="Times New Roman" w:hAnsi="Consolas" w:cs="Times New Roman"/>
+          <w:color w:val="D4D4D4"/>
+          <w:sz w:val="21"/>
+          <w:szCs w:val="21"/>
+        </w:rPr>
+      </w:pPr>
+    </w:p>
+    <w:p>
+      <w:pPr>
+        <w:shd w:val="clear" w:color="auto" w:fill="1E1E1E"/>
+        <w:spacing w:after="0" w:line="285" w:lineRule="atLeast"/>
+        <w:rPr>
+          <w:rFonts w:ascii="Consolas" w:eastAsia="Times New Roman" w:hAnsi="Consolas" w:cs="Times New Roman"/>
+          <w:color w:val="D4D4D4"/>
+          <w:sz w:val="21"/>
+          <w:szCs w:val="21"/>
+        </w:rPr>
+      </w:pPr>
+      <w:r>
+        <w:rPr>
+          <w:rFonts w:ascii="Consolas" w:eastAsia="Times New Roman" w:hAnsi="Consolas" w:cs="Times New Roman"/>
+          <w:color w:val="D4D4D4"/>
+          <w:sz w:val="21"/>
+          <w:szCs w:val="21"/>
+        </w:rPr>
+        <w:t>        </w:t>
+      </w:r>
+    </w:p>
+    <w:p>
+      <w:pPr>
+        <w:shd w:val="clear" w:color="auto" w:fill="1E1E1E"/>
+        <w:spacing w:after="0" w:line="285" w:lineRule="atLeast"/>
+        <w:rPr>
+          <w:rFonts w:ascii="Consolas" w:eastAsia="Times New Roman" w:hAnsi="Consolas" w:cs="Times New Roman"/>
+          <w:color w:val="D4D4D4"/>
+          <w:sz w:val="21"/>
+          <w:szCs w:val="21"/>
+        </w:rPr>
+      </w:pPr>
+      <w:r>
+        <w:rPr>
+          <w:rFonts w:ascii="Consolas" w:eastAsia="Times New Roman" w:hAnsi="Consolas" w:cs="Times New Roman"/>
+          <w:color w:val="D4D4D4"/>
+          <w:sz w:val="21"/>
+          <w:szCs w:val="21"/>
+        </w:rPr>
+        <w:t>    </w:t>
+      </w:r>
+      <w:proofErr w:type="gramStart"/>
+      <w:r>
+        <w:rPr>
+          <w:rFonts w:ascii="Consolas" w:eastAsia="Times New Roman" w:hAnsi="Consolas" w:cs="Times New Roman"/>
+          <w:color w:val="C586C0"/>
+          <w:sz w:val="21"/>
+          <w:szCs w:val="21"/>
+        </w:rPr>
+        <w:t>await</w:t>
+      </w:r>
+      <w:proofErr w:type="gramEnd"/>
+      <w:r>
+        <w:rPr>
+          <w:rFonts w:ascii="Consolas" w:eastAsia="Times New Roman" w:hAnsi="Consolas" w:cs="Times New Roman"/>
+          <w:color w:val="D4D4D4"/>
+          <w:sz w:val="21"/>
+          <w:szCs w:val="21"/>
+        </w:rPr>
+        <w:t> </w:t>
+      </w:r>
+      <w:proofErr w:type="spellStart"/>
+      <w:r>
+        <w:rPr>
+          <w:rFonts w:ascii="Consolas" w:eastAsia="Times New Roman" w:hAnsi="Consolas" w:cs="Times New Roman"/>
+          <w:color w:val="4FC1FF"/>
+          <w:sz w:val="21"/>
+          <w:szCs w:val="21"/>
+        </w:rPr>
+        <w:t>axios</w:t>
+      </w:r>
+      <w:r>
+        <w:rPr>
+          <w:rFonts w:ascii="Consolas" w:eastAsia="Times New Roman" w:hAnsi="Consolas" w:cs="Times New Roman"/>
+          <w:color w:val="D4D4D4"/>
+          <w:sz w:val="21"/>
+          <w:szCs w:val="21"/>
+        </w:rPr>
+        <w:t>.</w:t>
+      </w:r>
+      <w:r>
+        <w:rPr>
+          <w:rFonts w:ascii="Consolas" w:eastAsia="Times New Roman" w:hAnsi="Consolas" w:cs="Times New Roman"/>
+          <w:color w:val="DCDCAA"/>
+          <w:sz w:val="21"/>
+          <w:szCs w:val="21"/>
+        </w:rPr>
+        <w:t>post</w:t>
+      </w:r>
+      <w:proofErr w:type="spellEnd"/>
+      <w:r>
+        <w:rPr>
+          <w:rFonts w:ascii="Consolas" w:eastAsia="Times New Roman" w:hAnsi="Consolas" w:cs="Times New Roman"/>
+          <w:color w:val="D4D4D4"/>
+          <w:sz w:val="21"/>
+          <w:szCs w:val="21"/>
+        </w:rPr>
+        <w:t>(</w:t>
+      </w:r>
+      <w:r>
+        <w:rPr>
+          <w:rFonts w:ascii="Consolas" w:eastAsia="Times New Roman" w:hAnsi="Consolas" w:cs="Times New Roman"/>
+          <w:color w:val="CE9178"/>
+          <w:sz w:val="21"/>
+          <w:szCs w:val="21"/>
+        </w:rPr>
+        <w:t>'/messages/sync'</w:t>
+      </w:r>
+      <w:r>
+        <w:rPr>
+          <w:rFonts w:ascii="Consolas" w:eastAsia="Times New Roman" w:hAnsi="Consolas" w:cs="Times New Roman"/>
+          <w:color w:val="D4D4D4"/>
+          <w:sz w:val="21"/>
+          <w:szCs w:val="21"/>
+        </w:rPr>
+        <w:t>,{</w:t>
+      </w:r>
+    </w:p>
+    <w:p>
+      <w:pPr>
+        <w:shd w:val="clear" w:color="auto" w:fill="1E1E1E"/>
+        <w:spacing w:after="0" w:line="285" w:lineRule="atLeast"/>
+        <w:rPr>
+          <w:rFonts w:ascii="Consolas" w:eastAsia="Times New Roman" w:hAnsi="Consolas" w:cs="Times New Roman"/>
+          <w:color w:val="D4D4D4"/>
+          <w:sz w:val="21"/>
+          <w:szCs w:val="21"/>
+        </w:rPr>
+      </w:pPr>
+      <w:r>
+        <w:rPr>
+          <w:rFonts w:ascii="Consolas" w:eastAsia="Times New Roman" w:hAnsi="Consolas" w:cs="Times New Roman"/>
+          <w:color w:val="D4D4D4"/>
+          <w:sz w:val="21"/>
+          <w:szCs w:val="21"/>
+        </w:rPr>
+        <w:t>        </w:t>
+      </w:r>
+      <w:r>
+        <w:rPr>
+          <w:rFonts w:ascii="Consolas" w:eastAsia="Times New Roman" w:hAnsi="Consolas" w:cs="Times New Roman"/>
+          <w:color w:val="CE9178"/>
+          <w:sz w:val="21"/>
+          <w:szCs w:val="21"/>
+        </w:rPr>
+        <w:t>"</w:t>
+      </w:r>
+      <w:proofErr w:type="gramStart"/>
+      <w:r>
+        <w:rPr>
+          <w:rFonts w:ascii="Consolas" w:eastAsia="Times New Roman" w:hAnsi="Consolas" w:cs="Times New Roman"/>
+          <w:color w:val="CE9178"/>
+          <w:sz w:val="21"/>
+          <w:szCs w:val="21"/>
+        </w:rPr>
+        <w:t>message</w:t>
+      </w:r>
+      <w:proofErr w:type="gramEnd"/>
+      <w:r>
+        <w:rPr>
+          <w:rFonts w:ascii="Consolas" w:eastAsia="Times New Roman" w:hAnsi="Consolas" w:cs="Times New Roman"/>
+          <w:color w:val="CE9178"/>
+          <w:sz w:val="21"/>
+          <w:szCs w:val="21"/>
+        </w:rPr>
+        <w:t>"</w:t>
+      </w:r>
+      <w:r>
+        <w:rPr>
+          <w:rFonts w:ascii="Consolas" w:eastAsia="Times New Roman" w:hAnsi="Consolas" w:cs="Times New Roman"/>
+          <w:color w:val="9CDCFE"/>
+          <w:sz w:val="21"/>
+          <w:szCs w:val="21"/>
+        </w:rPr>
+        <w:t>:</w:t>
+      </w:r>
+      <w:r>
+        <w:rPr>
+          <w:rFonts w:ascii="Consolas" w:eastAsia="Times New Roman" w:hAnsi="Consolas" w:cs="Times New Roman"/>
+          <w:color w:val="D4D4D4"/>
+          <w:sz w:val="21"/>
+          <w:szCs w:val="21"/>
+        </w:rPr>
+        <w:t> </w:t>
+      </w:r>
+      <w:r>
+        <w:rPr>
+          <w:rFonts w:ascii="Consolas" w:eastAsia="Times New Roman" w:hAnsi="Consolas" w:cs="Times New Roman"/>
+          <w:color w:val="4FC1FF"/>
+          <w:sz w:val="21"/>
+          <w:szCs w:val="21"/>
+        </w:rPr>
+        <w:t>input</w:t>
+      </w:r>
+      <w:r>
+        <w:rPr>
+          <w:rFonts w:ascii="Consolas" w:eastAsia="Times New Roman" w:hAnsi="Consolas" w:cs="Times New Roman"/>
+          <w:color w:val="D4D4D4"/>
+          <w:sz w:val="21"/>
+          <w:szCs w:val="21"/>
+        </w:rPr>
+        <w:t>,</w:t>
+      </w:r>
+    </w:p>
+    <w:p>
+      <w:pPr>
+        <w:shd w:val="clear" w:color="auto" w:fill="1E1E1E"/>
+        <w:spacing w:after="0" w:line="285" w:lineRule="atLeast"/>
+        <w:rPr>
+          <w:rFonts w:ascii="Consolas" w:eastAsia="Times New Roman" w:hAnsi="Consolas" w:cs="Times New Roman"/>
+          <w:color w:val="D4D4D4"/>
+          <w:sz w:val="21"/>
+          <w:szCs w:val="21"/>
+        </w:rPr>
+      </w:pPr>
+      <w:r>
+        <w:rPr>
+          <w:rFonts w:ascii="Consolas" w:eastAsia="Times New Roman" w:hAnsi="Consolas" w:cs="Times New Roman"/>
+          <w:color w:val="D4D4D4"/>
+          <w:sz w:val="21"/>
+          <w:szCs w:val="21"/>
+        </w:rPr>
+        <w:t>        </w:t>
+      </w:r>
+      <w:r>
+        <w:rPr>
+          <w:rFonts w:ascii="Consolas" w:eastAsia="Times New Roman" w:hAnsi="Consolas" w:cs="Times New Roman"/>
+          <w:color w:val="CE9178"/>
+          <w:sz w:val="21"/>
+          <w:szCs w:val="21"/>
+        </w:rPr>
+        <w:t>"</w:t>
+      </w:r>
+      <w:proofErr w:type="gramStart"/>
+      <w:r>
+        <w:rPr>
+          <w:rFonts w:ascii="Consolas" w:eastAsia="Times New Roman" w:hAnsi="Consolas" w:cs="Times New Roman"/>
+          <w:color w:val="CE9178"/>
+          <w:sz w:val="21"/>
+          <w:szCs w:val="21"/>
+        </w:rPr>
+        <w:t>name</w:t>
+      </w:r>
+      <w:proofErr w:type="gramEnd"/>
+      <w:r>
+        <w:rPr>
+          <w:rFonts w:ascii="Consolas" w:eastAsia="Times New Roman" w:hAnsi="Consolas" w:cs="Times New Roman"/>
+          <w:color w:val="CE9178"/>
+          <w:sz w:val="21"/>
+          <w:szCs w:val="21"/>
+        </w:rPr>
+        <w:t>"</w:t>
+      </w:r>
+      <w:r>
+        <w:rPr>
+          <w:rFonts w:ascii="Consolas" w:eastAsia="Times New Roman" w:hAnsi="Consolas" w:cs="Times New Roman"/>
+          <w:color w:val="9CDCFE"/>
+          <w:sz w:val="21"/>
+          <w:szCs w:val="21"/>
+        </w:rPr>
+        <w:t>:</w:t>
+      </w:r>
+      <w:r>
+        <w:rPr>
+          <w:rFonts w:ascii="Consolas" w:eastAsia="Times New Roman" w:hAnsi="Consolas" w:cs="Times New Roman"/>
+          <w:color w:val="D4D4D4"/>
+          <w:sz w:val="21"/>
+          <w:szCs w:val="21"/>
+        </w:rPr>
+        <w:t> </w:t>
+      </w:r>
+      <w:r>
+        <w:rPr>
+          <w:rFonts w:ascii="Consolas" w:eastAsia="Times New Roman" w:hAnsi="Consolas" w:cs="Times New Roman"/>
+          <w:color w:val="CE9178"/>
+          <w:sz w:val="21"/>
+          <w:szCs w:val="21"/>
+        </w:rPr>
+        <w:t>"</w:t>
+      </w:r>
+      <w:proofErr w:type="spellStart"/>
+      <w:r>
+        <w:rPr>
+          <w:rFonts w:ascii="Consolas" w:eastAsia="Times New Roman" w:hAnsi="Consolas" w:cs="Times New Roman"/>
+          <w:color w:val="CE9178"/>
+          <w:sz w:val="21"/>
+          <w:szCs w:val="21"/>
+        </w:rPr>
+        <w:t>muneeb</w:t>
+      </w:r>
+      <w:proofErr w:type="spellEnd"/>
+      <w:r>
+        <w:rPr>
+          <w:rFonts w:ascii="Consolas" w:eastAsia="Times New Roman" w:hAnsi="Consolas" w:cs="Times New Roman"/>
+          <w:color w:val="CE9178"/>
+          <w:sz w:val="21"/>
+          <w:szCs w:val="21"/>
+        </w:rPr>
+        <w:t>"</w:t>
+      </w:r>
+      <w:r>
+        <w:rPr>
+          <w:rFonts w:ascii="Consolas" w:eastAsia="Times New Roman" w:hAnsi="Consolas" w:cs="Times New Roman"/>
+          <w:color w:val="D4D4D4"/>
+          <w:sz w:val="21"/>
+          <w:szCs w:val="21"/>
+        </w:rPr>
+        <w:t>,</w:t>
+      </w:r>
+    </w:p>
+    <w:p>
+      <w:pPr>
+        <w:shd w:val="clear" w:color="auto" w:fill="1E1E1E"/>
+        <w:spacing w:after="0" w:line="285" w:lineRule="atLeast"/>
+        <w:rPr>
+          <w:rFonts w:ascii="Consolas" w:eastAsia="Times New Roman" w:hAnsi="Consolas" w:cs="Times New Roman"/>
+          <w:color w:val="D4D4D4"/>
+          <w:sz w:val="21"/>
+          <w:szCs w:val="21"/>
+        </w:rPr>
+      </w:pPr>
+      <w:r>
+        <w:rPr>
+          <w:rFonts w:ascii="Consolas" w:eastAsia="Times New Roman" w:hAnsi="Consolas" w:cs="Times New Roman"/>
+          <w:color w:val="D4D4D4"/>
+          <w:sz w:val="21"/>
+          <w:szCs w:val="21"/>
+        </w:rPr>
+        <w:t>        </w:t>
+      </w:r>
+      <w:r>
+        <w:rPr>
+          <w:rFonts w:ascii="Consolas" w:eastAsia="Times New Roman" w:hAnsi="Consolas" w:cs="Times New Roman"/>
+          <w:color w:val="CE9178"/>
+          <w:sz w:val="21"/>
+          <w:szCs w:val="21"/>
+        </w:rPr>
+        <w:t>"</w:t>
+      </w:r>
+      <w:proofErr w:type="gramStart"/>
+      <w:r>
+        <w:rPr>
+          <w:rFonts w:ascii="Consolas" w:eastAsia="Times New Roman" w:hAnsi="Consolas" w:cs="Times New Roman"/>
+          <w:color w:val="CE9178"/>
+          <w:sz w:val="21"/>
+          <w:szCs w:val="21"/>
+        </w:rPr>
+        <w:t>timestamp</w:t>
+      </w:r>
+      <w:proofErr w:type="gramEnd"/>
+      <w:r>
+        <w:rPr>
+          <w:rFonts w:ascii="Consolas" w:eastAsia="Times New Roman" w:hAnsi="Consolas" w:cs="Times New Roman"/>
+          <w:color w:val="CE9178"/>
+          <w:sz w:val="21"/>
+          <w:szCs w:val="21"/>
+        </w:rPr>
+        <w:t>"</w:t>
+      </w:r>
+      <w:r>
+        <w:rPr>
+          <w:rFonts w:ascii="Consolas" w:eastAsia="Times New Roman" w:hAnsi="Consolas" w:cs="Times New Roman"/>
+          <w:color w:val="9CDCFE"/>
+          <w:sz w:val="21"/>
+          <w:szCs w:val="21"/>
+        </w:rPr>
+        <w:t>:</w:t>
+      </w:r>
+      <w:r>
+        <w:rPr>
+          <w:rFonts w:ascii="Consolas" w:eastAsia="Times New Roman" w:hAnsi="Consolas" w:cs="Times New Roman"/>
+          <w:color w:val="D4D4D4"/>
+          <w:sz w:val="21"/>
+          <w:szCs w:val="21"/>
+        </w:rPr>
+        <w:t> </w:t>
+      </w:r>
+      <w:r>
+        <w:rPr>
+          <w:rFonts w:ascii="Consolas" w:eastAsia="Times New Roman" w:hAnsi="Consolas" w:cs="Times New Roman"/>
+          <w:color w:val="CE9178"/>
+          <w:sz w:val="21"/>
+          <w:szCs w:val="21"/>
+        </w:rPr>
+        <w:t>"Just now!"</w:t>
+      </w:r>
+      <w:r>
+        <w:rPr>
+          <w:rFonts w:ascii="Consolas" w:eastAsia="Times New Roman" w:hAnsi="Consolas" w:cs="Times New Roman"/>
+          <w:color w:val="D4D4D4"/>
+          <w:sz w:val="21"/>
+          <w:szCs w:val="21"/>
+        </w:rPr>
+        <w:t>,</w:t>
+      </w:r>
+    </w:p>
+    <w:p>
+      <w:pPr>
+        <w:shd w:val="clear" w:color="auto" w:fill="1E1E1E"/>
+        <w:spacing w:after="0" w:line="285" w:lineRule="atLeast"/>
+        <w:rPr>
+          <w:rFonts w:ascii="Consolas" w:eastAsia="Times New Roman" w:hAnsi="Consolas" w:cs="Times New Roman"/>
+          <w:color w:val="D4D4D4"/>
+          <w:sz w:val="21"/>
+          <w:szCs w:val="21"/>
+        </w:rPr>
+      </w:pPr>
+      <w:r>
+        <w:rPr>
+          <w:rFonts w:ascii="Consolas" w:eastAsia="Times New Roman" w:hAnsi="Consolas" w:cs="Times New Roman"/>
+          <w:color w:val="D4D4D4"/>
+          <w:sz w:val="21"/>
+          <w:szCs w:val="21"/>
+        </w:rPr>
+        <w:t>        </w:t>
+      </w:r>
+      <w:r>
+        <w:rPr>
+          <w:rFonts w:ascii="Consolas" w:eastAsia="Times New Roman" w:hAnsi="Consolas" w:cs="Times New Roman"/>
+          <w:color w:val="CE9178"/>
+          <w:sz w:val="21"/>
+          <w:szCs w:val="21"/>
+        </w:rPr>
+        <w:t>"</w:t>
+      </w:r>
+      <w:proofErr w:type="spellStart"/>
+      <w:proofErr w:type="gramStart"/>
+      <w:r>
+        <w:rPr>
+          <w:rFonts w:ascii="Consolas" w:eastAsia="Times New Roman" w:hAnsi="Consolas" w:cs="Times New Roman"/>
+          <w:color w:val="CE9178"/>
+          <w:sz w:val="21"/>
+          <w:szCs w:val="21"/>
+        </w:rPr>
+        <w:t>recieved</w:t>
+      </w:r>
+      <w:proofErr w:type="spellEnd"/>
+      <w:proofErr w:type="gramEnd"/>
+      <w:r>
+        <w:rPr>
+          <w:rFonts w:ascii="Consolas" w:eastAsia="Times New Roman" w:hAnsi="Consolas" w:cs="Times New Roman"/>
+          <w:color w:val="CE9178"/>
+          <w:sz w:val="21"/>
+          <w:szCs w:val="21"/>
+        </w:rPr>
+        <w:t>"</w:t>
+      </w:r>
+      <w:r>
+        <w:rPr>
+          <w:rFonts w:ascii="Consolas" w:eastAsia="Times New Roman" w:hAnsi="Consolas" w:cs="Times New Roman"/>
+          <w:color w:val="9CDCFE"/>
+          <w:sz w:val="21"/>
+          <w:szCs w:val="21"/>
+        </w:rPr>
+        <w:t>:</w:t>
+      </w:r>
+      <w:r>
+        <w:rPr>
+          <w:rFonts w:ascii="Consolas" w:eastAsia="Times New Roman" w:hAnsi="Consolas" w:cs="Times New Roman"/>
+          <w:color w:val="D4D4D4"/>
+          <w:sz w:val="21"/>
+          <w:szCs w:val="21"/>
+        </w:rPr>
+        <w:t> </w:t>
+      </w:r>
+      <w:r>
+        <w:rPr>
+          <w:rFonts w:ascii="Consolas" w:eastAsia="Times New Roman" w:hAnsi="Consolas" w:cs="Times New Roman"/>
+          <w:color w:val="569CD6"/>
+          <w:sz w:val="21"/>
+          <w:szCs w:val="21"/>
+        </w:rPr>
+        <w:t>true</w:t>
+      </w:r>
+      <w:r>
+        <w:rPr>
+          <w:rFonts w:ascii="Consolas" w:eastAsia="Times New Roman" w:hAnsi="Consolas" w:cs="Times New Roman"/>
+          <w:color w:val="D4D4D4"/>
+          <w:sz w:val="21"/>
+          <w:szCs w:val="21"/>
+        </w:rPr>
+        <w:t>,</w:t>
+      </w:r>
+    </w:p>
+    <w:p>
+      <w:pPr>
+        <w:shd w:val="clear" w:color="auto" w:fill="1E1E1E"/>
+        <w:spacing w:after="0" w:line="285" w:lineRule="atLeast"/>
+        <w:rPr>
+          <w:rFonts w:ascii="Consolas" w:eastAsia="Times New Roman" w:hAnsi="Consolas" w:cs="Times New Roman"/>
+          <w:color w:val="D4D4D4"/>
+          <w:sz w:val="21"/>
+          <w:szCs w:val="21"/>
+        </w:rPr>
+      </w:pPr>
+      <w:r>
+        <w:rPr>
+          <w:rFonts w:ascii="Consolas" w:eastAsia="Times New Roman" w:hAnsi="Consolas" w:cs="Times New Roman"/>
+          <w:color w:val="D4D4D4"/>
+          <w:sz w:val="21"/>
+          <w:szCs w:val="21"/>
+        </w:rPr>
+        <w:t>    });</w:t>
+      </w:r>
+    </w:p>
+    <w:p>
+      <w:pPr>
+        <w:shd w:val="clear" w:color="auto" w:fill="1E1E1E"/>
+        <w:spacing w:after="0" w:line="285" w:lineRule="atLeast"/>
+        <w:rPr>
+          <w:rFonts w:ascii="Consolas" w:eastAsia="Times New Roman" w:hAnsi="Consolas" w:cs="Times New Roman"/>
+          <w:color w:val="D4D4D4"/>
+          <w:sz w:val="21"/>
+          <w:szCs w:val="21"/>
+        </w:rPr>
+      </w:pPr>
+    </w:p>
+    <w:p>
+      <w:pPr>
+        <w:shd w:val="clear" w:color="auto" w:fill="1E1E1E"/>
+        <w:spacing w:after="0" w:line="285" w:lineRule="atLeast"/>
+        <w:rPr>
+          <w:rFonts w:ascii="Consolas" w:eastAsia="Times New Roman" w:hAnsi="Consolas" w:cs="Times New Roman"/>
+          <w:color w:val="D4D4D4"/>
+          <w:sz w:val="21"/>
+          <w:szCs w:val="21"/>
+        </w:rPr>
+      </w:pPr>
+      <w:r>
+        <w:rPr>
+          <w:rFonts w:ascii="Consolas" w:eastAsia="Times New Roman" w:hAnsi="Consolas" w:cs="Times New Roman"/>
+          <w:color w:val="D4D4D4"/>
+          <w:sz w:val="21"/>
+          <w:szCs w:val="21"/>
+        </w:rPr>
+        <w:t>    </w:t>
+      </w:r>
+      <w:proofErr w:type="spellStart"/>
+      <w:proofErr w:type="gramStart"/>
+      <w:r>
+        <w:rPr>
+          <w:rFonts w:ascii="Consolas" w:eastAsia="Times New Roman" w:hAnsi="Consolas" w:cs="Times New Roman"/>
+          <w:color w:val="DCDCAA"/>
+          <w:sz w:val="21"/>
+          <w:szCs w:val="21"/>
+        </w:rPr>
+        <w:t>setInput</w:t>
+      </w:r>
+      <w:proofErr w:type="spellEnd"/>
+      <w:r>
+        <w:rPr>
+          <w:rFonts w:ascii="Consolas" w:eastAsia="Times New Roman" w:hAnsi="Consolas" w:cs="Times New Roman"/>
+          <w:color w:val="D4D4D4"/>
+          <w:sz w:val="21"/>
+          <w:szCs w:val="21"/>
+        </w:rPr>
+        <w:t>(</w:t>
+      </w:r>
+      <w:proofErr w:type="gramEnd"/>
+      <w:r>
+        <w:rPr>
+          <w:rFonts w:ascii="Consolas" w:eastAsia="Times New Roman" w:hAnsi="Consolas" w:cs="Times New Roman"/>
+          <w:color w:val="CE9178"/>
+          <w:sz w:val="21"/>
+          <w:szCs w:val="21"/>
+        </w:rPr>
+        <w:t>''</w:t>
+      </w:r>
+      <w:r>
+        <w:rPr>
+          <w:rFonts w:ascii="Consolas" w:eastAsia="Times New Roman" w:hAnsi="Consolas" w:cs="Times New Roman"/>
+          <w:color w:val="D4D4D4"/>
+          <w:sz w:val="21"/>
+          <w:szCs w:val="21"/>
+        </w:rPr>
+        <w:t>);</w:t>
+      </w:r>
+    </w:p>
+    <w:p>
+      <w:pPr>
+        <w:shd w:val="clear" w:color="auto" w:fill="1E1E1E"/>
+        <w:spacing w:after="0" w:line="285" w:lineRule="atLeast"/>
+        <w:rPr>
+          <w:rFonts w:ascii="Consolas" w:eastAsia="Times New Roman" w:hAnsi="Consolas" w:cs="Times New Roman"/>
+          <w:color w:val="D4D4D4"/>
+          <w:sz w:val="21"/>
+          <w:szCs w:val="21"/>
+        </w:rPr>
+      </w:pPr>
+      <w:r>
+        <w:rPr>
+          <w:rFonts w:ascii="Consolas" w:eastAsia="Times New Roman" w:hAnsi="Consolas" w:cs="Times New Roman"/>
+          <w:color w:val="D4D4D4"/>
+          <w:sz w:val="21"/>
+          <w:szCs w:val="21"/>
+        </w:rPr>
+        <w:t>    }</w:t>
+      </w:r>
     </w:p>
     <w:p>
       <w:pPr>
@@ -26491,25 +28816,29 @@
           <w:szCs w:val="28"/>
         </w:rPr>
       </w:pPr>
-      <w:r>
-        <w:rPr>
-          <w:sz w:val="28"/>
-          <w:szCs w:val="28"/>
-        </w:rPr>
-        <w:t>Using two classes:</w:t>
-      </w:r>
-    </w:p>
-    <w:p>
-      <w:pPr>
-        <w:shd w:val="clear" w:color="auto" w:fill="1E1E1E"/>
-        <w:spacing w:after="0" w:line="285" w:lineRule="atLeast"/>
-        <w:rPr>
-          <w:rFonts w:ascii="Consolas" w:eastAsia="Times New Roman" w:hAnsi="Consolas" w:cs="Times New Roman"/>
-          <w:color w:val="D4D4D4"/>
-          <w:sz w:val="21"/>
-          <w:szCs w:val="21"/>
-        </w:rPr>
-      </w:pPr>
+      <w:bookmarkStart w:id="0" w:name="_GoBack"/>
+      <w:bookmarkEnd w:id="0"/>
+    </w:p>
+    <w:p>
+      <w:pPr>
+        <w:shd w:val="clear" w:color="auto" w:fill="1E1E1E"/>
+        <w:spacing w:after="0" w:line="285" w:lineRule="atLeast"/>
+        <w:rPr>
+          <w:rFonts w:ascii="Consolas" w:eastAsia="Times New Roman" w:hAnsi="Consolas" w:cs="Times New Roman"/>
+          <w:color w:val="D4D4D4"/>
+          <w:sz w:val="21"/>
+          <w:szCs w:val="21"/>
+        </w:rPr>
+      </w:pPr>
+      <w:r>
+        <w:rPr>
+          <w:rFonts w:ascii="Consolas" w:eastAsia="Times New Roman" w:hAnsi="Consolas" w:cs="Times New Roman"/>
+          <w:color w:val="D4D4D4"/>
+          <w:sz w:val="21"/>
+          <w:szCs w:val="21"/>
+        </w:rPr>
+        <w:t>            </w:t>
+      </w:r>
       <w:r>
         <w:rPr>
           <w:rFonts w:ascii="Consolas" w:eastAsia="Times New Roman" w:hAnsi="Consolas" w:cs="Times New Roman"/>
@@ -26526,7 +28855,7 @@
           <w:sz w:val="21"/>
           <w:szCs w:val="21"/>
         </w:rPr>
-        <w:t>p</w:t>
+        <w:t>div</w:t>
       </w:r>
       <w:r>
         <w:rPr>
@@ -26574,7 +28903,7 @@
           <w:sz w:val="21"/>
           <w:szCs w:val="21"/>
         </w:rPr>
-        <w:t>chat__message</w:t>
+        <w:t>chat__footer</w:t>
       </w:r>
       <w:proofErr w:type="spellEnd"/>
       <w:r>
@@ -26584,9 +28913,383 @@
           <w:sz w:val="21"/>
           <w:szCs w:val="21"/>
         </w:rPr>
-        <w:t> chat__</w:t>
-      </w:r>
-      <w:proofErr w:type="spellStart"/>
+        <w:t>"</w:t>
+      </w:r>
+      <w:r>
+        <w:rPr>
+          <w:rFonts w:ascii="Consolas" w:eastAsia="Times New Roman" w:hAnsi="Consolas" w:cs="Times New Roman"/>
+          <w:color w:val="808080"/>
+          <w:sz w:val="21"/>
+          <w:szCs w:val="21"/>
+        </w:rPr>
+        <w:t>&gt;</w:t>
+      </w:r>
+    </w:p>
+    <w:p>
+      <w:pPr>
+        <w:shd w:val="clear" w:color="auto" w:fill="1E1E1E"/>
+        <w:spacing w:after="0" w:line="285" w:lineRule="atLeast"/>
+        <w:rPr>
+          <w:rFonts w:ascii="Consolas" w:eastAsia="Times New Roman" w:hAnsi="Consolas" w:cs="Times New Roman"/>
+          <w:color w:val="D4D4D4"/>
+          <w:sz w:val="21"/>
+          <w:szCs w:val="21"/>
+        </w:rPr>
+      </w:pPr>
+      <w:r>
+        <w:rPr>
+          <w:rFonts w:ascii="Consolas" w:eastAsia="Times New Roman" w:hAnsi="Consolas" w:cs="Times New Roman"/>
+          <w:color w:val="D4D4D4"/>
+          <w:sz w:val="21"/>
+          <w:szCs w:val="21"/>
+        </w:rPr>
+        <w:t>                </w:t>
+      </w:r>
+      <w:r>
+        <w:rPr>
+          <w:rFonts w:ascii="Consolas" w:eastAsia="Times New Roman" w:hAnsi="Consolas" w:cs="Times New Roman"/>
+          <w:color w:val="808080"/>
+          <w:sz w:val="21"/>
+          <w:szCs w:val="21"/>
+        </w:rPr>
+        <w:t>&lt;</w:t>
+      </w:r>
+      <w:proofErr w:type="spellStart"/>
+      <w:r>
+        <w:rPr>
+          <w:rFonts w:ascii="Consolas" w:eastAsia="Times New Roman" w:hAnsi="Consolas" w:cs="Times New Roman"/>
+          <w:color w:val="4EC9B0"/>
+          <w:sz w:val="21"/>
+          <w:szCs w:val="21"/>
+        </w:rPr>
+        <w:t>InsertEmoticon</w:t>
+      </w:r>
+      <w:proofErr w:type="spellEnd"/>
+      <w:r>
+        <w:rPr>
+          <w:rFonts w:ascii="Consolas" w:eastAsia="Times New Roman" w:hAnsi="Consolas" w:cs="Times New Roman"/>
+          <w:color w:val="808080"/>
+          <w:sz w:val="21"/>
+          <w:szCs w:val="21"/>
+        </w:rPr>
+        <w:t>/&gt;</w:t>
+      </w:r>
+    </w:p>
+    <w:p>
+      <w:pPr>
+        <w:shd w:val="clear" w:color="auto" w:fill="1E1E1E"/>
+        <w:spacing w:after="0" w:line="285" w:lineRule="atLeast"/>
+        <w:rPr>
+          <w:rFonts w:ascii="Consolas" w:eastAsia="Times New Roman" w:hAnsi="Consolas" w:cs="Times New Roman"/>
+          <w:color w:val="D4D4D4"/>
+          <w:sz w:val="21"/>
+          <w:szCs w:val="21"/>
+        </w:rPr>
+      </w:pPr>
+      <w:r>
+        <w:rPr>
+          <w:rFonts w:ascii="Consolas" w:eastAsia="Times New Roman" w:hAnsi="Consolas" w:cs="Times New Roman"/>
+          <w:color w:val="D4D4D4"/>
+          <w:sz w:val="21"/>
+          <w:szCs w:val="21"/>
+        </w:rPr>
+        <w:t>                </w:t>
+      </w:r>
+      <w:r>
+        <w:rPr>
+          <w:rFonts w:ascii="Consolas" w:eastAsia="Times New Roman" w:hAnsi="Consolas" w:cs="Times New Roman"/>
+          <w:color w:val="808080"/>
+          <w:sz w:val="21"/>
+          <w:szCs w:val="21"/>
+        </w:rPr>
+        <w:t>&lt;</w:t>
+      </w:r>
+      <w:proofErr w:type="gramStart"/>
+      <w:r>
+        <w:rPr>
+          <w:rFonts w:ascii="Consolas" w:eastAsia="Times New Roman" w:hAnsi="Consolas" w:cs="Times New Roman"/>
+          <w:color w:val="569CD6"/>
+          <w:sz w:val="21"/>
+          <w:szCs w:val="21"/>
+        </w:rPr>
+        <w:t>form</w:t>
+      </w:r>
+      <w:proofErr w:type="gramEnd"/>
+      <w:r>
+        <w:rPr>
+          <w:rFonts w:ascii="Consolas" w:eastAsia="Times New Roman" w:hAnsi="Consolas" w:cs="Times New Roman"/>
+          <w:color w:val="808080"/>
+          <w:sz w:val="21"/>
+          <w:szCs w:val="21"/>
+        </w:rPr>
+        <w:t>&gt;</w:t>
+      </w:r>
+    </w:p>
+    <w:p>
+      <w:pPr>
+        <w:shd w:val="clear" w:color="auto" w:fill="1E1E1E"/>
+        <w:spacing w:after="0" w:line="285" w:lineRule="atLeast"/>
+        <w:rPr>
+          <w:rFonts w:ascii="Consolas" w:eastAsia="Times New Roman" w:hAnsi="Consolas" w:cs="Times New Roman"/>
+          <w:color w:val="D4D4D4"/>
+          <w:sz w:val="21"/>
+          <w:szCs w:val="21"/>
+        </w:rPr>
+      </w:pPr>
+      <w:r>
+        <w:rPr>
+          <w:rFonts w:ascii="Consolas" w:eastAsia="Times New Roman" w:hAnsi="Consolas" w:cs="Times New Roman"/>
+          <w:color w:val="D4D4D4"/>
+          <w:sz w:val="21"/>
+          <w:szCs w:val="21"/>
+        </w:rPr>
+        <w:t>                    </w:t>
+      </w:r>
+      <w:r>
+        <w:rPr>
+          <w:rFonts w:ascii="Consolas" w:eastAsia="Times New Roman" w:hAnsi="Consolas" w:cs="Times New Roman"/>
+          <w:color w:val="808080"/>
+          <w:sz w:val="21"/>
+          <w:szCs w:val="21"/>
+        </w:rPr>
+        <w:t>&lt;</w:t>
+      </w:r>
+      <w:r>
+        <w:rPr>
+          <w:rFonts w:ascii="Consolas" w:eastAsia="Times New Roman" w:hAnsi="Consolas" w:cs="Times New Roman"/>
+          <w:color w:val="569CD6"/>
+          <w:sz w:val="21"/>
+          <w:szCs w:val="21"/>
+        </w:rPr>
+        <w:t>input</w:t>
+      </w:r>
+      <w:r>
+        <w:rPr>
+          <w:rFonts w:ascii="Consolas" w:eastAsia="Times New Roman" w:hAnsi="Consolas" w:cs="Times New Roman"/>
+          <w:color w:val="D4D4D4"/>
+          <w:sz w:val="21"/>
+          <w:szCs w:val="21"/>
+        </w:rPr>
+        <w:t> </w:t>
+      </w:r>
+      <w:r>
+        <w:rPr>
+          <w:rFonts w:ascii="Consolas" w:eastAsia="Times New Roman" w:hAnsi="Consolas" w:cs="Times New Roman"/>
+          <w:color w:val="9CDCFE"/>
+          <w:sz w:val="21"/>
+          <w:szCs w:val="21"/>
+        </w:rPr>
+        <w:t>value</w:t>
+      </w:r>
+      <w:proofErr w:type="gramStart"/>
+      <w:r>
+        <w:rPr>
+          <w:rFonts w:ascii="Consolas" w:eastAsia="Times New Roman" w:hAnsi="Consolas" w:cs="Times New Roman"/>
+          <w:color w:val="D4D4D4"/>
+          <w:sz w:val="21"/>
+          <w:szCs w:val="21"/>
+        </w:rPr>
+        <w:t>=</w:t>
+      </w:r>
+      <w:r>
+        <w:rPr>
+          <w:rFonts w:ascii="Consolas" w:eastAsia="Times New Roman" w:hAnsi="Consolas" w:cs="Times New Roman"/>
+          <w:color w:val="569CD6"/>
+          <w:sz w:val="21"/>
+          <w:szCs w:val="21"/>
+        </w:rPr>
+        <w:t>{</w:t>
+      </w:r>
+      <w:proofErr w:type="gramEnd"/>
+      <w:r>
+        <w:rPr>
+          <w:rFonts w:ascii="Consolas" w:eastAsia="Times New Roman" w:hAnsi="Consolas" w:cs="Times New Roman"/>
+          <w:color w:val="4FC1FF"/>
+          <w:sz w:val="21"/>
+          <w:szCs w:val="21"/>
+        </w:rPr>
+        <w:t>input</w:t>
+      </w:r>
+      <w:r>
+        <w:rPr>
+          <w:rFonts w:ascii="Consolas" w:eastAsia="Times New Roman" w:hAnsi="Consolas" w:cs="Times New Roman"/>
+          <w:color w:val="569CD6"/>
+          <w:sz w:val="21"/>
+          <w:szCs w:val="21"/>
+        </w:rPr>
+        <w:t>}</w:t>
+      </w:r>
+      <w:r>
+        <w:rPr>
+          <w:rFonts w:ascii="Consolas" w:eastAsia="Times New Roman" w:hAnsi="Consolas" w:cs="Times New Roman"/>
+          <w:color w:val="D4D4D4"/>
+          <w:sz w:val="21"/>
+          <w:szCs w:val="21"/>
+        </w:rPr>
+        <w:t> </w:t>
+      </w:r>
+      <w:r>
+        <w:rPr>
+          <w:rFonts w:ascii="Consolas" w:eastAsia="Times New Roman" w:hAnsi="Consolas" w:cs="Times New Roman"/>
+          <w:color w:val="9CDCFE"/>
+          <w:sz w:val="21"/>
+          <w:szCs w:val="21"/>
+        </w:rPr>
+        <w:t>onChange</w:t>
+      </w:r>
+      <w:r>
+        <w:rPr>
+          <w:rFonts w:ascii="Consolas" w:eastAsia="Times New Roman" w:hAnsi="Consolas" w:cs="Times New Roman"/>
+          <w:color w:val="D4D4D4"/>
+          <w:sz w:val="21"/>
+          <w:szCs w:val="21"/>
+        </w:rPr>
+        <w:t>=</w:t>
+      </w:r>
+      <w:r>
+        <w:rPr>
+          <w:rFonts w:ascii="Consolas" w:eastAsia="Times New Roman" w:hAnsi="Consolas" w:cs="Times New Roman"/>
+          <w:color w:val="569CD6"/>
+          <w:sz w:val="21"/>
+          <w:szCs w:val="21"/>
+        </w:rPr>
+        <w:t>{</w:t>
+      </w:r>
+      <w:r>
+        <w:rPr>
+          <w:rFonts w:ascii="Consolas" w:eastAsia="Times New Roman" w:hAnsi="Consolas" w:cs="Times New Roman"/>
+          <w:color w:val="9CDCFE"/>
+          <w:sz w:val="21"/>
+          <w:szCs w:val="21"/>
+        </w:rPr>
+        <w:t>e</w:t>
+      </w:r>
+      <w:r>
+        <w:rPr>
+          <w:rFonts w:ascii="Consolas" w:eastAsia="Times New Roman" w:hAnsi="Consolas" w:cs="Times New Roman"/>
+          <w:color w:val="D4D4D4"/>
+          <w:sz w:val="21"/>
+          <w:szCs w:val="21"/>
+        </w:rPr>
+        <w:t> </w:t>
+      </w:r>
+      <w:r>
+        <w:rPr>
+          <w:rFonts w:ascii="Consolas" w:eastAsia="Times New Roman" w:hAnsi="Consolas" w:cs="Times New Roman"/>
+          <w:color w:val="569CD6"/>
+          <w:sz w:val="21"/>
+          <w:szCs w:val="21"/>
+        </w:rPr>
+        <w:t>=&gt;</w:t>
+      </w:r>
+      <w:r>
+        <w:rPr>
+          <w:rFonts w:ascii="Consolas" w:eastAsia="Times New Roman" w:hAnsi="Consolas" w:cs="Times New Roman"/>
+          <w:color w:val="D4D4D4"/>
+          <w:sz w:val="21"/>
+          <w:szCs w:val="21"/>
+        </w:rPr>
+        <w:t> </w:t>
+      </w:r>
+      <w:r>
+        <w:rPr>
+          <w:rFonts w:ascii="Consolas" w:eastAsia="Times New Roman" w:hAnsi="Consolas" w:cs="Times New Roman"/>
+          <w:color w:val="DCDCAA"/>
+          <w:sz w:val="21"/>
+          <w:szCs w:val="21"/>
+        </w:rPr>
+        <w:t>setInput</w:t>
+      </w:r>
+      <w:r>
+        <w:rPr>
+          <w:rFonts w:ascii="Consolas" w:eastAsia="Times New Roman" w:hAnsi="Consolas" w:cs="Times New Roman"/>
+          <w:color w:val="D4D4D4"/>
+          <w:sz w:val="21"/>
+          <w:szCs w:val="21"/>
+        </w:rPr>
+        <w:t>(</w:t>
+      </w:r>
+      <w:r>
+        <w:rPr>
+          <w:rFonts w:ascii="Consolas" w:eastAsia="Times New Roman" w:hAnsi="Consolas" w:cs="Times New Roman"/>
+          <w:color w:val="9CDCFE"/>
+          <w:sz w:val="21"/>
+          <w:szCs w:val="21"/>
+        </w:rPr>
+        <w:t>e</w:t>
+      </w:r>
+      <w:r>
+        <w:rPr>
+          <w:rFonts w:ascii="Consolas" w:eastAsia="Times New Roman" w:hAnsi="Consolas" w:cs="Times New Roman"/>
+          <w:color w:val="D4D4D4"/>
+          <w:sz w:val="21"/>
+          <w:szCs w:val="21"/>
+        </w:rPr>
+        <w:t>.</w:t>
+      </w:r>
+      <w:r>
+        <w:rPr>
+          <w:rFonts w:ascii="Consolas" w:eastAsia="Times New Roman" w:hAnsi="Consolas" w:cs="Times New Roman"/>
+          <w:color w:val="9CDCFE"/>
+          <w:sz w:val="21"/>
+          <w:szCs w:val="21"/>
+        </w:rPr>
+        <w:t>target</w:t>
+      </w:r>
+      <w:r>
+        <w:rPr>
+          <w:rFonts w:ascii="Consolas" w:eastAsia="Times New Roman" w:hAnsi="Consolas" w:cs="Times New Roman"/>
+          <w:color w:val="D4D4D4"/>
+          <w:sz w:val="21"/>
+          <w:szCs w:val="21"/>
+        </w:rPr>
+        <w:t>.</w:t>
+      </w:r>
+      <w:r>
+        <w:rPr>
+          <w:rFonts w:ascii="Consolas" w:eastAsia="Times New Roman" w:hAnsi="Consolas" w:cs="Times New Roman"/>
+          <w:color w:val="9CDCFE"/>
+          <w:sz w:val="21"/>
+          <w:szCs w:val="21"/>
+        </w:rPr>
+        <w:t>value</w:t>
+      </w:r>
+      <w:r>
+        <w:rPr>
+          <w:rFonts w:ascii="Consolas" w:eastAsia="Times New Roman" w:hAnsi="Consolas" w:cs="Times New Roman"/>
+          <w:color w:val="D4D4D4"/>
+          <w:sz w:val="21"/>
+          <w:szCs w:val="21"/>
+        </w:rPr>
+        <w:t>)</w:t>
+      </w:r>
+      <w:r>
+        <w:rPr>
+          <w:rFonts w:ascii="Consolas" w:eastAsia="Times New Roman" w:hAnsi="Consolas" w:cs="Times New Roman"/>
+          <w:color w:val="569CD6"/>
+          <w:sz w:val="21"/>
+          <w:szCs w:val="21"/>
+        </w:rPr>
+        <w:t>}</w:t>
+      </w:r>
+      <w:r>
+        <w:rPr>
+          <w:rFonts w:ascii="Consolas" w:eastAsia="Times New Roman" w:hAnsi="Consolas" w:cs="Times New Roman"/>
+          <w:color w:val="9CDCFE"/>
+          <w:sz w:val="21"/>
+          <w:szCs w:val="21"/>
+        </w:rPr>
+        <w:t>placeholder</w:t>
+      </w:r>
+      <w:r>
+        <w:rPr>
+          <w:rFonts w:ascii="Consolas" w:eastAsia="Times New Roman" w:hAnsi="Consolas" w:cs="Times New Roman"/>
+          <w:color w:val="D4D4D4"/>
+          <w:sz w:val="21"/>
+          <w:szCs w:val="21"/>
+        </w:rPr>
+        <w:t>=</w:t>
+      </w:r>
       <w:r>
         <w:rPr>
           <w:rFonts w:ascii="Consolas" w:eastAsia="Times New Roman" w:hAnsi="Consolas" w:cs="Times New Roman"/>
@@ -26594,9 +29297,35 @@
           <w:sz w:val="21"/>
           <w:szCs w:val="21"/>
         </w:rPr>
-        <w:t>reciever</w:t>
-      </w:r>
-      <w:proofErr w:type="spellEnd"/>
+        <w:t>"Type a message"</w:t>
+      </w:r>
+      <w:r>
+        <w:rPr>
+          <w:rFonts w:ascii="Consolas" w:eastAsia="Times New Roman" w:hAnsi="Consolas" w:cs="Times New Roman"/>
+          <w:color w:val="D4D4D4"/>
+          <w:sz w:val="21"/>
+          <w:szCs w:val="21"/>
+        </w:rPr>
+        <w:t> </w:t>
+      </w:r>
+      <w:r>
+        <w:rPr>
+          <w:rFonts w:ascii="Consolas" w:eastAsia="Times New Roman" w:hAnsi="Consolas" w:cs="Times New Roman"/>
+          <w:color w:val="9CDCFE"/>
+          <w:sz w:val="21"/>
+          <w:szCs w:val="21"/>
+        </w:rPr>
+        <w:t>type</w:t>
+      </w:r>
+      <w:r>
+        <w:rPr>
+          <w:rFonts w:ascii="Consolas" w:eastAsia="Times New Roman" w:hAnsi="Consolas" w:cs="Times New Roman"/>
+          <w:color w:val="D4D4D4"/>
+          <w:sz w:val="21"/>
+          <w:szCs w:val="21"/>
+        </w:rPr>
+        <w:t>=</w:t>
+      </w:r>
       <w:r>
         <w:rPr>
           <w:rFonts w:ascii="Consolas" w:eastAsia="Times New Roman" w:hAnsi="Consolas" w:cs="Times New Roman"/>
@@ -26604,7 +29333,329 @@
           <w:sz w:val="21"/>
           <w:szCs w:val="21"/>
         </w:rPr>
-        <w:t>"</w:t>
+        <w:t>"text"</w:t>
+      </w:r>
+      <w:r>
+        <w:rPr>
+          <w:rFonts w:ascii="Consolas" w:eastAsia="Times New Roman" w:hAnsi="Consolas" w:cs="Times New Roman"/>
+          <w:color w:val="808080"/>
+          <w:sz w:val="21"/>
+          <w:szCs w:val="21"/>
+        </w:rPr>
+        <w:t>/&gt;</w:t>
+      </w:r>
+    </w:p>
+    <w:p>
+      <w:pPr>
+        <w:shd w:val="clear" w:color="auto" w:fill="1E1E1E"/>
+        <w:spacing w:after="0" w:line="285" w:lineRule="atLeast"/>
+        <w:rPr>
+          <w:rFonts w:ascii="Consolas" w:eastAsia="Times New Roman" w:hAnsi="Consolas" w:cs="Times New Roman"/>
+          <w:color w:val="D4D4D4"/>
+          <w:sz w:val="21"/>
+          <w:szCs w:val="21"/>
+        </w:rPr>
+      </w:pPr>
+      <w:r>
+        <w:rPr>
+          <w:rFonts w:ascii="Consolas" w:eastAsia="Times New Roman" w:hAnsi="Consolas" w:cs="Times New Roman"/>
+          <w:color w:val="D4D4D4"/>
+          <w:sz w:val="21"/>
+          <w:szCs w:val="21"/>
+        </w:rPr>
+        <w:t>                    </w:t>
+      </w:r>
+      <w:r>
+        <w:rPr>
+          <w:rFonts w:ascii="Consolas" w:eastAsia="Times New Roman" w:hAnsi="Consolas" w:cs="Times New Roman"/>
+          <w:color w:val="808080"/>
+          <w:sz w:val="21"/>
+          <w:szCs w:val="21"/>
+        </w:rPr>
+        <w:t>&lt;</w:t>
+      </w:r>
+      <w:r>
+        <w:rPr>
+          <w:rFonts w:ascii="Consolas" w:eastAsia="Times New Roman" w:hAnsi="Consolas" w:cs="Times New Roman"/>
+          <w:color w:val="569CD6"/>
+          <w:sz w:val="21"/>
+          <w:szCs w:val="21"/>
+        </w:rPr>
+        <w:t>button</w:t>
+      </w:r>
+      <w:r>
+        <w:rPr>
+          <w:rFonts w:ascii="Consolas" w:eastAsia="Times New Roman" w:hAnsi="Consolas" w:cs="Times New Roman"/>
+          <w:color w:val="D4D4D4"/>
+          <w:sz w:val="21"/>
+          <w:szCs w:val="21"/>
+        </w:rPr>
+        <w:t> </w:t>
+      </w:r>
+      <w:r>
+        <w:rPr>
+          <w:rFonts w:ascii="Consolas" w:eastAsia="Times New Roman" w:hAnsi="Consolas" w:cs="Times New Roman"/>
+          <w:color w:val="9CDCFE"/>
+          <w:sz w:val="21"/>
+          <w:szCs w:val="21"/>
+        </w:rPr>
+        <w:t>onClick</w:t>
+      </w:r>
+      <w:proofErr w:type="gramStart"/>
+      <w:r>
+        <w:rPr>
+          <w:rFonts w:ascii="Consolas" w:eastAsia="Times New Roman" w:hAnsi="Consolas" w:cs="Times New Roman"/>
+          <w:color w:val="D4D4D4"/>
+          <w:sz w:val="21"/>
+          <w:szCs w:val="21"/>
+        </w:rPr>
+        <w:t>=</w:t>
+      </w:r>
+      <w:r>
+        <w:rPr>
+          <w:rFonts w:ascii="Consolas" w:eastAsia="Times New Roman" w:hAnsi="Consolas" w:cs="Times New Roman"/>
+          <w:color w:val="569CD6"/>
+          <w:sz w:val="21"/>
+          <w:szCs w:val="21"/>
+        </w:rPr>
+        <w:t>{</w:t>
+      </w:r>
+      <w:proofErr w:type="gramEnd"/>
+      <w:r>
+        <w:rPr>
+          <w:rFonts w:ascii="Consolas" w:eastAsia="Times New Roman" w:hAnsi="Consolas" w:cs="Times New Roman"/>
+          <w:color w:val="DCDCAA"/>
+          <w:sz w:val="21"/>
+          <w:szCs w:val="21"/>
+        </w:rPr>
+        <w:t>sendMessage</w:t>
+      </w:r>
+      <w:r>
+        <w:rPr>
+          <w:rFonts w:ascii="Consolas" w:eastAsia="Times New Roman" w:hAnsi="Consolas" w:cs="Times New Roman"/>
+          <w:color w:val="569CD6"/>
+          <w:sz w:val="21"/>
+          <w:szCs w:val="21"/>
+        </w:rPr>
+        <w:t>}</w:t>
+      </w:r>
+      <w:r>
+        <w:rPr>
+          <w:rFonts w:ascii="Consolas" w:eastAsia="Times New Roman" w:hAnsi="Consolas" w:cs="Times New Roman"/>
+          <w:color w:val="D4D4D4"/>
+          <w:sz w:val="21"/>
+          <w:szCs w:val="21"/>
+        </w:rPr>
+        <w:t> </w:t>
+      </w:r>
+      <w:r>
+        <w:rPr>
+          <w:rFonts w:ascii="Consolas" w:eastAsia="Times New Roman" w:hAnsi="Consolas" w:cs="Times New Roman"/>
+          <w:color w:val="9CDCFE"/>
+          <w:sz w:val="21"/>
+          <w:szCs w:val="21"/>
+        </w:rPr>
+        <w:t>type</w:t>
+      </w:r>
+      <w:r>
+        <w:rPr>
+          <w:rFonts w:ascii="Consolas" w:eastAsia="Times New Roman" w:hAnsi="Consolas" w:cs="Times New Roman"/>
+          <w:color w:val="D4D4D4"/>
+          <w:sz w:val="21"/>
+          <w:szCs w:val="21"/>
+        </w:rPr>
+        <w:t>=</w:t>
+      </w:r>
+      <w:r>
+        <w:rPr>
+          <w:rFonts w:ascii="Consolas" w:eastAsia="Times New Roman" w:hAnsi="Consolas" w:cs="Times New Roman"/>
+          <w:color w:val="CE9178"/>
+          <w:sz w:val="21"/>
+          <w:szCs w:val="21"/>
+        </w:rPr>
+        <w:t>"submit"</w:t>
+      </w:r>
+      <w:r>
+        <w:rPr>
+          <w:rFonts w:ascii="Consolas" w:eastAsia="Times New Roman" w:hAnsi="Consolas" w:cs="Times New Roman"/>
+          <w:color w:val="808080"/>
+          <w:sz w:val="21"/>
+          <w:szCs w:val="21"/>
+        </w:rPr>
+        <w:t>&gt;</w:t>
+      </w:r>
+      <w:r>
+        <w:rPr>
+          <w:rFonts w:ascii="Consolas" w:eastAsia="Times New Roman" w:hAnsi="Consolas" w:cs="Times New Roman"/>
+          <w:color w:val="D4D4D4"/>
+          <w:sz w:val="21"/>
+          <w:szCs w:val="21"/>
+        </w:rPr>
+        <w:t>Send a message</w:t>
+      </w:r>
+      <w:r>
+        <w:rPr>
+          <w:rFonts w:ascii="Consolas" w:eastAsia="Times New Roman" w:hAnsi="Consolas" w:cs="Times New Roman"/>
+          <w:color w:val="808080"/>
+          <w:sz w:val="21"/>
+          <w:szCs w:val="21"/>
+        </w:rPr>
+        <w:t>&lt;/</w:t>
+      </w:r>
+      <w:r>
+        <w:rPr>
+          <w:rFonts w:ascii="Consolas" w:eastAsia="Times New Roman" w:hAnsi="Consolas" w:cs="Times New Roman"/>
+          <w:color w:val="569CD6"/>
+          <w:sz w:val="21"/>
+          <w:szCs w:val="21"/>
+        </w:rPr>
+        <w:t>button</w:t>
+      </w:r>
+      <w:r>
+        <w:rPr>
+          <w:rFonts w:ascii="Consolas" w:eastAsia="Times New Roman" w:hAnsi="Consolas" w:cs="Times New Roman"/>
+          <w:color w:val="808080"/>
+          <w:sz w:val="21"/>
+          <w:szCs w:val="21"/>
+        </w:rPr>
+        <w:t>&gt;</w:t>
+      </w:r>
+    </w:p>
+    <w:p>
+      <w:pPr>
+        <w:shd w:val="clear" w:color="auto" w:fill="1E1E1E"/>
+        <w:spacing w:after="0" w:line="285" w:lineRule="atLeast"/>
+        <w:rPr>
+          <w:rFonts w:ascii="Consolas" w:eastAsia="Times New Roman" w:hAnsi="Consolas" w:cs="Times New Roman"/>
+          <w:color w:val="D4D4D4"/>
+          <w:sz w:val="21"/>
+          <w:szCs w:val="21"/>
+        </w:rPr>
+      </w:pPr>
+      <w:r>
+        <w:rPr>
+          <w:rFonts w:ascii="Consolas" w:eastAsia="Times New Roman" w:hAnsi="Consolas" w:cs="Times New Roman"/>
+          <w:color w:val="D4D4D4"/>
+          <w:sz w:val="21"/>
+          <w:szCs w:val="21"/>
+        </w:rPr>
+        <w:t>                </w:t>
+      </w:r>
+      <w:r>
+        <w:rPr>
+          <w:rFonts w:ascii="Consolas" w:eastAsia="Times New Roman" w:hAnsi="Consolas" w:cs="Times New Roman"/>
+          <w:color w:val="808080"/>
+          <w:sz w:val="21"/>
+          <w:szCs w:val="21"/>
+        </w:rPr>
+        <w:t>&lt;/</w:t>
+      </w:r>
+      <w:r>
+        <w:rPr>
+          <w:rFonts w:ascii="Consolas" w:eastAsia="Times New Roman" w:hAnsi="Consolas" w:cs="Times New Roman"/>
+          <w:color w:val="569CD6"/>
+          <w:sz w:val="21"/>
+          <w:szCs w:val="21"/>
+        </w:rPr>
+        <w:t>form</w:t>
+      </w:r>
+      <w:r>
+        <w:rPr>
+          <w:rFonts w:ascii="Consolas" w:eastAsia="Times New Roman" w:hAnsi="Consolas" w:cs="Times New Roman"/>
+          <w:color w:val="808080"/>
+          <w:sz w:val="21"/>
+          <w:szCs w:val="21"/>
+        </w:rPr>
+        <w:t>&gt;</w:t>
+      </w:r>
+    </w:p>
+    <w:p>
+      <w:pPr>
+        <w:shd w:val="clear" w:color="auto" w:fill="1E1E1E"/>
+        <w:spacing w:after="0" w:line="285" w:lineRule="atLeast"/>
+        <w:rPr>
+          <w:rFonts w:ascii="Consolas" w:eastAsia="Times New Roman" w:hAnsi="Consolas" w:cs="Times New Roman"/>
+          <w:color w:val="D4D4D4"/>
+          <w:sz w:val="21"/>
+          <w:szCs w:val="21"/>
+        </w:rPr>
+      </w:pPr>
+      <w:r>
+        <w:rPr>
+          <w:rFonts w:ascii="Consolas" w:eastAsia="Times New Roman" w:hAnsi="Consolas" w:cs="Times New Roman"/>
+          <w:color w:val="D4D4D4"/>
+          <w:sz w:val="21"/>
+          <w:szCs w:val="21"/>
+        </w:rPr>
+        <w:t>                </w:t>
+      </w:r>
+      <w:r>
+        <w:rPr>
+          <w:rFonts w:ascii="Consolas" w:eastAsia="Times New Roman" w:hAnsi="Consolas" w:cs="Times New Roman"/>
+          <w:color w:val="808080"/>
+          <w:sz w:val="21"/>
+          <w:szCs w:val="21"/>
+        </w:rPr>
+        <w:t>&lt;</w:t>
+      </w:r>
+      <w:proofErr w:type="spellStart"/>
+      <w:r>
+        <w:rPr>
+          <w:rFonts w:ascii="Consolas" w:eastAsia="Times New Roman" w:hAnsi="Consolas" w:cs="Times New Roman"/>
+          <w:color w:val="4EC9B0"/>
+          <w:sz w:val="21"/>
+          <w:szCs w:val="21"/>
+        </w:rPr>
+        <w:t>MicNone</w:t>
+      </w:r>
+      <w:proofErr w:type="spellEnd"/>
+      <w:r>
+        <w:rPr>
+          <w:rFonts w:ascii="Consolas" w:eastAsia="Times New Roman" w:hAnsi="Consolas" w:cs="Times New Roman"/>
+          <w:color w:val="808080"/>
+          <w:sz w:val="21"/>
+          <w:szCs w:val="21"/>
+        </w:rPr>
+        <w:t>/&gt;</w:t>
+      </w:r>
+    </w:p>
+    <w:p>
+      <w:pPr>
+        <w:shd w:val="clear" w:color="auto" w:fill="1E1E1E"/>
+        <w:spacing w:after="0" w:line="285" w:lineRule="atLeast"/>
+        <w:rPr>
+          <w:rFonts w:ascii="Consolas" w:eastAsia="Times New Roman" w:hAnsi="Consolas" w:cs="Times New Roman"/>
+          <w:color w:val="D4D4D4"/>
+          <w:sz w:val="21"/>
+          <w:szCs w:val="21"/>
+        </w:rPr>
+      </w:pPr>
+      <w:r>
+        <w:rPr>
+          <w:rFonts w:ascii="Consolas" w:eastAsia="Times New Roman" w:hAnsi="Consolas" w:cs="Times New Roman"/>
+          <w:color w:val="D4D4D4"/>
+          <w:sz w:val="21"/>
+          <w:szCs w:val="21"/>
+        </w:rPr>
+        <w:t>            </w:t>
+      </w:r>
+      <w:r>
+        <w:rPr>
+          <w:rFonts w:ascii="Consolas" w:eastAsia="Times New Roman" w:hAnsi="Consolas" w:cs="Times New Roman"/>
+          <w:color w:val="808080"/>
+          <w:sz w:val="21"/>
+          <w:szCs w:val="21"/>
+        </w:rPr>
+        <w:t>&lt;/</w:t>
+      </w:r>
+      <w:r>
+        <w:rPr>
+          <w:rFonts w:ascii="Consolas" w:eastAsia="Times New Roman" w:hAnsi="Consolas" w:cs="Times New Roman"/>
+          <w:color w:val="569CD6"/>
+          <w:sz w:val="21"/>
+          <w:szCs w:val="21"/>
+        </w:rPr>
+        <w:t>div</w:t>
       </w:r>
       <w:r>
         <w:rPr>
@@ -26626,8 +29677,435 @@
           <w:szCs w:val="28"/>
         </w:rPr>
       </w:pPr>
-      <w:bookmarkStart w:id="0" w:name="_GoBack"/>
-      <w:bookmarkEnd w:id="0"/>
+    </w:p>
+    <w:p>
+      <w:pPr>
+        <w:tabs>
+          <w:tab w:val="left" w:pos="2300"/>
+        </w:tabs>
+        <w:rPr>
+          <w:sz w:val="28"/>
+          <w:szCs w:val="28"/>
+        </w:rPr>
+      </w:pPr>
+    </w:p>
+    <w:p>
+      <w:pPr>
+        <w:tabs>
+          <w:tab w:val="left" w:pos="2300"/>
+        </w:tabs>
+        <w:rPr>
+          <w:sz w:val="28"/>
+          <w:szCs w:val="28"/>
+        </w:rPr>
+      </w:pPr>
+      <w:r>
+        <w:rPr>
+          <w:sz w:val="28"/>
+          <w:szCs w:val="28"/>
+        </w:rPr>
+        <w:t>Use of classes based on condition:</w:t>
+      </w:r>
+    </w:p>
+    <w:p>
+      <w:pPr>
+        <w:shd w:val="clear" w:color="auto" w:fill="1E1E1E"/>
+        <w:spacing w:after="0" w:line="285" w:lineRule="atLeast"/>
+        <w:rPr>
+          <w:rFonts w:ascii="Consolas" w:eastAsia="Times New Roman" w:hAnsi="Consolas" w:cs="Times New Roman"/>
+          <w:color w:val="D4D4D4"/>
+          <w:sz w:val="21"/>
+          <w:szCs w:val="21"/>
+        </w:rPr>
+      </w:pPr>
+      <w:r>
+        <w:rPr>
+          <w:rFonts w:ascii="Consolas" w:eastAsia="Times New Roman" w:hAnsi="Consolas" w:cs="Times New Roman"/>
+          <w:color w:val="D4D4D4"/>
+          <w:sz w:val="21"/>
+          <w:szCs w:val="21"/>
+        </w:rPr>
+        <w:t> </w:t>
+      </w:r>
+      <w:r>
+        <w:rPr>
+          <w:rFonts w:ascii="Consolas" w:eastAsia="Times New Roman" w:hAnsi="Consolas" w:cs="Times New Roman"/>
+          <w:color w:val="808080"/>
+          <w:sz w:val="21"/>
+          <w:szCs w:val="21"/>
+        </w:rPr>
+        <w:t>&lt;</w:t>
+      </w:r>
+      <w:r>
+        <w:rPr>
+          <w:rFonts w:ascii="Consolas" w:eastAsia="Times New Roman" w:hAnsi="Consolas" w:cs="Times New Roman"/>
+          <w:color w:val="569CD6"/>
+          <w:sz w:val="21"/>
+          <w:szCs w:val="21"/>
+        </w:rPr>
+        <w:t>p</w:t>
+      </w:r>
+      <w:r>
+        <w:rPr>
+          <w:rFonts w:ascii="Consolas" w:eastAsia="Times New Roman" w:hAnsi="Consolas" w:cs="Times New Roman"/>
+          <w:color w:val="D4D4D4"/>
+          <w:sz w:val="21"/>
+          <w:szCs w:val="21"/>
+        </w:rPr>
+        <w:t> </w:t>
+      </w:r>
+      <w:r>
+        <w:rPr>
+          <w:rFonts w:ascii="Consolas" w:eastAsia="Times New Roman" w:hAnsi="Consolas" w:cs="Times New Roman"/>
+          <w:color w:val="9CDCFE"/>
+          <w:sz w:val="21"/>
+          <w:szCs w:val="21"/>
+        </w:rPr>
+        <w:t>className</w:t>
+      </w:r>
+      <w:proofErr w:type="gramStart"/>
+      <w:r>
+        <w:rPr>
+          <w:rFonts w:ascii="Consolas" w:eastAsia="Times New Roman" w:hAnsi="Consolas" w:cs="Times New Roman"/>
+          <w:color w:val="D4D4D4"/>
+          <w:sz w:val="21"/>
+          <w:szCs w:val="21"/>
+        </w:rPr>
+        <w:t>=</w:t>
+      </w:r>
+      <w:r>
+        <w:rPr>
+          <w:rFonts w:ascii="Consolas" w:eastAsia="Times New Roman" w:hAnsi="Consolas" w:cs="Times New Roman"/>
+          <w:color w:val="569CD6"/>
+          <w:sz w:val="21"/>
+          <w:szCs w:val="21"/>
+        </w:rPr>
+        <w:t>{</w:t>
+      </w:r>
+      <w:proofErr w:type="gramEnd"/>
+      <w:r>
+        <w:rPr>
+          <w:rFonts w:ascii="Consolas" w:eastAsia="Times New Roman" w:hAnsi="Consolas" w:cs="Times New Roman"/>
+          <w:color w:val="CE9178"/>
+          <w:sz w:val="21"/>
+          <w:szCs w:val="21"/>
+        </w:rPr>
+        <w:t>`chat__message </w:t>
+      </w:r>
+      <w:r>
+        <w:rPr>
+          <w:rFonts w:ascii="Consolas" w:eastAsia="Times New Roman" w:hAnsi="Consolas" w:cs="Times New Roman"/>
+          <w:color w:val="569CD6"/>
+          <w:sz w:val="21"/>
+          <w:szCs w:val="21"/>
+        </w:rPr>
+        <w:t>${</w:t>
+      </w:r>
+      <w:r>
+        <w:rPr>
+          <w:rFonts w:ascii="Consolas" w:eastAsia="Times New Roman" w:hAnsi="Consolas" w:cs="Times New Roman"/>
+          <w:color w:val="9CDCFE"/>
+          <w:sz w:val="21"/>
+          <w:szCs w:val="21"/>
+        </w:rPr>
+        <w:t>message</w:t>
+      </w:r>
+      <w:r>
+        <w:rPr>
+          <w:rFonts w:ascii="Consolas" w:eastAsia="Times New Roman" w:hAnsi="Consolas" w:cs="Times New Roman"/>
+          <w:color w:val="D4D4D4"/>
+          <w:sz w:val="21"/>
+          <w:szCs w:val="21"/>
+        </w:rPr>
+        <w:t>.</w:t>
+      </w:r>
+      <w:r>
+        <w:rPr>
+          <w:rFonts w:ascii="Consolas" w:eastAsia="Times New Roman" w:hAnsi="Consolas" w:cs="Times New Roman"/>
+          <w:color w:val="9CDCFE"/>
+          <w:sz w:val="21"/>
+          <w:szCs w:val="21"/>
+        </w:rPr>
+        <w:t>recieved</w:t>
+      </w:r>
+      <w:r>
+        <w:rPr>
+          <w:rFonts w:ascii="Consolas" w:eastAsia="Times New Roman" w:hAnsi="Consolas" w:cs="Times New Roman"/>
+          <w:color w:val="D4D4D4"/>
+          <w:sz w:val="21"/>
+          <w:szCs w:val="21"/>
+        </w:rPr>
+        <w:t> &amp;&amp; </w:t>
+      </w:r>
+      <w:r>
+        <w:rPr>
+          <w:rFonts w:ascii="Consolas" w:eastAsia="Times New Roman" w:hAnsi="Consolas" w:cs="Times New Roman"/>
+          <w:color w:val="CE9178"/>
+          <w:sz w:val="21"/>
+          <w:szCs w:val="21"/>
+        </w:rPr>
+        <w:t>"chat__reciever"</w:t>
+      </w:r>
+      <w:r>
+        <w:rPr>
+          <w:rFonts w:ascii="Consolas" w:eastAsia="Times New Roman" w:hAnsi="Consolas" w:cs="Times New Roman"/>
+          <w:color w:val="569CD6"/>
+          <w:sz w:val="21"/>
+          <w:szCs w:val="21"/>
+        </w:rPr>
+        <w:t>}</w:t>
+      </w:r>
+      <w:r>
+        <w:rPr>
+          <w:rFonts w:ascii="Consolas" w:eastAsia="Times New Roman" w:hAnsi="Consolas" w:cs="Times New Roman"/>
+          <w:color w:val="CE9178"/>
+          <w:sz w:val="21"/>
+          <w:szCs w:val="21"/>
+        </w:rPr>
+        <w:t>`</w:t>
+      </w:r>
+      <w:r>
+        <w:rPr>
+          <w:rFonts w:ascii="Consolas" w:eastAsia="Times New Roman" w:hAnsi="Consolas" w:cs="Times New Roman"/>
+          <w:color w:val="569CD6"/>
+          <w:sz w:val="21"/>
+          <w:szCs w:val="21"/>
+        </w:rPr>
+        <w:t>}</w:t>
+      </w:r>
+      <w:r>
+        <w:rPr>
+          <w:rFonts w:ascii="Consolas" w:eastAsia="Times New Roman" w:hAnsi="Consolas" w:cs="Times New Roman"/>
+          <w:color w:val="808080"/>
+          <w:sz w:val="21"/>
+          <w:szCs w:val="21"/>
+        </w:rPr>
+        <w:t>&gt;</w:t>
+      </w:r>
+    </w:p>
+    <w:p>
+      <w:pPr>
+        <w:tabs>
+          <w:tab w:val="left" w:pos="2300"/>
+        </w:tabs>
+        <w:rPr>
+          <w:sz w:val="28"/>
+          <w:szCs w:val="28"/>
+        </w:rPr>
+      </w:pPr>
+      <w:r>
+        <w:rPr>
+          <w:sz w:val="28"/>
+          <w:szCs w:val="28"/>
+        </w:rPr>
+        <w:lastRenderedPageBreak/>
+        <w:t xml:space="preserve">Use </w:t>
+      </w:r>
+      <w:proofErr w:type="spellStart"/>
+      <w:r>
+        <w:rPr>
+          <w:sz w:val="28"/>
+          <w:szCs w:val="28"/>
+        </w:rPr>
+        <w:t>chat__message</w:t>
+      </w:r>
+      <w:proofErr w:type="spellEnd"/>
+      <w:r>
+        <w:rPr>
+          <w:sz w:val="28"/>
+          <w:szCs w:val="28"/>
+        </w:rPr>
+        <w:t xml:space="preserve"> class, if </w:t>
+      </w:r>
+      <w:proofErr w:type="spellStart"/>
+      <w:r>
+        <w:rPr>
+          <w:sz w:val="28"/>
+          <w:szCs w:val="28"/>
+        </w:rPr>
+        <w:t>message.recieved</w:t>
+      </w:r>
+      <w:proofErr w:type="spellEnd"/>
+      <w:r>
+        <w:rPr>
+          <w:sz w:val="28"/>
+          <w:szCs w:val="28"/>
+        </w:rPr>
+        <w:t xml:space="preserve"> is true, then use chat__</w:t>
+      </w:r>
+      <w:proofErr w:type="spellStart"/>
+      <w:r>
+        <w:rPr>
+          <w:sz w:val="28"/>
+          <w:szCs w:val="28"/>
+        </w:rPr>
+        <w:t>reciever</w:t>
+      </w:r>
+      <w:proofErr w:type="spellEnd"/>
+      <w:r>
+        <w:rPr>
+          <w:sz w:val="28"/>
+          <w:szCs w:val="28"/>
+        </w:rPr>
+        <w:t xml:space="preserve"> class</w:t>
+      </w:r>
+    </w:p>
+    <w:p>
+      <w:pPr>
+        <w:tabs>
+          <w:tab w:val="left" w:pos="2300"/>
+        </w:tabs>
+        <w:rPr>
+          <w:sz w:val="28"/>
+          <w:szCs w:val="28"/>
+        </w:rPr>
+      </w:pPr>
+    </w:p>
+    <w:p>
+      <w:pPr>
+        <w:tabs>
+          <w:tab w:val="left" w:pos="2300"/>
+        </w:tabs>
+        <w:rPr>
+          <w:sz w:val="28"/>
+          <w:szCs w:val="28"/>
+        </w:rPr>
+      </w:pPr>
+      <w:r>
+        <w:rPr>
+          <w:sz w:val="28"/>
+          <w:szCs w:val="28"/>
+        </w:rPr>
+        <w:t>Using two classes:</w:t>
+      </w:r>
+    </w:p>
+    <w:p>
+      <w:pPr>
+        <w:shd w:val="clear" w:color="auto" w:fill="1E1E1E"/>
+        <w:spacing w:after="0" w:line="285" w:lineRule="atLeast"/>
+        <w:rPr>
+          <w:rFonts w:ascii="Consolas" w:eastAsia="Times New Roman" w:hAnsi="Consolas" w:cs="Times New Roman"/>
+          <w:color w:val="D4D4D4"/>
+          <w:sz w:val="21"/>
+          <w:szCs w:val="21"/>
+        </w:rPr>
+      </w:pPr>
+      <w:r>
+        <w:rPr>
+          <w:rFonts w:ascii="Consolas" w:eastAsia="Times New Roman" w:hAnsi="Consolas" w:cs="Times New Roman"/>
+          <w:color w:val="808080"/>
+          <w:sz w:val="21"/>
+          <w:szCs w:val="21"/>
+        </w:rPr>
+        <w:t>&lt;</w:t>
+      </w:r>
+      <w:r>
+        <w:rPr>
+          <w:rFonts w:ascii="Consolas" w:eastAsia="Times New Roman" w:hAnsi="Consolas" w:cs="Times New Roman"/>
+          <w:color w:val="569CD6"/>
+          <w:sz w:val="21"/>
+          <w:szCs w:val="21"/>
+        </w:rPr>
+        <w:t>p</w:t>
+      </w:r>
+      <w:r>
+        <w:rPr>
+          <w:rFonts w:ascii="Consolas" w:eastAsia="Times New Roman" w:hAnsi="Consolas" w:cs="Times New Roman"/>
+          <w:color w:val="D4D4D4"/>
+          <w:sz w:val="21"/>
+          <w:szCs w:val="21"/>
+        </w:rPr>
+        <w:t> </w:t>
+      </w:r>
+      <w:proofErr w:type="spellStart"/>
+      <w:r>
+        <w:rPr>
+          <w:rFonts w:ascii="Consolas" w:eastAsia="Times New Roman" w:hAnsi="Consolas" w:cs="Times New Roman"/>
+          <w:color w:val="9CDCFE"/>
+          <w:sz w:val="21"/>
+          <w:szCs w:val="21"/>
+        </w:rPr>
+        <w:t>className</w:t>
+      </w:r>
+      <w:proofErr w:type="spellEnd"/>
+      <w:r>
+        <w:rPr>
+          <w:rFonts w:ascii="Consolas" w:eastAsia="Times New Roman" w:hAnsi="Consolas" w:cs="Times New Roman"/>
+          <w:color w:val="D4D4D4"/>
+          <w:sz w:val="21"/>
+          <w:szCs w:val="21"/>
+        </w:rPr>
+        <w:t>=</w:t>
+      </w:r>
+      <w:r>
+        <w:rPr>
+          <w:rFonts w:ascii="Consolas" w:eastAsia="Times New Roman" w:hAnsi="Consolas" w:cs="Times New Roman"/>
+          <w:color w:val="CE9178"/>
+          <w:sz w:val="21"/>
+          <w:szCs w:val="21"/>
+        </w:rPr>
+        <w:t>"</w:t>
+      </w:r>
+      <w:proofErr w:type="spellStart"/>
+      <w:r>
+        <w:rPr>
+          <w:rFonts w:ascii="Consolas" w:eastAsia="Times New Roman" w:hAnsi="Consolas" w:cs="Times New Roman"/>
+          <w:color w:val="CE9178"/>
+          <w:sz w:val="21"/>
+          <w:szCs w:val="21"/>
+        </w:rPr>
+        <w:t>chat__message</w:t>
+      </w:r>
+      <w:proofErr w:type="spellEnd"/>
+      <w:r>
+        <w:rPr>
+          <w:rFonts w:ascii="Consolas" w:eastAsia="Times New Roman" w:hAnsi="Consolas" w:cs="Times New Roman"/>
+          <w:color w:val="CE9178"/>
+          <w:sz w:val="21"/>
+          <w:szCs w:val="21"/>
+        </w:rPr>
+        <w:t> chat__</w:t>
+      </w:r>
+      <w:proofErr w:type="spellStart"/>
+      <w:r>
+        <w:rPr>
+          <w:rFonts w:ascii="Consolas" w:eastAsia="Times New Roman" w:hAnsi="Consolas" w:cs="Times New Roman"/>
+          <w:color w:val="CE9178"/>
+          <w:sz w:val="21"/>
+          <w:szCs w:val="21"/>
+        </w:rPr>
+        <w:t>reciever</w:t>
+      </w:r>
+      <w:proofErr w:type="spellEnd"/>
+      <w:r>
+        <w:rPr>
+          <w:rFonts w:ascii="Consolas" w:eastAsia="Times New Roman" w:hAnsi="Consolas" w:cs="Times New Roman"/>
+          <w:color w:val="CE9178"/>
+          <w:sz w:val="21"/>
+          <w:szCs w:val="21"/>
+        </w:rPr>
+        <w:t>"</w:t>
+      </w:r>
+      <w:r>
+        <w:rPr>
+          <w:rFonts w:ascii="Consolas" w:eastAsia="Times New Roman" w:hAnsi="Consolas" w:cs="Times New Roman"/>
+          <w:color w:val="808080"/>
+          <w:sz w:val="21"/>
+          <w:szCs w:val="21"/>
+        </w:rPr>
+        <w:t>&gt;</w:t>
+      </w:r>
+    </w:p>
+    <w:p>
+      <w:pPr>
+        <w:tabs>
+          <w:tab w:val="left" w:pos="2300"/>
+        </w:tabs>
+        <w:rPr>
+          <w:sz w:val="28"/>
+          <w:szCs w:val="28"/>
+        </w:rPr>
+      </w:pPr>
     </w:p>
     <w:sectPr>
       <w:pgSz w:w="12240" w:h="15840"/>

</xml_diff>